<commit_message>
edits based on discussions with Mark and Andrew
</commit_message>
<xml_diff>
--- a/ProjectDocuments/OSMS Design Principles and Preliminary Project Plan.docx
+++ b/ProjectDocuments/OSMS Design Principles and Preliminary Project Plan.docx
@@ -28,7 +28,7 @@
         <w:rPr>
           <w:b/>
         </w:rPr>
-        <w:t>Jan. 4, 2018</w:t>
+        <w:t>January 17, 2018</w:t>
       </w:r>
     </w:p>
     <w:p>
@@ -48,7 +48,17 @@
         <w:t>P</w:t>
       </w:r>
       <w:r>
-        <w:t>rogram through a grant to the Puerto Rico Department of Justice. PRDOJ, in turn, subawarded funds to SEARCH, The National Consortium for Justice Information and Statistics, to lead this project</w:t>
+        <w:t>rogram through a grant to the Puerto Rico Department of Justice. PRDOJ, in turn, sub</w:t>
+      </w:r>
+      <w:ins w:id="0" w:author="Michael Jacobson" w:date="2018-01-31T08:09:00Z">
+        <w:r>
+          <w:t>-</w:t>
+        </w:r>
+      </w:ins>
+      <w:bookmarkStart w:id="1" w:name="_GoBack"/>
+      <w:bookmarkEnd w:id="1"/>
+      <w:r>
+        <w:t>awarded funds to SEARCH, The National Consortium for Justice Information and Statistics, to lead this project</w:t>
       </w:r>
       <w:r>
         <w:t xml:space="preserve"> and </w:t>
@@ -65,8 +75,13 @@
       <w:r>
         <w:t xml:space="preserve"> Broker Consortium (OJBC)</w:t>
       </w:r>
-      <w:r>
-        <w:t xml:space="preserve">.  The goal of this project is to develop </w:t>
+      <w:proofErr w:type="gramStart"/>
+      <w:r>
+        <w:t xml:space="preserve">.  </w:t>
+      </w:r>
+      <w:proofErr w:type="gramEnd"/>
+      <w:r>
+        <w:t xml:space="preserve">The goal of this project is to develop </w:t>
       </w:r>
       <w:r>
         <w:t xml:space="preserve">a </w:t>
@@ -86,7 +101,23 @@
         <w:spacing w:line="240" w:lineRule="auto"/>
       </w:pPr>
       <w:r>
-        <w:t>The project team consists of representatives from the Puerto Rico CJIS agency (Sistema de Informacion de Justicia Criminal (SIJC)</w:t>
+        <w:t xml:space="preserve">The project team consists of representatives from the Puerto Rico CJIS agency (Sistema de </w:t>
+      </w:r>
+      <w:proofErr w:type="spellStart"/>
+      <w:r>
+        <w:t>Informacion</w:t>
+      </w:r>
+      <w:proofErr w:type="spellEnd"/>
+      <w:r>
+        <w:t xml:space="preserve"> de </w:t>
+      </w:r>
+      <w:proofErr w:type="spellStart"/>
+      <w:r>
+        <w:t>Justicia</w:t>
+      </w:r>
+      <w:proofErr w:type="spellEnd"/>
+      <w:r>
+        <w:t xml:space="preserve"> Criminal (SIJC)</w:t>
       </w:r>
       <w:r>
         <w:t>)</w:t>
@@ -101,7 +132,15 @@
         <w:t xml:space="preserve"> (MT DOJ)</w:t>
       </w:r>
       <w:r>
-        <w:t xml:space="preserve">, Nlets – the International </w:t>
+        <w:t xml:space="preserve">, </w:t>
+      </w:r>
+      <w:proofErr w:type="spellStart"/>
+      <w:r>
+        <w:t>Nlets</w:t>
+      </w:r>
+      <w:proofErr w:type="spellEnd"/>
+      <w:r>
+        <w:t xml:space="preserve"> – the International </w:t>
       </w:r>
       <w:r>
         <w:t>Justice and Public Safety Network,</w:t>
@@ -118,15 +157,15 @@
         <w:tblLook w:val="04A0" w:firstRow="1" w:lastRow="0" w:firstColumn="1" w:lastColumn="0" w:noHBand="0" w:noVBand="1"/>
       </w:tblPr>
       <w:tblGrid>
-        <w:gridCol w:w="1998"/>
-        <w:gridCol w:w="2893"/>
-        <w:gridCol w:w="1859"/>
-        <w:gridCol w:w="2718"/>
+        <w:gridCol w:w="1852"/>
+        <w:gridCol w:w="2736"/>
+        <w:gridCol w:w="1794"/>
+        <w:gridCol w:w="3086"/>
       </w:tblGrid>
       <w:tr>
         <w:tc>
           <w:tcPr>
-            <w:tcW w:w="1998" w:type="dxa"/>
+            <w:tcW w:w="1852" w:type="dxa"/>
           </w:tcPr>
           <w:p>
             <w:pPr>
@@ -146,7 +185,7 @@
         </w:tc>
         <w:tc>
           <w:tcPr>
-            <w:tcW w:w="2893" w:type="dxa"/>
+            <w:tcW w:w="2736" w:type="dxa"/>
           </w:tcPr>
           <w:p>
             <w:pPr>
@@ -166,7 +205,7 @@
         </w:tc>
         <w:tc>
           <w:tcPr>
-            <w:tcW w:w="1859" w:type="dxa"/>
+            <w:tcW w:w="1794" w:type="dxa"/>
           </w:tcPr>
           <w:p>
             <w:pPr>
@@ -186,7 +225,7 @@
         </w:tc>
         <w:tc>
           <w:tcPr>
-            <w:tcW w:w="2718" w:type="dxa"/>
+            <w:tcW w:w="3086" w:type="dxa"/>
           </w:tcPr>
           <w:p>
             <w:pPr>
@@ -206,19 +245,22 @@
         </w:tc>
       </w:tr>
       <w:tr>
-        <w:tc>
-          <w:tcPr>
-            <w:tcW w:w="1998" w:type="dxa"/>
-          </w:tcPr>
-          <w:p>
-            <w:r>
-              <w:t>Lcda. Denisse Cintron</w:t>
-            </w:r>
-          </w:p>
-        </w:tc>
-        <w:tc>
-          <w:tcPr>
-            <w:tcW w:w="2893" w:type="dxa"/>
+        <w:trPr>
+          <w:trHeight w:val="224"/>
+        </w:trPr>
+        <w:tc>
+          <w:tcPr>
+            <w:tcW w:w="1852" w:type="dxa"/>
+          </w:tcPr>
+          <w:p>
+            <w:r>
+              <w:t>Denisse Cintron</w:t>
+            </w:r>
+          </w:p>
+        </w:tc>
+        <w:tc>
+          <w:tcPr>
+            <w:tcW w:w="2736" w:type="dxa"/>
           </w:tcPr>
           <w:p>
             <w:r>
@@ -228,7 +270,7 @@
         </w:tc>
         <w:tc>
           <w:tcPr>
-            <w:tcW w:w="1859" w:type="dxa"/>
+            <w:tcW w:w="1794" w:type="dxa"/>
           </w:tcPr>
           <w:p>
             <w:r>
@@ -238,25 +280,39 @@
         </w:tc>
         <w:tc>
           <w:tcPr>
-            <w:tcW w:w="2718" w:type="dxa"/>
-          </w:tcPr>
-          <w:p/>
+            <w:tcW w:w="3086" w:type="dxa"/>
+          </w:tcPr>
+          <w:p>
+            <w:hyperlink r:id="rId8" w:history="1">
+              <w:r>
+                <w:rPr>
+                  <w:rStyle w:val="Hyperlink"/>
+                </w:rPr>
+                <w:t>dmcintron@cjis.pr.gov</w:t>
+              </w:r>
+            </w:hyperlink>
+          </w:p>
         </w:tc>
       </w:tr>
       <w:tr>
         <w:tc>
           <w:tcPr>
-            <w:tcW w:w="1998" w:type="dxa"/>
-          </w:tcPr>
-          <w:p>
-            <w:r>
-              <w:t>Miguel Soto Pastrana</w:t>
-            </w:r>
-          </w:p>
-        </w:tc>
-        <w:tc>
-          <w:tcPr>
-            <w:tcW w:w="2893" w:type="dxa"/>
+            <w:tcW w:w="1852" w:type="dxa"/>
+          </w:tcPr>
+          <w:p>
+            <w:r>
+              <w:t xml:space="preserve">Miguel Soto </w:t>
+            </w:r>
+            <w:proofErr w:type="spellStart"/>
+            <w:r>
+              <w:t>Pastrana</w:t>
+            </w:r>
+            <w:proofErr w:type="spellEnd"/>
+          </w:p>
+        </w:tc>
+        <w:tc>
+          <w:tcPr>
+            <w:tcW w:w="2736" w:type="dxa"/>
           </w:tcPr>
           <w:p>
             <w:r>
@@ -272,7 +328,7 @@
         </w:tc>
         <w:tc>
           <w:tcPr>
-            <w:tcW w:w="1859" w:type="dxa"/>
+            <w:tcW w:w="1794" w:type="dxa"/>
           </w:tcPr>
           <w:p>
             <w:r>
@@ -282,41 +338,87 @@
         </w:tc>
         <w:tc>
           <w:tcPr>
-            <w:tcW w:w="2718" w:type="dxa"/>
-          </w:tcPr>
-          <w:p/>
+            <w:tcW w:w="3086" w:type="dxa"/>
+          </w:tcPr>
+          <w:p>
+            <w:hyperlink r:id="rId9" w:history="1">
+              <w:r>
+                <w:rPr>
+                  <w:rStyle w:val="Hyperlink"/>
+                </w:rPr>
+                <w:t>misoto@justicia.pr.gov</w:t>
+              </w:r>
+            </w:hyperlink>
+          </w:p>
         </w:tc>
       </w:tr>
       <w:tr>
         <w:tc>
           <w:tcPr>
-            <w:tcW w:w="1998" w:type="dxa"/>
-          </w:tcPr>
-          <w:p/>
-        </w:tc>
-        <w:tc>
-          <w:tcPr>
-            <w:tcW w:w="2893" w:type="dxa"/>
-          </w:tcPr>
-          <w:p/>
-        </w:tc>
-        <w:tc>
-          <w:tcPr>
-            <w:tcW w:w="1859" w:type="dxa"/>
-          </w:tcPr>
-          <w:p/>
-        </w:tc>
-        <w:tc>
-          <w:tcPr>
-            <w:tcW w:w="2718" w:type="dxa"/>
-          </w:tcPr>
-          <w:p/>
+            <w:tcW w:w="1852" w:type="dxa"/>
+          </w:tcPr>
+          <w:p>
+            <w:r>
+              <w:t xml:space="preserve">Christie </w:t>
+            </w:r>
+            <w:proofErr w:type="spellStart"/>
+            <w:r>
+              <w:t>Machín</w:t>
+            </w:r>
+            <w:proofErr w:type="spellEnd"/>
+            <w:r>
+              <w:t xml:space="preserve"> </w:t>
+            </w:r>
+            <w:proofErr w:type="spellStart"/>
+            <w:r>
+              <w:t>Ramírez</w:t>
+            </w:r>
+            <w:proofErr w:type="spellEnd"/>
+          </w:p>
+        </w:tc>
+        <w:tc>
+          <w:tcPr>
+            <w:tcW w:w="2736" w:type="dxa"/>
+          </w:tcPr>
+          <w:p>
+            <w:r>
+              <w:t>Finance</w:t>
+            </w:r>
+            <w:r>
+              <w:t xml:space="preserve"> POC</w:t>
+            </w:r>
+          </w:p>
+        </w:tc>
+        <w:tc>
+          <w:tcPr>
+            <w:tcW w:w="1794" w:type="dxa"/>
+          </w:tcPr>
+          <w:p>
+            <w:r>
+              <w:t>PR DOJ</w:t>
+            </w:r>
+          </w:p>
+        </w:tc>
+        <w:tc>
+          <w:tcPr>
+            <w:tcW w:w="3086" w:type="dxa"/>
+          </w:tcPr>
+          <w:p>
+            <w:hyperlink r:id="rId10" w:history="1">
+              <w:r>
+                <w:rPr>
+                  <w:rStyle w:val="Hyperlink"/>
+                </w:rPr>
+                <w:t>cmachin@justicia.pr.gov</w:t>
+              </w:r>
+            </w:hyperlink>
+          </w:p>
         </w:tc>
       </w:tr>
       <w:tr>
         <w:tc>
           <w:tcPr>
-            <w:tcW w:w="1998" w:type="dxa"/>
+            <w:tcW w:w="1852" w:type="dxa"/>
           </w:tcPr>
           <w:p>
             <w:r>
@@ -326,13 +428,18 @@
               <w:t>nifer</w:t>
             </w:r>
             <w:r>
-              <w:t xml:space="preserve"> Viets</w:t>
-            </w:r>
-          </w:p>
-        </w:tc>
-        <w:tc>
-          <w:tcPr>
-            <w:tcW w:w="2893" w:type="dxa"/>
+              <w:t xml:space="preserve"> </w:t>
+            </w:r>
+            <w:proofErr w:type="spellStart"/>
+            <w:r>
+              <w:t>Viets</w:t>
+            </w:r>
+            <w:proofErr w:type="spellEnd"/>
+          </w:p>
+        </w:tc>
+        <w:tc>
+          <w:tcPr>
+            <w:tcW w:w="2736" w:type="dxa"/>
           </w:tcPr>
           <w:p>
             <w:r>
@@ -342,7 +449,7 @@
         </w:tc>
         <w:tc>
           <w:tcPr>
-            <w:tcW w:w="1859" w:type="dxa"/>
+            <w:tcW w:w="1794" w:type="dxa"/>
           </w:tcPr>
           <w:p>
             <w:r>
@@ -352,10 +459,10 @@
         </w:tc>
         <w:tc>
           <w:tcPr>
-            <w:tcW w:w="2718" w:type="dxa"/>
-          </w:tcPr>
-          <w:p>
-            <w:hyperlink r:id="rId8" w:history="1">
+            <w:tcW w:w="3086" w:type="dxa"/>
+          </w:tcPr>
+          <w:p>
+            <w:hyperlink r:id="rId11" w:history="1">
               <w:r>
                 <w:rPr>
                   <w:rStyle w:val="Hyperlink"/>
@@ -369,43 +476,22 @@
       <w:tr>
         <w:tc>
           <w:tcPr>
-            <w:tcW w:w="1998" w:type="dxa"/>
-          </w:tcPr>
-          <w:p/>
-        </w:tc>
-        <w:tc>
-          <w:tcPr>
-            <w:tcW w:w="2893" w:type="dxa"/>
-          </w:tcPr>
-          <w:p/>
-        </w:tc>
-        <w:tc>
-          <w:tcPr>
-            <w:tcW w:w="1859" w:type="dxa"/>
-          </w:tcPr>
-          <w:p/>
-        </w:tc>
-        <w:tc>
-          <w:tcPr>
-            <w:tcW w:w="2718" w:type="dxa"/>
-          </w:tcPr>
-          <w:p/>
-        </w:tc>
-      </w:tr>
-      <w:tr>
-        <w:tc>
-          <w:tcPr>
-            <w:tcW w:w="1998" w:type="dxa"/>
-          </w:tcPr>
-          <w:p>
-            <w:r>
-              <w:t>Kate Silhol</w:t>
-            </w:r>
-          </w:p>
-        </w:tc>
-        <w:tc>
-          <w:tcPr>
-            <w:tcW w:w="2893" w:type="dxa"/>
+            <w:tcW w:w="1852" w:type="dxa"/>
+          </w:tcPr>
+          <w:p>
+            <w:r>
+              <w:t xml:space="preserve">Kate </w:t>
+            </w:r>
+            <w:proofErr w:type="spellStart"/>
+            <w:r>
+              <w:t>Silhol</w:t>
+            </w:r>
+            <w:proofErr w:type="spellEnd"/>
+          </w:p>
+        </w:tc>
+        <w:tc>
+          <w:tcPr>
+            <w:tcW w:w="2736" w:type="dxa"/>
           </w:tcPr>
           <w:p>
             <w:r>
@@ -415,20 +501,22 @@
         </w:tc>
         <w:tc>
           <w:tcPr>
-            <w:tcW w:w="1859" w:type="dxa"/>
-          </w:tcPr>
-          <w:p>
+            <w:tcW w:w="1794" w:type="dxa"/>
+          </w:tcPr>
+          <w:p>
+            <w:proofErr w:type="spellStart"/>
             <w:r>
               <w:t>Nlets</w:t>
             </w:r>
-          </w:p>
-        </w:tc>
-        <w:tc>
-          <w:tcPr>
-            <w:tcW w:w="2718" w:type="dxa"/>
-          </w:tcPr>
-          <w:p>
-            <w:hyperlink r:id="rId9" w:history="1">
+            <w:proofErr w:type="spellEnd"/>
+          </w:p>
+        </w:tc>
+        <w:tc>
+          <w:tcPr>
+            <w:tcW w:w="3086" w:type="dxa"/>
+          </w:tcPr>
+          <w:p>
+            <w:hyperlink r:id="rId12" w:history="1">
               <w:r>
                 <w:rPr>
                   <w:rStyle w:val="Hyperlink"/>
@@ -445,33 +533,7 @@
       <w:tr>
         <w:tc>
           <w:tcPr>
-            <w:tcW w:w="1998" w:type="dxa"/>
-          </w:tcPr>
-          <w:p/>
-        </w:tc>
-        <w:tc>
-          <w:tcPr>
-            <w:tcW w:w="2893" w:type="dxa"/>
-          </w:tcPr>
-          <w:p/>
-        </w:tc>
-        <w:tc>
-          <w:tcPr>
-            <w:tcW w:w="1859" w:type="dxa"/>
-          </w:tcPr>
-          <w:p/>
-        </w:tc>
-        <w:tc>
-          <w:tcPr>
-            <w:tcW w:w="2718" w:type="dxa"/>
-          </w:tcPr>
-          <w:p/>
-        </w:tc>
-      </w:tr>
-      <w:tr>
-        <w:tc>
-          <w:tcPr>
-            <w:tcW w:w="1998" w:type="dxa"/>
+            <w:tcW w:w="1852" w:type="dxa"/>
           </w:tcPr>
           <w:p>
             <w:r>
@@ -481,7 +543,7 @@
         </w:tc>
         <w:tc>
           <w:tcPr>
-            <w:tcW w:w="2893" w:type="dxa"/>
+            <w:tcW w:w="2736" w:type="dxa"/>
           </w:tcPr>
           <w:p>
             <w:r>
@@ -491,7 +553,7 @@
         </w:tc>
         <w:tc>
           <w:tcPr>
-            <w:tcW w:w="1859" w:type="dxa"/>
+            <w:tcW w:w="1794" w:type="dxa"/>
           </w:tcPr>
           <w:p>
             <w:r>
@@ -504,10 +566,10 @@
         </w:tc>
         <w:tc>
           <w:tcPr>
-            <w:tcW w:w="2718" w:type="dxa"/>
-          </w:tcPr>
-          <w:p>
-            <w:hyperlink r:id="rId10" w:history="1">
+            <w:tcW w:w="3086" w:type="dxa"/>
+          </w:tcPr>
+          <w:p>
+            <w:hyperlink r:id="rId13" w:history="1">
               <w:r>
                 <w:rPr>
                   <w:rStyle w:val="Hyperlink"/>
@@ -524,7 +586,7 @@
       <w:tr>
         <w:tc>
           <w:tcPr>
-            <w:tcW w:w="1998" w:type="dxa"/>
+            <w:tcW w:w="1852" w:type="dxa"/>
           </w:tcPr>
           <w:p>
             <w:r>
@@ -534,7 +596,7 @@
         </w:tc>
         <w:tc>
           <w:tcPr>
-            <w:tcW w:w="2893" w:type="dxa"/>
+            <w:tcW w:w="2736" w:type="dxa"/>
           </w:tcPr>
           <w:p>
             <w:r>
@@ -544,7 +606,7 @@
         </w:tc>
         <w:tc>
           <w:tcPr>
-            <w:tcW w:w="1859" w:type="dxa"/>
+            <w:tcW w:w="1794" w:type="dxa"/>
           </w:tcPr>
           <w:p>
             <w:r>
@@ -557,10 +619,10 @@
         </w:tc>
         <w:tc>
           <w:tcPr>
-            <w:tcW w:w="2718" w:type="dxa"/>
-          </w:tcPr>
-          <w:p>
-            <w:hyperlink r:id="rId11" w:history="1">
+            <w:tcW w:w="3086" w:type="dxa"/>
+          </w:tcPr>
+          <w:p>
+            <w:hyperlink r:id="rId14" w:history="1">
               <w:r>
                 <w:rPr>
                   <w:rStyle w:val="Hyperlink"/>
@@ -574,7 +636,7 @@
       <w:tr>
         <w:tc>
           <w:tcPr>
-            <w:tcW w:w="1998" w:type="dxa"/>
+            <w:tcW w:w="1852" w:type="dxa"/>
           </w:tcPr>
           <w:p>
             <w:r>
@@ -584,7 +646,7 @@
         </w:tc>
         <w:tc>
           <w:tcPr>
-            <w:tcW w:w="2893" w:type="dxa"/>
+            <w:tcW w:w="2736" w:type="dxa"/>
           </w:tcPr>
           <w:p>
             <w:r>
@@ -594,7 +656,7 @@
         </w:tc>
         <w:tc>
           <w:tcPr>
-            <w:tcW w:w="1859" w:type="dxa"/>
+            <w:tcW w:w="1794" w:type="dxa"/>
           </w:tcPr>
           <w:p>
             <w:r>
@@ -604,15 +666,16 @@
         </w:tc>
         <w:tc>
           <w:tcPr>
-            <w:tcW w:w="2718" w:type="dxa"/>
-          </w:tcPr>
-          <w:p>
-            <w:hyperlink r:id="rId12" w:history="1">
+            <w:tcW w:w="3086" w:type="dxa"/>
+          </w:tcPr>
+          <w:p>
+            <w:hyperlink r:id="rId15" w:history="1"/>
+            <w:hyperlink r:id="rId16" w:history="1">
               <w:r>
                 <w:rPr>
                   <w:rStyle w:val="Hyperlink"/>
                 </w:rPr>
-                <w:t>mike@search.org</w:t>
+                <w:t>Mike@search.org</w:t>
               </w:r>
             </w:hyperlink>
             <w:r>
@@ -624,39 +687,43 @@
       <w:tr>
         <w:tc>
           <w:tcPr>
-            <w:tcW w:w="1998" w:type="dxa"/>
-          </w:tcPr>
-          <w:p>
-            <w:r>
-              <w:t>Christine Martin</w:t>
-            </w:r>
-          </w:p>
-        </w:tc>
-        <w:tc>
-          <w:tcPr>
-            <w:tcW w:w="2893" w:type="dxa"/>
-          </w:tcPr>
-          <w:p>
-            <w:r>
-              <w:t>Grant Administrator</w:t>
-            </w:r>
-          </w:p>
-        </w:tc>
-        <w:tc>
-          <w:tcPr>
-            <w:tcW w:w="1859" w:type="dxa"/>
-          </w:tcPr>
-          <w:p>
-            <w:r>
-              <w:t>PR DOJ</w:t>
-            </w:r>
-          </w:p>
-        </w:tc>
-        <w:tc>
-          <w:tcPr>
-            <w:tcW w:w="2718" w:type="dxa"/>
-          </w:tcPr>
-          <w:p/>
+            <w:tcW w:w="1852" w:type="dxa"/>
+          </w:tcPr>
+          <w:p>
+            <w:r>
+              <w:t>Jim Douglas</w:t>
+            </w:r>
+          </w:p>
+        </w:tc>
+        <w:tc>
+          <w:tcPr>
+            <w:tcW w:w="2736" w:type="dxa"/>
+          </w:tcPr>
+          <w:p>
+            <w:r>
+              <w:t>Architecture and Service Specifications</w:t>
+            </w:r>
+          </w:p>
+        </w:tc>
+        <w:tc>
+          <w:tcPr>
+            <w:tcW w:w="1794" w:type="dxa"/>
+          </w:tcPr>
+          <w:p>
+            <w:r>
+              <w:t>SEARCH</w:t>
+            </w:r>
+          </w:p>
+        </w:tc>
+        <w:tc>
+          <w:tcPr>
+            <w:tcW w:w="3086" w:type="dxa"/>
+          </w:tcPr>
+          <w:p>
+            <w:r>
+              <w:t>jdouglas@search.org</w:t>
+            </w:r>
+          </w:p>
         </w:tc>
       </w:tr>
     </w:tbl>
@@ -795,7 +862,15 @@
         <w:spacing w:line="240" w:lineRule="auto"/>
       </w:pPr>
       <w:r>
-        <w:t xml:space="preserve">Acts as the control terminal message switch for systems such as NCIC and Nlets that require connection to a single system in a state </w:t>
+        <w:t xml:space="preserve">Acts as the control terminal message switch for systems such as NCIC and </w:t>
+      </w:r>
+      <w:proofErr w:type="spellStart"/>
+      <w:r>
+        <w:t>Nlets</w:t>
+      </w:r>
+      <w:proofErr w:type="spellEnd"/>
+      <w:r>
+        <w:t xml:space="preserve"> that require connection to a single system in a state </w:t>
       </w:r>
     </w:p>
     <w:p>
@@ -1318,562 +1393,569 @@
     <w:p>
       <w:pPr>
         <w:spacing w:after="0" w:line="240" w:lineRule="auto"/>
+      </w:pPr>
+      <w:r>
+        <w:t>The above business and non-functional requirements are illustrated in the scope diagram</w:t>
+      </w:r>
+      <w:r>
+        <w:t>.</w:t>
+      </w:r>
+    </w:p>
+    <w:p>
+      <w:pPr>
+        <w:spacing w:after="0" w:line="240" w:lineRule="auto"/>
+      </w:pPr>
+      <w:r>
+        <w:rPr>
+          <w:noProof/>
+          <w:lang w:eastAsia="zh-CN"/>
+        </w:rPr>
+        <w:drawing>
+          <wp:inline distT="0" distB="0" distL="0" distR="0" wp14:anchorId="4C01A119" wp14:editId="0F98CE54">
+            <wp:extent cx="5943600" cy="4592955"/>
+            <wp:effectExtent l="0" t="0" r="0" b="0"/>
+            <wp:docPr id="1" name="Picture 1"/>
+            <wp:cNvGraphicFramePr>
+              <a:graphicFrameLocks xmlns:a="http://schemas.openxmlformats.org/drawingml/2006/main" noChangeAspect="1"/>
+            </wp:cNvGraphicFramePr>
+            <a:graphic xmlns:a="http://schemas.openxmlformats.org/drawingml/2006/main">
+              <a:graphicData uri="http://schemas.openxmlformats.org/drawingml/2006/picture">
+                <pic:pic xmlns:pic="http://schemas.openxmlformats.org/drawingml/2006/picture">
+                  <pic:nvPicPr>
+                    <pic:cNvPr id="1" name="OSMS High Level Diagram pg1.pdf"/>
+                    <pic:cNvPicPr/>
+                  </pic:nvPicPr>
+                  <pic:blipFill>
+                    <a:blip r:embed="rId17">
+                      <a:extLst>
+                        <a:ext uri="{28A0092B-C50C-407E-A947-70E740481C1C}">
+                          <a14:useLocalDpi xmlns:a14="http://schemas.microsoft.com/office/drawing/2010/main" val="0"/>
+                        </a:ext>
+                      </a:extLst>
+                    </a:blip>
+                    <a:stretch>
+                      <a:fillRect/>
+                    </a:stretch>
+                  </pic:blipFill>
+                  <pic:spPr>
+                    <a:xfrm>
+                      <a:off x="0" y="0"/>
+                      <a:ext cx="5943600" cy="4592955"/>
+                    </a:xfrm>
+                    <a:prstGeom prst="rect">
+                      <a:avLst/>
+                    </a:prstGeom>
+                  </pic:spPr>
+                </pic:pic>
+              </a:graphicData>
+            </a:graphic>
+          </wp:inline>
+        </w:drawing>
+      </w:r>
+    </w:p>
+    <w:p>
+      <w:pPr>
+        <w:spacing w:after="0" w:line="240" w:lineRule="auto"/>
         <w:rPr>
           <w:i/>
         </w:rPr>
       </w:pPr>
       <w:r>
-        <w:t xml:space="preserve">The above business and non-functional requirements are illustrated in the scope diagram </w:t>
-      </w:r>
-      <w:commentRangeStart w:id="0"/>
-      <w:r>
+        <w:t xml:space="preserve"> </w:t>
+      </w:r>
+    </w:p>
+    <w:p>
+      <w:pPr>
+        <w:spacing w:after="0" w:line="240" w:lineRule="auto"/>
         <w:rPr>
           <w:i/>
         </w:rPr>
-        <w:t>(enter document name</w:t>
-      </w:r>
-      <w:commentRangeEnd w:id="0"/>
+      </w:pPr>
+    </w:p>
+    <w:p>
+      <w:pPr>
+        <w:spacing w:after="0" w:line="240" w:lineRule="auto"/>
+        <w:rPr>
+          <w:iCs/>
+        </w:rPr>
+      </w:pPr>
+      <w:r>
+        <w:t>The interface should receive incoming structured data from client so federated queries can be developed dynamically based upon configurations in switch (rather than clients sending in specific message key transactions).</w:t>
+      </w:r>
+    </w:p>
+    <w:p>
+      <w:pPr>
+        <w:spacing w:after="0" w:line="240" w:lineRule="auto"/>
+        <w:rPr>
+          <w:u w:val="single"/>
+        </w:rPr>
+      </w:pPr>
+    </w:p>
+    <w:p>
+      <w:pPr>
+        <w:spacing w:after="0" w:line="240" w:lineRule="auto"/>
+        <w:rPr>
+          <w:u w:val="single"/>
+        </w:rPr>
+      </w:pPr>
+      <w:r>
+        <w:rPr>
+          <w:u w:val="single"/>
+        </w:rPr>
+        <w:t>Capabilities</w:t>
+      </w:r>
+      <w:r>
+        <w:rPr>
+          <w:u w:val="single"/>
+        </w:rPr>
+        <w:t xml:space="preserve"> </w:t>
+      </w:r>
+      <w:r>
+        <w:rPr>
+          <w:u w:val="single"/>
+        </w:rPr>
+        <w:t>O</w:t>
+      </w:r>
+      <w:r>
+        <w:rPr>
+          <w:u w:val="single"/>
+        </w:rPr>
+        <w:t xml:space="preserve">ut of </w:t>
+      </w:r>
+      <w:r>
+        <w:rPr>
+          <w:u w:val="single"/>
+        </w:rPr>
+        <w:t>S</w:t>
+      </w:r>
+      <w:r>
+        <w:rPr>
+          <w:u w:val="single"/>
+        </w:rPr>
+        <w:t>cope</w:t>
+      </w:r>
+    </w:p>
+    <w:p>
+      <w:pPr>
+        <w:spacing w:after="0" w:line="240" w:lineRule="auto"/>
+      </w:pPr>
+    </w:p>
+    <w:p>
+      <w:commentRangeStart w:id="2"/>
+      <w:r>
+        <w:t>Client software</w:t>
+      </w:r>
+      <w:commentRangeEnd w:id="2"/>
       <w:r>
         <w:rPr>
           <w:rStyle w:val="CommentReference"/>
         </w:rPr>
-        <w:commentReference w:id="0"/>
-      </w:r>
-      <w:r>
+        <w:commentReference w:id="2"/>
+      </w:r>
+      <w:proofErr w:type="gramStart"/>
+      <w:r>
+        <w:t xml:space="preserve">.  </w:t>
+      </w:r>
+      <w:proofErr w:type="gramEnd"/>
+      <w:r>
+        <w:t xml:space="preserve">A client application is required for a user </w:t>
+      </w:r>
+      <w:r>
+        <w:t>to interact with the message switch</w:t>
+      </w:r>
+      <w:r>
+        <w:t>.  Numerous client products exist that could be modified to use the OSMS. The scope of this project is to develop an open source interface/data exchange standard that enables other entities to develop client software to interact with the message switch</w:t>
+      </w:r>
+      <w:proofErr w:type="gramStart"/>
+      <w:r>
+        <w:t xml:space="preserve">.  </w:t>
+      </w:r>
+      <w:proofErr w:type="gramEnd"/>
+    </w:p>
+    <w:p>
+      <w:pPr>
+        <w:spacing w:line="240" w:lineRule="auto"/>
+        <w:rPr>
+          <w:u w:val="single"/>
+        </w:rPr>
+      </w:pPr>
+      <w:r>
+        <w:rPr>
+          <w:u w:val="single"/>
+        </w:rPr>
+        <w:lastRenderedPageBreak/>
+        <w:t>Software Development Tools</w:t>
+      </w:r>
+      <w:r>
+        <w:rPr>
+          <w:u w:val="single"/>
+        </w:rPr>
+        <w:t>,</w:t>
+      </w:r>
+      <w:r>
+        <w:rPr>
+          <w:u w:val="single"/>
+        </w:rPr>
+        <w:t xml:space="preserve"> Technologies</w:t>
+      </w:r>
+      <w:r>
+        <w:rPr>
+          <w:u w:val="single"/>
+        </w:rPr>
+        <w:t xml:space="preserve"> and Methodology</w:t>
+      </w:r>
+    </w:p>
+    <w:p>
+      <w:pPr>
+        <w:spacing w:line="240" w:lineRule="auto"/>
+        <w:ind w:left="720"/>
+      </w:pPr>
+      <w:r>
+        <w:t>The open source message switch</w:t>
+      </w:r>
+      <w:r>
+        <w:t xml:space="preserve"> will adhere to the OJBC software development architect</w:t>
+      </w:r>
+      <w:r>
+        <w:t>ure which</w:t>
+      </w:r>
+      <w:r>
+        <w:t xml:space="preserve"> is based on </w:t>
+      </w:r>
+      <w:r>
+        <w:t>Java</w:t>
+      </w:r>
+      <w:r>
+        <w:t xml:space="preserve"> and other open source frameworks such as Spring, Maven, Apache </w:t>
+      </w:r>
+      <w:r>
+        <w:t>Camel and</w:t>
+      </w:r>
+      <w:r>
+        <w:t xml:space="preserve"> Apache CXF.  </w:t>
+      </w:r>
+      <w:r>
+        <w:t xml:space="preserve">The OJBC methodology </w:t>
+      </w:r>
+      <w:r>
+        <w:t>also put</w:t>
+      </w:r>
+      <w:r>
+        <w:t>s</w:t>
+      </w:r>
+      <w:r>
+        <w:t xml:space="preserve"> a strong emphasis </w:t>
+      </w:r>
+      <w:r>
+        <w:t>on unit</w:t>
+      </w:r>
+      <w:r>
+        <w:t xml:space="preserve"> testing as well as automated continuous integration using Jenkins</w:t>
+      </w:r>
+      <w:proofErr w:type="gramStart"/>
+      <w:r>
+        <w:t xml:space="preserve">.  </w:t>
+      </w:r>
+      <w:proofErr w:type="gramEnd"/>
+      <w:r>
+        <w:t xml:space="preserve"> All source code will be checked into a</w:t>
+      </w:r>
+      <w:r>
+        <w:t xml:space="preserve"> </w:t>
+      </w:r>
+      <w:commentRangeStart w:id="3"/>
+      <w:r>
+        <w:t xml:space="preserve">GitHub </w:t>
+      </w:r>
+      <w:commentRangeEnd w:id="3"/>
+      <w:r>
+        <w:rPr>
+          <w:rStyle w:val="CommentReference"/>
+        </w:rPr>
+        <w:commentReference w:id="3"/>
+      </w:r>
+      <w:r>
+        <w:t>repository</w:t>
+      </w:r>
+      <w:r>
+        <w:t>.</w:t>
+      </w:r>
+      <w:r>
+        <w:t xml:space="preserve"> </w:t>
+      </w:r>
+      <w:r>
+        <w:t>Initially this repo</w:t>
+      </w:r>
+      <w:r>
+        <w:t>sitory</w:t>
+      </w:r>
+      <w:r>
+        <w:t xml:space="preserve"> will be private, but </w:t>
+      </w:r>
+      <w:r>
+        <w:t>it</w:t>
+      </w:r>
+      <w:r>
+        <w:t xml:space="preserve"> will ultimately </w:t>
+      </w:r>
+      <w:r>
+        <w:t xml:space="preserve">be </w:t>
+      </w:r>
+      <w:r>
+        <w:t>open this to the public</w:t>
+      </w:r>
+      <w:proofErr w:type="gramStart"/>
+      <w:r>
+        <w:t xml:space="preserve">.  </w:t>
+      </w:r>
+      <w:proofErr w:type="gramEnd"/>
+    </w:p>
+    <w:p>
+      <w:pPr>
+        <w:spacing w:line="240" w:lineRule="auto"/>
+        <w:ind w:left="720"/>
+      </w:pPr>
+      <w:r>
+        <w:t>Software development will follow an</w:t>
+      </w:r>
+      <w:r>
+        <w:t xml:space="preserve"> Agil</w:t>
+      </w:r>
+      <w:r>
+        <w:t>e m</w:t>
+      </w:r>
+      <w:r>
+        <w:t>ethodology</w:t>
+      </w:r>
+      <w:r>
+        <w:t xml:space="preserve">, </w:t>
+      </w:r>
+      <w:r>
+        <w:t>according to the Scrum development process</w:t>
+      </w:r>
+      <w:proofErr w:type="gramStart"/>
+      <w:r>
+        <w:t xml:space="preserve">.  </w:t>
+      </w:r>
+      <w:proofErr w:type="gramEnd"/>
+      <w:r>
+        <w:t>Specifically,</w:t>
+      </w:r>
+      <w:r>
+        <w:t xml:space="preserve"> </w:t>
+      </w:r>
+      <w:r>
+        <w:t>the process</w:t>
+      </w:r>
+      <w:r>
+        <w:t xml:space="preserve"> will rely on the following concepts established by Scrum:</w:t>
+      </w:r>
+    </w:p>
+    <w:p>
+      <w:pPr>
+        <w:pStyle w:val="ListParagraph"/>
+        <w:numPr>
+          <w:ilvl w:val="0"/>
+          <w:numId w:val="7"/>
+        </w:numPr>
+        <w:spacing w:line="240" w:lineRule="auto"/>
+      </w:pPr>
+      <w:r>
+        <w:rPr>
+          <w:b/>
+        </w:rPr>
+        <w:t xml:space="preserve">Sprints </w:t>
+      </w:r>
+      <w:r>
+        <w:t>– these will be 2-3 week windows of development time where the development team focuses on a well-defined set of tasks</w:t>
+      </w:r>
+    </w:p>
+    <w:p>
+      <w:pPr>
+        <w:pStyle w:val="ListParagraph"/>
+        <w:numPr>
+          <w:ilvl w:val="0"/>
+          <w:numId w:val="7"/>
+        </w:numPr>
+        <w:spacing w:line="240" w:lineRule="auto"/>
+      </w:pPr>
+      <w:r>
+        <w:rPr>
+          <w:b/>
+        </w:rPr>
+        <w:t xml:space="preserve">Back Log </w:t>
+      </w:r>
+      <w:r>
+        <w:t xml:space="preserve">– an ever-evolving list of prioritized development tasks, this is used to establish the scope of each sprint.  </w:t>
+      </w:r>
+    </w:p>
+    <w:p>
+      <w:pPr>
+        <w:pStyle w:val="ListParagraph"/>
+        <w:numPr>
+          <w:ilvl w:val="0"/>
+          <w:numId w:val="7"/>
+        </w:numPr>
+        <w:spacing w:line="240" w:lineRule="auto"/>
+        <w:rPr>
+          <w:b/>
+        </w:rPr>
+      </w:pPr>
+      <w:r>
+        <w:rPr>
+          <w:b/>
+        </w:rPr>
+        <w:t xml:space="preserve">Estimation – </w:t>
+      </w:r>
+      <w:r>
+        <w:t>as an initial step to each Sprint, the Scrum Master will work with the development team to identify scope and cost of the upcoming sprint</w:t>
+      </w:r>
+    </w:p>
+    <w:p>
+      <w:pPr>
+        <w:pStyle w:val="ListParagraph"/>
+        <w:numPr>
+          <w:ilvl w:val="0"/>
+          <w:numId w:val="7"/>
+        </w:numPr>
+        <w:spacing w:line="240" w:lineRule="auto"/>
+      </w:pPr>
+      <w:r>
+        <w:rPr>
+          <w:b/>
+        </w:rPr>
+        <w:t xml:space="preserve">Sprint Demo/Acceptance testing </w:t>
+      </w:r>
+      <w:r>
+        <w:t xml:space="preserve">– at the end of each Sprint, the development team will demonstrate functionality for acceptance and closure of the Sprint.  </w:t>
+      </w:r>
+    </w:p>
+    <w:p>
+      <w:pPr>
+        <w:pStyle w:val="ListParagraph"/>
+        <w:numPr>
+          <w:ilvl w:val="0"/>
+          <w:numId w:val="7"/>
+        </w:numPr>
+        <w:spacing w:line="240" w:lineRule="auto"/>
         <w:rPr>
           <w:i/>
         </w:rPr>
-        <w:t xml:space="preserve">.  Can we set </w:t>
-      </w:r>
-      <w:commentRangeStart w:id="1"/>
-      <w:r>
+      </w:pPr>
+      <w:r>
+        <w:rPr>
+          <w:b/>
+        </w:rPr>
+        <w:t>Scrum Master</w:t>
+      </w:r>
+      <w:r>
+        <w:t xml:space="preserve"> – overall facilitator of the development team. This role ensures the team has clear requirements and is the primary person </w:t>
+      </w:r>
+      <w:r>
+        <w:t>responsible</w:t>
+      </w:r>
+      <w:r>
+        <w:t xml:space="preserve"> for removing impediments and keeping each Sprint focused on scope.  It is </w:t>
+      </w:r>
+      <w:r>
+        <w:t>preferable</w:t>
+      </w:r>
+      <w:r>
+        <w:t xml:space="preserve"> that this person has received formal Scrum Master training and certification.  </w:t>
+      </w:r>
+      <w:r>
+        <w:t xml:space="preserve">Though there really isn’t the concept of a project manager (PM) in Scrum, this role is probably the closest thing to a PM.  </w:t>
+      </w:r>
+    </w:p>
+    <w:p>
+      <w:pPr>
+        <w:spacing w:line="240" w:lineRule="auto"/>
+        <w:rPr>
+          <w:u w:val="single"/>
+        </w:rPr>
+      </w:pPr>
+      <w:r>
+        <w:rPr>
+          <w:u w:val="single"/>
+        </w:rPr>
+        <w:t>Initial</w:t>
+      </w:r>
+      <w:r>
+        <w:rPr>
+          <w:u w:val="single"/>
+        </w:rPr>
+        <w:t xml:space="preserve"> </w:t>
+      </w:r>
+      <w:r>
+        <w:rPr>
+          <w:u w:val="single"/>
+        </w:rPr>
+        <w:t>Approach</w:t>
+      </w:r>
+    </w:p>
+    <w:p>
+      <w:pPr>
+        <w:spacing w:line="240" w:lineRule="auto"/>
         <w:rPr>
           <w:i/>
         </w:rPr>
-        <w:t xml:space="preserve">up a repository </w:t>
-      </w:r>
-      <w:commentRangeEnd w:id="1"/>
-      <w:r>
-        <w:rPr>
-          <w:rStyle w:val="CommentReference"/>
-        </w:rPr>
-        <w:commentReference w:id="1"/>
+      </w:pPr>
+      <w:r>
+        <w:t>Initial back log tasks</w:t>
+      </w:r>
+      <w:r>
+        <w:t xml:space="preserve"> will be based on a business use case that exercises all of the core components and capabilities of the message switch.  </w:t>
+      </w:r>
+      <w:r>
+        <w:t xml:space="preserve">The business use case for initial development will be based on the </w:t>
+      </w:r>
+      <w:r>
+        <w:rPr>
+          <w:b/>
+        </w:rPr>
+        <w:t>traffic stop</w:t>
+      </w:r>
+      <w:r>
+        <w:t xml:space="preserve"> scenario.  </w:t>
       </w:r>
       <w:r>
         <w:rPr>
           <w:i/>
         </w:rPr>
-        <w:t>for</w:t>
-      </w:r>
-      <w:r>
-        <w:rPr>
-          <w:i/>
-        </w:rPr>
-        <w:t xml:space="preserve"> everyone to access documentation?</w:t>
-      </w:r>
-      <w:r>
-        <w:rPr>
-          <w:i/>
-        </w:rPr>
-        <w:t xml:space="preserve"> </w:t>
-      </w:r>
-    </w:p>
-    <w:p>
-      <w:pPr>
-        <w:spacing w:after="0" w:line="240" w:lineRule="auto"/>
+        <w:t>Reference or insert the scope of this scenario from Jen’s spreadsheet.</w:t>
+      </w:r>
+    </w:p>
+    <w:p>
+      <w:pPr>
+        <w:spacing w:line="240" w:lineRule="auto"/>
+      </w:pPr>
+      <w:r>
+        <w:t xml:space="preserve">Each component </w:t>
+      </w:r>
+      <w:r>
+        <w:t xml:space="preserve">or element </w:t>
+      </w:r>
+      <w:r>
+        <w:t>will be defined as part of the agile development methodology</w:t>
+      </w:r>
+      <w:r>
+        <w:t xml:space="preserve"> f</w:t>
+      </w:r>
+      <w:r>
+        <w:t xml:space="preserve">ollowing the core requirements defined previously. </w:t>
+      </w:r>
+    </w:p>
+    <w:p>
+      <w:pPr>
+        <w:spacing w:line="240" w:lineRule="auto"/>
         <w:rPr>
           <w:u w:val="single"/>
         </w:rPr>
       </w:pPr>
-    </w:p>
-    <w:p>
-      <w:pPr>
-        <w:spacing w:after="0" w:line="240" w:lineRule="auto"/>
+      <w:r>
         <w:rPr>
           <w:u w:val="single"/>
         </w:rPr>
-      </w:pPr>
-      <w:r>
-        <w:rPr>
-          <w:u w:val="single"/>
-        </w:rPr>
-        <w:t>Capabilities</w:t>
-      </w:r>
-      <w:r>
-        <w:rPr>
-          <w:u w:val="single"/>
-        </w:rPr>
-        <w:t xml:space="preserve"> </w:t>
-      </w:r>
-      <w:r>
-        <w:rPr>
-          <w:u w:val="single"/>
-        </w:rPr>
-        <w:t>O</w:t>
-      </w:r>
-      <w:r>
-        <w:rPr>
-          <w:u w:val="single"/>
-        </w:rPr>
-        <w:t xml:space="preserve">ut of </w:t>
-      </w:r>
-      <w:r>
-        <w:rPr>
-          <w:u w:val="single"/>
-        </w:rPr>
-        <w:t>S</w:t>
-      </w:r>
-      <w:r>
-        <w:rPr>
-          <w:u w:val="single"/>
-        </w:rPr>
-        <w:t>cope</w:t>
-      </w:r>
-    </w:p>
-    <w:p>
-      <w:pPr>
-        <w:spacing w:after="0" w:line="240" w:lineRule="auto"/>
-      </w:pPr>
-    </w:p>
-    <w:p>
-      <w:pPr>
-        <w:pStyle w:val="ListParagraph"/>
-        <w:numPr>
-          <w:ilvl w:val="0"/>
-          <w:numId w:val="5"/>
-        </w:numPr>
-        <w:spacing w:after="0" w:line="240" w:lineRule="auto"/>
-        <w:ind w:left="360"/>
-      </w:pPr>
-      <w:bookmarkStart w:id="2" w:name="_GoBack"/>
-      <w:r>
-        <w:t xml:space="preserve">Client software.  </w:t>
-      </w:r>
-      <w:r>
-        <w:t xml:space="preserve">A client application is required for a user </w:t>
-      </w:r>
-      <w:r>
-        <w:t>to interact with the message switch</w:t>
-      </w:r>
-      <w:r>
-        <w:t xml:space="preserve">.  Numerous client products exist that could be modified to use the OSMS. The scope of this project is to develop an open source interface/data exchange standard that enables other entities to develop client software to interact with the message switch.  </w:t>
-      </w:r>
-    </w:p>
-    <w:p>
-      <w:pPr>
-        <w:pStyle w:val="ListParagraph"/>
-        <w:spacing w:after="0" w:line="240" w:lineRule="auto"/>
-        <w:ind w:left="360"/>
-      </w:pPr>
-    </w:p>
-    <w:p>
-      <w:pPr>
-        <w:pStyle w:val="ListParagraph"/>
-        <w:spacing w:after="0" w:line="240" w:lineRule="auto"/>
-        <w:ind w:left="360"/>
-      </w:pPr>
-      <w:commentRangeStart w:id="3"/>
-      <w:commentRangeStart w:id="4"/>
-      <w:r>
-        <w:t>The i</w:t>
-      </w:r>
-      <w:r>
-        <w:t>nterface should r</w:t>
-      </w:r>
-      <w:r>
-        <w:t xml:space="preserve">eceive incoming </w:t>
-      </w:r>
-      <w:r>
-        <w:t xml:space="preserve">structured </w:t>
-      </w:r>
-      <w:r>
-        <w:t xml:space="preserve">data from client so federated queries can be developed dynamically based upon configurations in switch (rather than </w:t>
-      </w:r>
-      <w:r>
-        <w:t xml:space="preserve">clients </w:t>
-      </w:r>
-      <w:r>
-        <w:t>sending in specific message key transactions).</w:t>
-      </w:r>
-      <w:commentRangeEnd w:id="3"/>
-      <w:r>
-        <w:rPr>
-          <w:rStyle w:val="CommentReference"/>
-        </w:rPr>
-        <w:commentReference w:id="3"/>
-      </w:r>
-      <w:commentRangeEnd w:id="4"/>
-      <w:r>
-        <w:rPr>
-          <w:rStyle w:val="CommentReference"/>
-        </w:rPr>
-        <w:commentReference w:id="4"/>
-      </w:r>
-    </w:p>
-    <w:bookmarkEnd w:id="2"/>
-    <w:p>
-      <w:pPr>
-        <w:spacing w:line="240" w:lineRule="auto"/>
-      </w:pPr>
-    </w:p>
-    <w:p>
-      <w:pPr>
-        <w:spacing w:line="240" w:lineRule="auto"/>
-        <w:rPr>
-          <w:u w:val="single"/>
-        </w:rPr>
-      </w:pPr>
-      <w:r>
-        <w:rPr>
-          <w:u w:val="single"/>
-        </w:rPr>
-        <w:t>Software Development Tools</w:t>
-      </w:r>
-      <w:r>
-        <w:rPr>
-          <w:u w:val="single"/>
-        </w:rPr>
-        <w:t>,</w:t>
-      </w:r>
-      <w:r>
-        <w:rPr>
-          <w:u w:val="single"/>
-        </w:rPr>
-        <w:t xml:space="preserve"> Technologies</w:t>
-      </w:r>
-      <w:r>
-        <w:rPr>
-          <w:u w:val="single"/>
-        </w:rPr>
-        <w:t xml:space="preserve"> and Methodology</w:t>
-      </w:r>
-    </w:p>
-    <w:p>
-      <w:pPr>
-        <w:spacing w:line="240" w:lineRule="auto"/>
-      </w:pPr>
-      <w:r>
-        <w:t>The open source message switch</w:t>
-      </w:r>
-      <w:r>
-        <w:t xml:space="preserve"> will adhere to the OJBC software development architect</w:t>
-      </w:r>
-      <w:r>
-        <w:t>ure which</w:t>
-      </w:r>
-      <w:r>
-        <w:t xml:space="preserve"> is based on </w:t>
-      </w:r>
-      <w:r>
-        <w:t>Java</w:t>
-      </w:r>
-      <w:r>
-        <w:t xml:space="preserve"> and other open source frameworks such as Spring, Maven, Apache </w:t>
-      </w:r>
-      <w:r>
-        <w:t>Camel and</w:t>
-      </w:r>
-      <w:r>
-        <w:t xml:space="preserve"> Apache CXF.  </w:t>
-      </w:r>
-      <w:r>
-        <w:t xml:space="preserve">The OJBC methodology </w:t>
-      </w:r>
-      <w:r>
-        <w:t>also put</w:t>
-      </w:r>
-      <w:r>
-        <w:t>s</w:t>
-      </w:r>
-      <w:r>
-        <w:t xml:space="preserve"> a strong emphasis </w:t>
-      </w:r>
-      <w:r>
-        <w:t>on unit</w:t>
-      </w:r>
-      <w:r>
-        <w:t xml:space="preserve"> testing as well as automated continuous integration using Jenkins.   All source code will be checked into a</w:t>
-      </w:r>
-      <w:r>
-        <w:t xml:space="preserve"> </w:t>
-      </w:r>
-      <w:r>
-        <w:t xml:space="preserve"> </w:t>
-      </w:r>
-      <w:r>
-        <w:t>GitHub repository</w:t>
-      </w:r>
-      <w:r>
-        <w:t xml:space="preserve">.  </w:t>
-      </w:r>
-      <w:r>
-        <w:t>Initially this repo</w:t>
-      </w:r>
-      <w:r>
-        <w:t>sitory</w:t>
-      </w:r>
-      <w:r>
-        <w:t xml:space="preserve"> will be private, but </w:t>
-      </w:r>
-      <w:r>
-        <w:t>it</w:t>
-      </w:r>
-      <w:r>
-        <w:t xml:space="preserve"> will ultimately </w:t>
-      </w:r>
-      <w:r>
-        <w:t xml:space="preserve">be </w:t>
-      </w:r>
-      <w:r>
-        <w:t xml:space="preserve">open this to the public.  </w:t>
-      </w:r>
-    </w:p>
-    <w:p>
-      <w:pPr>
-        <w:spacing w:line="240" w:lineRule="auto"/>
-      </w:pPr>
-      <w:r>
-        <w:t xml:space="preserve">Software development will follow an </w:t>
-      </w:r>
-      <w:r>
-        <w:t xml:space="preserve"> Agil</w:t>
-      </w:r>
-      <w:r>
-        <w:t>e m</w:t>
-      </w:r>
-      <w:r>
-        <w:t>ethodology</w:t>
-      </w:r>
-      <w:r>
-        <w:t xml:space="preserve">, </w:t>
-      </w:r>
-      <w:r>
-        <w:t xml:space="preserve">according to the Scrum development process.  </w:t>
-      </w:r>
-      <w:r>
-        <w:t>Specifically,</w:t>
-      </w:r>
-      <w:r>
-        <w:t xml:space="preserve"> </w:t>
-      </w:r>
-      <w:r>
-        <w:t>the process</w:t>
-      </w:r>
-      <w:r>
-        <w:t xml:space="preserve"> will rely on the following concepts established by Scrum:</w:t>
-      </w:r>
-    </w:p>
-    <w:p>
-      <w:pPr>
-        <w:pStyle w:val="ListParagraph"/>
-        <w:numPr>
-          <w:ilvl w:val="0"/>
-          <w:numId w:val="7"/>
-        </w:numPr>
-        <w:spacing w:line="240" w:lineRule="auto"/>
-        <w:ind w:left="540"/>
-      </w:pPr>
-      <w:r>
-        <w:rPr>
-          <w:b/>
-        </w:rPr>
-        <w:t xml:space="preserve">Sprints </w:t>
-      </w:r>
-      <w:r>
-        <w:t>– these will be 2-3 week windows of development time where the development team focuses on a well-defined set of tasks</w:t>
-      </w:r>
-    </w:p>
-    <w:p>
-      <w:pPr>
-        <w:pStyle w:val="ListParagraph"/>
-        <w:numPr>
-          <w:ilvl w:val="0"/>
-          <w:numId w:val="7"/>
-        </w:numPr>
-        <w:spacing w:line="240" w:lineRule="auto"/>
-        <w:ind w:left="540"/>
-      </w:pPr>
-      <w:r>
-        <w:rPr>
-          <w:b/>
-        </w:rPr>
-        <w:t xml:space="preserve">Back Log </w:t>
-      </w:r>
-      <w:r>
-        <w:t xml:space="preserve">– an ever-evolving list of prioritized development tasks, this is used to establish the scope of each sprint.  </w:t>
-      </w:r>
-    </w:p>
-    <w:p>
-      <w:pPr>
-        <w:pStyle w:val="ListParagraph"/>
-        <w:numPr>
-          <w:ilvl w:val="0"/>
-          <w:numId w:val="7"/>
-        </w:numPr>
-        <w:spacing w:line="240" w:lineRule="auto"/>
-        <w:ind w:left="540"/>
-        <w:rPr>
-          <w:b/>
-        </w:rPr>
-      </w:pPr>
-      <w:r>
-        <w:rPr>
-          <w:b/>
-        </w:rPr>
-        <w:t xml:space="preserve">Estimation – </w:t>
-      </w:r>
-      <w:r>
-        <w:t>as an initial step to each Sprint, the Scrum Master will work with the development team to identify scope and cost of the upcoming sprint</w:t>
-      </w:r>
-    </w:p>
-    <w:p>
-      <w:pPr>
-        <w:pStyle w:val="ListParagraph"/>
-        <w:numPr>
-          <w:ilvl w:val="0"/>
-          <w:numId w:val="7"/>
-        </w:numPr>
-        <w:spacing w:line="240" w:lineRule="auto"/>
-        <w:ind w:left="540"/>
-      </w:pPr>
-      <w:r>
-        <w:rPr>
-          <w:b/>
-        </w:rPr>
-        <w:t xml:space="preserve">Sprint Demo/Acceptance testing </w:t>
-      </w:r>
-      <w:r>
-        <w:t xml:space="preserve">– at the end of each Sprint, the development team will demonstrate functionality for acceptance and closure of the Sprint.  </w:t>
-      </w:r>
-    </w:p>
-    <w:p>
-      <w:pPr>
-        <w:pStyle w:val="ListParagraph"/>
-        <w:numPr>
-          <w:ilvl w:val="0"/>
-          <w:numId w:val="7"/>
-        </w:numPr>
-        <w:spacing w:line="240" w:lineRule="auto"/>
-        <w:ind w:left="540"/>
-        <w:rPr>
-          <w:i/>
-        </w:rPr>
-      </w:pPr>
-      <w:r>
-        <w:rPr>
-          <w:b/>
-        </w:rPr>
-        <w:t>Scrum Master</w:t>
-      </w:r>
-      <w:r>
-        <w:t xml:space="preserve"> – overall facilitator of the development team. This role ensures the team has clear requirements and is the primary person </w:t>
-      </w:r>
-      <w:r>
-        <w:t>responsible</w:t>
-      </w:r>
-      <w:r>
-        <w:t xml:space="preserve"> for removing impediments and keeping each Sprint focused on scope.  It is </w:t>
-      </w:r>
-      <w:r>
-        <w:t>preferable</w:t>
-      </w:r>
-      <w:r>
-        <w:t xml:space="preserve"> that this person has received formal Scrum Master training and certification.  </w:t>
-      </w:r>
-      <w:r>
-        <w:t xml:space="preserve">Though there really isn’t the concept of a project manager (PM) in Scrum, this role is probably the closest thing to a PM.  </w:t>
-      </w:r>
-    </w:p>
-    <w:p>
-      <w:pPr>
-        <w:spacing w:line="240" w:lineRule="auto"/>
-        <w:rPr>
-          <w:u w:val="single"/>
-        </w:rPr>
-      </w:pPr>
-      <w:r>
-        <w:rPr>
-          <w:u w:val="single"/>
-        </w:rPr>
-        <w:t>Initial</w:t>
-      </w:r>
-      <w:r>
-        <w:rPr>
-          <w:u w:val="single"/>
-        </w:rPr>
-        <w:t xml:space="preserve"> </w:t>
-      </w:r>
-      <w:r>
-        <w:rPr>
-          <w:u w:val="single"/>
-        </w:rPr>
-        <w:t>Approach</w:t>
-      </w:r>
-    </w:p>
-    <w:p>
-      <w:pPr>
-        <w:spacing w:line="240" w:lineRule="auto"/>
-        <w:rPr>
-          <w:i/>
-        </w:rPr>
-      </w:pPr>
-      <w:r>
-        <w:lastRenderedPageBreak/>
-        <w:t>Initial back log tasks</w:t>
-      </w:r>
-      <w:r>
-        <w:t xml:space="preserve"> will be based on a business use case that exercises all of the core components and capabilities of the message switch.  </w:t>
-      </w:r>
-      <w:r>
-        <w:t xml:space="preserve">The business use case for initial development will be based on the </w:t>
-      </w:r>
-      <w:r>
-        <w:rPr>
-          <w:b/>
-        </w:rPr>
-        <w:t>traffic stop</w:t>
-      </w:r>
-      <w:r>
-        <w:t xml:space="preserve"> scenario.  </w:t>
-      </w:r>
-      <w:r>
-        <w:rPr>
-          <w:i/>
-        </w:rPr>
-        <w:t>Reference or insert the scope of this scenario from Jen’s spreadsheet.</w:t>
-      </w:r>
-    </w:p>
-    <w:p>
-      <w:pPr>
-        <w:spacing w:line="240" w:lineRule="auto"/>
-      </w:pPr>
-      <w:r>
-        <w:t xml:space="preserve">Each component </w:t>
-      </w:r>
-      <w:r>
-        <w:t xml:space="preserve">or element </w:t>
-      </w:r>
-      <w:r>
-        <w:t>will be defined as part of the agile development methodology</w:t>
-      </w:r>
-      <w:r>
-        <w:t xml:space="preserve"> f</w:t>
-      </w:r>
-      <w:r>
-        <w:t xml:space="preserve">ollowing the core requirements defined previously. </w:t>
-      </w:r>
-    </w:p>
-    <w:p>
-      <w:pPr>
-        <w:spacing w:line="240" w:lineRule="auto"/>
-        <w:rPr>
-          <w:u w:val="single"/>
-        </w:rPr>
-      </w:pPr>
-      <w:r>
-        <w:rPr>
-          <w:u w:val="single"/>
-        </w:rPr>
         <w:t>Next Steps</w:t>
       </w:r>
     </w:p>
@@ -1901,6 +1983,9 @@
       </w:pPr>
       <w:r>
         <w:t>Design Service Specification for Client interface (</w:t>
+      </w:r>
+      <w:r>
+        <w:t>JD/</w:t>
       </w:r>
       <w:r>
         <w:t>MJ</w:t>
@@ -1951,7 +2036,13 @@
         <w:spacing w:line="240" w:lineRule="auto"/>
       </w:pPr>
       <w:r>
-        <w:t>Design configurable Authentication and Authorization mechanism (AO)</w:t>
+        <w:t>Design configurable Authentication and Authorization mechanism (AO</w:t>
+      </w:r>
+      <w:r>
+        <w:t>/JD</w:t>
+      </w:r>
+      <w:r>
+        <w:t>)</w:t>
       </w:r>
     </w:p>
     <w:p>
@@ -2002,7 +2093,13 @@
         <w:spacing w:line="240" w:lineRule="auto"/>
       </w:pPr>
       <w:r>
-        <w:t>Complete hiring process for software developers and project manager (MP/AO)</w:t>
+        <w:t>Complete hiring process for software developers (AO</w:t>
+      </w:r>
+      <w:r>
+        <w:t>/MJ</w:t>
+      </w:r>
+      <w:r>
+        <w:t>)</w:t>
       </w:r>
     </w:p>
     <w:p>
@@ -2062,83 +2159,35 @@
         </w:rPr>
         <w:t>Client Interface – validation of requirements (</w:t>
       </w:r>
-      <w:del w:id="5" w:author="Michael Jacobson" w:date="2018-01-04T16:20:00Z">
-        <w:r>
-          <w:rPr>
-            <w:i/>
-          </w:rPr>
-          <w:delText>8</w:delText>
-        </w:r>
-      </w:del>
-      <w:ins w:id="6" w:author="Michael Jacobson" w:date="2018-01-04T16:20:00Z">
-        <w:r>
-          <w:rPr>
-            <w:i/>
-          </w:rPr>
-          <w:t>1</w:t>
-        </w:r>
-      </w:ins>
       <w:r>
         <w:rPr>
           <w:i/>
         </w:rPr>
-        <w:t>/</w:t>
-      </w:r>
-      <w:del w:id="7" w:author="Michael Jacobson" w:date="2018-01-04T16:20:00Z">
-        <w:r>
-          <w:rPr>
-            <w:i/>
-          </w:rPr>
-          <w:delText>16</w:delText>
-        </w:r>
-      </w:del>
-      <w:ins w:id="8" w:author="Michael Jacobson" w:date="2018-01-04T16:20:00Z">
-        <w:r>
-          <w:rPr>
-            <w:i/>
-          </w:rPr>
-          <w:t>4</w:t>
-        </w:r>
-      </w:ins>
+        <w:t>1/4/18</w:t>
+      </w:r>
       <w:r>
         <w:rPr>
           <w:i/>
         </w:rPr>
-        <w:t>/1</w:t>
-      </w:r>
-      <w:del w:id="9" w:author="Michael Jacobson" w:date="2018-01-04T16:20:00Z">
-        <w:r>
-          <w:rPr>
-            <w:i/>
-          </w:rPr>
-          <w:delText>7</w:delText>
-        </w:r>
-      </w:del>
-      <w:ins w:id="10" w:author="Michael Jacobson" w:date="2018-01-04T16:20:00Z">
-        <w:r>
-          <w:rPr>
-            <w:i/>
-          </w:rPr>
-          <w:t>8</w:t>
-        </w:r>
-      </w:ins>
+        <w:t xml:space="preserve"> </w:t>
+      </w:r>
       <w:r>
         <w:rPr>
           <w:i/>
         </w:rPr>
+        <w:t>–</w:t>
+      </w:r>
+      <w:r>
+        <w:rPr>
+          <w:i/>
+        </w:rPr>
         <w:t xml:space="preserve"> </w:t>
       </w:r>
       <w:r>
         <w:rPr>
           <w:i/>
         </w:rPr>
-        <w:t>–</w:t>
-      </w:r>
-      <w:r>
-        <w:rPr>
-          <w:i/>
-        </w:rPr>
-        <w:t xml:space="preserve"> </w:t>
+        <w:t>1/31/18)</w:t>
       </w:r>
     </w:p>
     <w:p>
@@ -2176,6 +2225,7 @@
         <w:rPr>
           <w:i/>
         </w:rPr>
+        <w:lastRenderedPageBreak/>
         <w:t>Data items in each interface</w:t>
       </w:r>
     </w:p>
@@ -2260,14 +2310,6 @@
         </w:rPr>
         <w:t>Development (Agile) – user story every 2-weeks</w:t>
       </w:r>
-      <w:ins w:id="11" w:author="Michael Jacobson" w:date="2018-01-04T16:21:00Z">
-        <w:r>
-          <w:rPr>
-            <w:i/>
-          </w:rPr>
-          <w:t>?</w:t>
-        </w:r>
-      </w:ins>
     </w:p>
     <w:p>
       <w:pPr>
@@ -2291,13 +2333,20 @@
     <w:p>
       <w:pPr>
         <w:spacing w:line="240" w:lineRule="auto"/>
+        <w:rPr>
+          <w:iCs/>
+        </w:rPr>
+      </w:pPr>
+      <w:r>
         <w:rPr>
           <w:iCs/>
           <w:u w:val="single"/>
         </w:rPr>
-      </w:pPr>
-      <w:commentRangeStart w:id="12"/>
-      <w:commentRangeStart w:id="13"/>
+        <w:t>Initial Queries (</w:t>
+      </w:r>
+      <w:commentRangeStart w:id="4"/>
+      <w:commentRangeStart w:id="5"/>
+      <w:commentRangeStart w:id="6"/>
       <w:r>
         <w:rPr>
           <w:iCs/>
@@ -2305,433 +2354,520 @@
         </w:rPr>
         <w:t>Interfaces</w:t>
       </w:r>
-      <w:commentRangeEnd w:id="12"/>
+      <w:commentRangeEnd w:id="4"/>
       <w:r>
         <w:rPr>
           <w:rStyle w:val="CommentReference"/>
         </w:rPr>
-        <w:commentReference w:id="12"/>
-      </w:r>
-      <w:commentRangeEnd w:id="13"/>
-      <w:r>
-        <w:rPr>
-          <w:rStyle w:val="CommentReference"/>
-        </w:rPr>
-        <w:commentReference w:id="13"/>
-      </w:r>
-    </w:p>
-    <w:p>
-      <w:pPr>
-        <w:spacing w:line="240" w:lineRule="auto"/>
-        <w:rPr>
-          <w:iCs/>
-        </w:rPr>
-      </w:pPr>
-      <w:r>
-        <w:rPr>
-          <w:iCs/>
-        </w:rPr>
-        <w:t>The following interactions and interfaces have been defined as the functions required to support the primary use case.  These are listed in priority order and will addressed and included as total project resources allow.</w:t>
-      </w:r>
-    </w:p>
-    <w:p>
-      <w:pPr>
-        <w:pStyle w:val="ListParagraph"/>
-        <w:numPr>
-          <w:ilvl w:val="0"/>
-          <w:numId w:val="10"/>
-        </w:numPr>
-        <w:spacing w:line="240" w:lineRule="auto"/>
-        <w:rPr>
-          <w:iCs/>
-        </w:rPr>
-      </w:pPr>
-      <w:r>
-        <w:rPr>
-          <w:iCs/>
-        </w:rPr>
-        <w:t>Vehic</w:t>
-      </w:r>
-      <w:r>
-        <w:rPr>
-          <w:iCs/>
-        </w:rPr>
-        <w:t>l</w:t>
-      </w:r>
-      <w:r>
-        <w:rPr>
-          <w:iCs/>
-        </w:rPr>
-        <w:t>e Registration (RQ)</w:t>
-      </w:r>
-    </w:p>
-    <w:p>
-      <w:pPr>
-        <w:pStyle w:val="ListParagraph"/>
-        <w:numPr>
-          <w:ilvl w:val="0"/>
-          <w:numId w:val="10"/>
-        </w:numPr>
-        <w:spacing w:line="240" w:lineRule="auto"/>
-        <w:rPr>
-          <w:iCs/>
-        </w:rPr>
-      </w:pPr>
-      <w:r>
-        <w:rPr>
-          <w:iCs/>
-        </w:rPr>
-        <w:t>Vehicle Query (QV)</w:t>
-      </w:r>
-    </w:p>
-    <w:p>
-      <w:pPr>
-        <w:pStyle w:val="ListParagraph"/>
-        <w:numPr>
-          <w:ilvl w:val="0"/>
-          <w:numId w:val="10"/>
-        </w:numPr>
-        <w:spacing w:line="240" w:lineRule="auto"/>
-        <w:rPr>
-          <w:iCs/>
-        </w:rPr>
-      </w:pPr>
-      <w:r>
-        <w:rPr>
-          <w:iCs/>
-        </w:rPr>
-        <w:t>Driver’s License (DQ)</w:t>
-      </w:r>
-    </w:p>
-    <w:p>
-      <w:pPr>
-        <w:pStyle w:val="ListParagraph"/>
-        <w:numPr>
-          <w:ilvl w:val="0"/>
-          <w:numId w:val="10"/>
-        </w:numPr>
-        <w:spacing w:line="240" w:lineRule="auto"/>
-        <w:rPr>
-          <w:iCs/>
-        </w:rPr>
-      </w:pPr>
-      <w:r>
-        <w:rPr>
-          <w:iCs/>
-        </w:rPr>
-        <w:t>Person Query (QW)</w:t>
-      </w:r>
-    </w:p>
-    <w:p>
-      <w:pPr>
-        <w:pStyle w:val="ListParagraph"/>
-        <w:numPr>
-          <w:ilvl w:val="0"/>
-          <w:numId w:val="10"/>
-        </w:numPr>
-        <w:spacing w:line="240" w:lineRule="auto"/>
-        <w:rPr>
-          <w:iCs/>
-        </w:rPr>
-      </w:pPr>
-      <w:r>
-        <w:rPr>
-          <w:iCs/>
-        </w:rPr>
-        <w:t>Gun Query (QG)</w:t>
-      </w:r>
-    </w:p>
-    <w:p>
-      <w:pPr>
-        <w:pStyle w:val="ListParagraph"/>
-        <w:numPr>
-          <w:ilvl w:val="0"/>
-          <w:numId w:val="10"/>
-        </w:numPr>
-        <w:spacing w:line="240" w:lineRule="auto"/>
-        <w:rPr>
-          <w:iCs/>
-        </w:rPr>
-      </w:pPr>
-      <w:r>
-        <w:rPr>
-          <w:iCs/>
-        </w:rPr>
-        <w:t>Boat Registration (BQ)</w:t>
-      </w:r>
-    </w:p>
-    <w:p>
-      <w:pPr>
-        <w:pStyle w:val="ListParagraph"/>
-        <w:numPr>
-          <w:ilvl w:val="0"/>
-          <w:numId w:val="10"/>
-        </w:numPr>
-        <w:spacing w:line="240" w:lineRule="auto"/>
-        <w:rPr>
-          <w:iCs/>
-        </w:rPr>
-      </w:pPr>
-      <w:r>
-        <w:rPr>
-          <w:iCs/>
-        </w:rPr>
-        <w:t>Snowmobile Registration (SQ)</w:t>
-      </w:r>
-    </w:p>
-    <w:p>
-      <w:pPr>
-        <w:pStyle w:val="ListParagraph"/>
-        <w:numPr>
-          <w:ilvl w:val="0"/>
-          <w:numId w:val="10"/>
-        </w:numPr>
-        <w:spacing w:line="240" w:lineRule="auto"/>
-        <w:rPr>
-          <w:iCs/>
-        </w:rPr>
-      </w:pPr>
-      <w:r>
-        <w:rPr>
-          <w:iCs/>
-        </w:rPr>
-        <w:t>Commercial Vehicle (AVQ)</w:t>
-      </w:r>
-    </w:p>
-    <w:p>
-      <w:pPr>
-        <w:pStyle w:val="ListParagraph"/>
-        <w:numPr>
-          <w:ilvl w:val="0"/>
-          <w:numId w:val="10"/>
-        </w:numPr>
-        <w:spacing w:line="240" w:lineRule="auto"/>
-        <w:rPr>
-          <w:iCs/>
-        </w:rPr>
-      </w:pPr>
-      <w:r>
-        <w:rPr>
-          <w:iCs/>
-        </w:rPr>
-        <w:t>Article (QA)</w:t>
-      </w:r>
-    </w:p>
-    <w:p>
-      <w:pPr>
-        <w:pStyle w:val="ListParagraph"/>
-        <w:numPr>
-          <w:ilvl w:val="0"/>
-          <w:numId w:val="10"/>
-        </w:numPr>
-        <w:spacing w:line="240" w:lineRule="auto"/>
-        <w:rPr>
-          <w:iCs/>
-        </w:rPr>
-      </w:pPr>
-      <w:r>
-        <w:rPr>
-          <w:iCs/>
-        </w:rPr>
-        <w:t>State Criminal History (IQ/FQ)</w:t>
-      </w:r>
-    </w:p>
-    <w:p>
-      <w:pPr>
-        <w:pStyle w:val="ListParagraph"/>
-        <w:numPr>
-          <w:ilvl w:val="0"/>
-          <w:numId w:val="10"/>
-        </w:numPr>
-        <w:spacing w:line="240" w:lineRule="auto"/>
-        <w:rPr>
-          <w:iCs/>
-        </w:rPr>
-      </w:pPr>
-      <w:r>
-        <w:rPr>
-          <w:iCs/>
-        </w:rPr>
-        <w:t xml:space="preserve">III Criminal </w:t>
-      </w:r>
-      <w:r>
-        <w:rPr>
-          <w:iCs/>
-        </w:rPr>
-        <w:t>History</w:t>
-      </w:r>
-      <w:r>
-        <w:rPr>
-          <w:iCs/>
-        </w:rPr>
-        <w:t xml:space="preserve"> (QH/QR)</w:t>
-      </w:r>
-    </w:p>
-    <w:p>
-      <w:pPr>
-        <w:pStyle w:val="ListParagraph"/>
-        <w:numPr>
-          <w:ilvl w:val="0"/>
-          <w:numId w:val="10"/>
-        </w:numPr>
-        <w:spacing w:line="240" w:lineRule="auto"/>
-        <w:rPr>
-          <w:iCs/>
-        </w:rPr>
-      </w:pPr>
-      <w:r>
-        <w:rPr>
-          <w:iCs/>
-        </w:rPr>
-        <w:t>National Sex Offender (NSOR)</w:t>
-      </w:r>
-    </w:p>
-    <w:p>
-      <w:pPr>
-        <w:pStyle w:val="ListParagraph"/>
-        <w:numPr>
-          <w:ilvl w:val="0"/>
-          <w:numId w:val="10"/>
-        </w:numPr>
-        <w:spacing w:line="240" w:lineRule="auto"/>
-        <w:rPr>
-          <w:iCs/>
-        </w:rPr>
-      </w:pPr>
-      <w:r>
-        <w:rPr>
-          <w:iCs/>
-        </w:rPr>
-        <w:t>Protection Order</w:t>
-      </w:r>
-    </w:p>
-    <w:p>
-      <w:pPr>
-        <w:pStyle w:val="ListParagraph"/>
-        <w:numPr>
-          <w:ilvl w:val="0"/>
-          <w:numId w:val="10"/>
-        </w:numPr>
-        <w:spacing w:line="240" w:lineRule="auto"/>
-        <w:rPr>
-          <w:iCs/>
-        </w:rPr>
-      </w:pPr>
-      <w:r>
-        <w:rPr>
-          <w:iCs/>
-        </w:rPr>
-        <w:t>Wanted P</w:t>
-      </w:r>
-      <w:r>
-        <w:rPr>
-          <w:iCs/>
-        </w:rPr>
-        <w:t>erson</w:t>
-      </w:r>
-      <w:r>
-        <w:rPr>
-          <w:iCs/>
-        </w:rPr>
-        <w:t>s</w:t>
-      </w:r>
-    </w:p>
-    <w:p>
-      <w:pPr>
-        <w:pStyle w:val="ListParagraph"/>
-        <w:numPr>
-          <w:ilvl w:val="0"/>
-          <w:numId w:val="10"/>
-        </w:numPr>
-        <w:spacing w:line="240" w:lineRule="auto"/>
-        <w:rPr>
-          <w:iCs/>
-        </w:rPr>
-      </w:pPr>
-      <w:r>
-        <w:rPr>
-          <w:iCs/>
-        </w:rPr>
-        <w:lastRenderedPageBreak/>
-        <w:t xml:space="preserve">Order of Arrest </w:t>
-      </w:r>
-    </w:p>
-    <w:p>
-      <w:pPr>
-        <w:pStyle w:val="ListParagraph"/>
-        <w:numPr>
-          <w:ilvl w:val="0"/>
-          <w:numId w:val="10"/>
-        </w:numPr>
-        <w:spacing w:line="240" w:lineRule="auto"/>
-        <w:rPr>
-          <w:iCs/>
-        </w:rPr>
-      </w:pPr>
-      <w:r>
-        <w:rPr>
-          <w:iCs/>
-        </w:rPr>
-        <w:t>Missing Person</w:t>
-      </w:r>
-      <w:r>
-        <w:rPr>
-          <w:iCs/>
-        </w:rPr>
-        <w:t>s</w:t>
-      </w:r>
-    </w:p>
-    <w:p>
-      <w:pPr>
-        <w:pStyle w:val="ListParagraph"/>
-        <w:numPr>
-          <w:ilvl w:val="0"/>
-          <w:numId w:val="10"/>
-        </w:numPr>
-        <w:spacing w:line="240" w:lineRule="auto"/>
-        <w:rPr>
-          <w:iCs/>
-        </w:rPr>
-      </w:pPr>
-      <w:r>
-        <w:rPr>
-          <w:iCs/>
-        </w:rPr>
-        <w:t>Identity Theft</w:t>
-      </w:r>
-    </w:p>
-    <w:p>
-      <w:pPr>
-        <w:pStyle w:val="ListParagraph"/>
-        <w:numPr>
-          <w:ilvl w:val="0"/>
-          <w:numId w:val="10"/>
-        </w:numPr>
-        <w:spacing w:line="240" w:lineRule="auto"/>
-        <w:rPr>
-          <w:iCs/>
-        </w:rPr>
-      </w:pPr>
-      <w:r>
-        <w:rPr>
-          <w:iCs/>
-        </w:rPr>
-        <w:t>Supervised Release</w:t>
-      </w:r>
-    </w:p>
-    <w:p>
-      <w:pPr>
-        <w:spacing w:line="240" w:lineRule="auto"/>
+        <w:commentReference w:id="4"/>
+      </w:r>
+      <w:commentRangeEnd w:id="5"/>
+      <w:commentRangeEnd w:id="6"/>
+      <w:r>
         <w:rPr>
           <w:iCs/>
           <w:u w:val="single"/>
         </w:rPr>
-      </w:pPr>
-      <w:r>
+        <w:t>)</w:t>
+      </w:r>
+      <w:r>
+        <w:rPr>
+          <w:iCs/>
+        </w:rPr>
+        <w:commentReference w:id="5"/>
+      </w:r>
+      <w:r>
+        <w:rPr>
+          <w:rStyle w:val="CommentReference"/>
+        </w:rPr>
+        <w:commentReference w:id="6"/>
+      </w:r>
+    </w:p>
+    <w:p>
+      <w:pPr>
+        <w:spacing w:after="0" w:line="240" w:lineRule="auto"/>
+        <w:rPr>
+          <w:rFonts w:ascii="Times New Roman" w:eastAsia="Times New Roman" w:hAnsi="Times New Roman" w:cs="Times New Roman"/>
+          <w:sz w:val="24"/>
+          <w:szCs w:val="24"/>
+          <w:lang w:eastAsia="zh-CN"/>
+        </w:rPr>
+      </w:pPr>
+      <w:r>
+        <w:rPr>
+          <w:rFonts w:ascii="Calibri" w:eastAsia="Times New Roman" w:hAnsi="Calibri" w:cs="Times New Roman"/>
+          <w:color w:val="000000"/>
+          <w:shd w:val="clear" w:color="auto" w:fill="FFFFFF"/>
+          <w:lang w:eastAsia="zh-CN"/>
+        </w:rPr>
+        <w:t xml:space="preserve">The following </w:t>
+      </w:r>
+      <w:r>
+        <w:rPr>
+          <w:rFonts w:ascii="Calibri" w:eastAsia="Times New Roman" w:hAnsi="Calibri" w:cs="Times New Roman"/>
+          <w:color w:val="000000"/>
+          <w:shd w:val="clear" w:color="auto" w:fill="FFFFFF"/>
+          <w:lang w:eastAsia="zh-CN"/>
+        </w:rPr>
+        <w:t>queries</w:t>
+      </w:r>
+      <w:r>
+        <w:rPr>
+          <w:rFonts w:ascii="Calibri" w:eastAsia="Times New Roman" w:hAnsi="Calibri" w:cs="Times New Roman"/>
+          <w:color w:val="000000"/>
+          <w:shd w:val="clear" w:color="auto" w:fill="FFFFFF"/>
+          <w:lang w:eastAsia="zh-CN"/>
+        </w:rPr>
+        <w:t xml:space="preserve"> have been defined as the functions required to support the primary use case – a traffic stop. The client requests a vehicle registration query (RQ) based on the license plate number, the RQ message is sent to the message switch, the message switch sends query requests to </w:t>
+      </w:r>
+      <w:proofErr w:type="spellStart"/>
+      <w:r>
+        <w:rPr>
+          <w:rFonts w:ascii="Calibri" w:eastAsia="Times New Roman" w:hAnsi="Calibri" w:cs="Times New Roman"/>
+          <w:color w:val="000000"/>
+          <w:shd w:val="clear" w:color="auto" w:fill="FFFFFF"/>
+          <w:lang w:eastAsia="zh-CN"/>
+        </w:rPr>
+        <w:t>Nlets</w:t>
+      </w:r>
+      <w:proofErr w:type="spellEnd"/>
+      <w:r>
+        <w:rPr>
+          <w:rFonts w:ascii="Calibri" w:eastAsia="Times New Roman" w:hAnsi="Calibri" w:cs="Times New Roman"/>
+          <w:color w:val="000000"/>
+          <w:shd w:val="clear" w:color="auto" w:fill="FFFFFF"/>
+          <w:lang w:eastAsia="zh-CN"/>
+        </w:rPr>
+        <w:t xml:space="preserve">, NCIC and In-state vehicle data sources. The responses trigger additional queries based on information received for the original RQ. The client may also request queries based on the driver license (DQ) that can federate person related queries. These are listed in the priority order from </w:t>
+      </w:r>
+      <w:r>
+        <w:rPr>
+          <w:rFonts w:ascii="Calibri" w:eastAsia="Times New Roman" w:hAnsi="Calibri" w:cs="Times New Roman"/>
+          <w:color w:val="000000"/>
+          <w:shd w:val="clear" w:color="auto" w:fill="FFFFFF"/>
+          <w:lang w:eastAsia="zh-CN"/>
+        </w:rPr>
+        <w:t>initial SME meetings</w:t>
+      </w:r>
+      <w:r>
+        <w:rPr>
+          <w:iCs/>
+        </w:rPr>
+        <w:t xml:space="preserve"> </w:t>
+      </w:r>
+      <w:r>
+        <w:rPr>
+          <w:iCs/>
+        </w:rPr>
+        <w:t>and will addressed and included as total project resources allow</w:t>
+      </w:r>
+      <w:r>
+        <w:rPr>
+          <w:rFonts w:ascii="Calibri" w:eastAsia="Times New Roman" w:hAnsi="Calibri" w:cs="Times New Roman"/>
+          <w:color w:val="000000"/>
+          <w:shd w:val="clear" w:color="auto" w:fill="FFFFFF"/>
+          <w:lang w:eastAsia="zh-CN"/>
+        </w:rPr>
+        <w:t>. However, we have not had the opportunity to reengage the SME group, therefore these priorities may change.</w:t>
+      </w:r>
+    </w:p>
+    <w:p>
+      <w:pPr>
+        <w:pStyle w:val="ListParagraph"/>
+        <w:numPr>
+          <w:ilvl w:val="0"/>
+          <w:numId w:val="10"/>
+        </w:numPr>
+        <w:spacing w:line="240" w:lineRule="auto"/>
+        <w:rPr>
+          <w:iCs/>
+        </w:rPr>
+      </w:pPr>
+      <w:r>
+        <w:rPr>
+          <w:iCs/>
+        </w:rPr>
+        <w:t>Vehic</w:t>
+      </w:r>
+      <w:r>
+        <w:rPr>
+          <w:iCs/>
+        </w:rPr>
+        <w:t>l</w:t>
+      </w:r>
+      <w:r>
+        <w:rPr>
+          <w:iCs/>
+        </w:rPr>
+        <w:t>e Registration (RQ)</w:t>
+      </w:r>
+    </w:p>
+    <w:p>
+      <w:pPr>
+        <w:pStyle w:val="ListParagraph"/>
+        <w:numPr>
+          <w:ilvl w:val="0"/>
+          <w:numId w:val="10"/>
+        </w:numPr>
+        <w:spacing w:line="240" w:lineRule="auto"/>
+        <w:rPr>
+          <w:iCs/>
+        </w:rPr>
+      </w:pPr>
+      <w:r>
+        <w:rPr>
+          <w:iCs/>
+        </w:rPr>
+        <w:t>Vehicle Query (QV)</w:t>
+      </w:r>
+    </w:p>
+    <w:p>
+      <w:pPr>
+        <w:pStyle w:val="ListParagraph"/>
+        <w:numPr>
+          <w:ilvl w:val="0"/>
+          <w:numId w:val="10"/>
+        </w:numPr>
+        <w:spacing w:line="240" w:lineRule="auto"/>
+        <w:rPr>
+          <w:iCs/>
+        </w:rPr>
+      </w:pPr>
+      <w:r>
+        <w:rPr>
+          <w:iCs/>
+        </w:rPr>
+        <w:t>Driver’s License (DQ)</w:t>
+      </w:r>
+    </w:p>
+    <w:p>
+      <w:pPr>
+        <w:pStyle w:val="ListParagraph"/>
+        <w:numPr>
+          <w:ilvl w:val="0"/>
+          <w:numId w:val="10"/>
+        </w:numPr>
+        <w:spacing w:line="240" w:lineRule="auto"/>
+        <w:rPr>
+          <w:iCs/>
+        </w:rPr>
+      </w:pPr>
+      <w:r>
+        <w:rPr>
+          <w:iCs/>
+        </w:rPr>
+        <w:t>Person Query (QW)</w:t>
+      </w:r>
+    </w:p>
+    <w:p>
+      <w:pPr>
+        <w:pStyle w:val="ListParagraph"/>
+        <w:numPr>
+          <w:ilvl w:val="0"/>
+          <w:numId w:val="10"/>
+        </w:numPr>
+        <w:spacing w:line="240" w:lineRule="auto"/>
+        <w:rPr>
+          <w:iCs/>
+        </w:rPr>
+      </w:pPr>
+      <w:r>
+        <w:rPr>
+          <w:iCs/>
+        </w:rPr>
+        <w:t>Gun Query (QG)</w:t>
+      </w:r>
+    </w:p>
+    <w:p>
+      <w:pPr>
+        <w:pStyle w:val="ListParagraph"/>
+        <w:numPr>
+          <w:ilvl w:val="0"/>
+          <w:numId w:val="10"/>
+        </w:numPr>
+        <w:spacing w:line="240" w:lineRule="auto"/>
+        <w:rPr>
+          <w:iCs/>
+        </w:rPr>
+      </w:pPr>
+      <w:r>
+        <w:rPr>
+          <w:iCs/>
+        </w:rPr>
+        <w:t>Boat Registration (BQ)</w:t>
+      </w:r>
+    </w:p>
+    <w:p>
+      <w:pPr>
+        <w:pStyle w:val="ListParagraph"/>
+        <w:numPr>
+          <w:ilvl w:val="0"/>
+          <w:numId w:val="10"/>
+        </w:numPr>
+        <w:spacing w:line="240" w:lineRule="auto"/>
+        <w:rPr>
+          <w:iCs/>
+        </w:rPr>
+      </w:pPr>
+      <w:r>
+        <w:rPr>
+          <w:iCs/>
+        </w:rPr>
+        <w:t>Snowmobile Registration (SQ)</w:t>
+      </w:r>
+    </w:p>
+    <w:p>
+      <w:pPr>
+        <w:pStyle w:val="ListParagraph"/>
+        <w:numPr>
+          <w:ilvl w:val="0"/>
+          <w:numId w:val="10"/>
+        </w:numPr>
+        <w:spacing w:line="240" w:lineRule="auto"/>
+        <w:rPr>
+          <w:iCs/>
+        </w:rPr>
+      </w:pPr>
+      <w:r>
+        <w:rPr>
+          <w:iCs/>
+        </w:rPr>
+        <w:t>Commercial Vehicle (AVQ)</w:t>
+      </w:r>
+    </w:p>
+    <w:p>
+      <w:pPr>
+        <w:pStyle w:val="ListParagraph"/>
+        <w:numPr>
+          <w:ilvl w:val="0"/>
+          <w:numId w:val="10"/>
+        </w:numPr>
+        <w:spacing w:line="240" w:lineRule="auto"/>
+        <w:rPr>
+          <w:iCs/>
+        </w:rPr>
+      </w:pPr>
+      <w:r>
+        <w:rPr>
+          <w:iCs/>
+        </w:rPr>
+        <w:t>Article (QA)</w:t>
+      </w:r>
+    </w:p>
+    <w:p>
+      <w:pPr>
+        <w:pStyle w:val="ListParagraph"/>
+        <w:numPr>
+          <w:ilvl w:val="0"/>
+          <w:numId w:val="10"/>
+        </w:numPr>
+        <w:spacing w:line="240" w:lineRule="auto"/>
+        <w:rPr>
+          <w:iCs/>
+        </w:rPr>
+      </w:pPr>
+      <w:r>
+        <w:rPr>
+          <w:iCs/>
+        </w:rPr>
+        <w:t>State Criminal History (IQ/FQ)</w:t>
+      </w:r>
+    </w:p>
+    <w:p>
+      <w:pPr>
+        <w:pStyle w:val="ListParagraph"/>
+        <w:numPr>
+          <w:ilvl w:val="0"/>
+          <w:numId w:val="10"/>
+        </w:numPr>
+        <w:spacing w:line="240" w:lineRule="auto"/>
+        <w:rPr>
+          <w:iCs/>
+        </w:rPr>
+      </w:pPr>
+      <w:r>
+        <w:rPr>
+          <w:iCs/>
+        </w:rPr>
+        <w:t xml:space="preserve">III Criminal </w:t>
+      </w:r>
+      <w:r>
+        <w:rPr>
+          <w:iCs/>
+        </w:rPr>
+        <w:t>History</w:t>
+      </w:r>
+      <w:r>
+        <w:rPr>
+          <w:iCs/>
+        </w:rPr>
+        <w:t xml:space="preserve"> (QH/QR)</w:t>
+      </w:r>
+    </w:p>
+    <w:p>
+      <w:pPr>
+        <w:pStyle w:val="ListParagraph"/>
+        <w:numPr>
+          <w:ilvl w:val="0"/>
+          <w:numId w:val="10"/>
+        </w:numPr>
+        <w:spacing w:line="240" w:lineRule="auto"/>
+        <w:rPr>
+          <w:iCs/>
+        </w:rPr>
+      </w:pPr>
+      <w:r>
+        <w:rPr>
+          <w:iCs/>
+        </w:rPr>
+        <w:t>National Sex Offender (NSOR)</w:t>
+      </w:r>
+    </w:p>
+    <w:p>
+      <w:pPr>
+        <w:pStyle w:val="ListParagraph"/>
+        <w:numPr>
+          <w:ilvl w:val="0"/>
+          <w:numId w:val="10"/>
+        </w:numPr>
+        <w:spacing w:line="240" w:lineRule="auto"/>
+        <w:rPr>
+          <w:iCs/>
+        </w:rPr>
+      </w:pPr>
+      <w:r>
+        <w:rPr>
+          <w:iCs/>
+        </w:rPr>
+        <w:t>Protection Order</w:t>
+      </w:r>
+    </w:p>
+    <w:p>
+      <w:pPr>
+        <w:pStyle w:val="ListParagraph"/>
+        <w:numPr>
+          <w:ilvl w:val="0"/>
+          <w:numId w:val="10"/>
+        </w:numPr>
+        <w:spacing w:line="240" w:lineRule="auto"/>
+        <w:rPr>
+          <w:iCs/>
+        </w:rPr>
+      </w:pPr>
+      <w:r>
+        <w:rPr>
+          <w:iCs/>
+        </w:rPr>
+        <w:t>Wanted P</w:t>
+      </w:r>
+      <w:r>
+        <w:rPr>
+          <w:iCs/>
+        </w:rPr>
+        <w:t>erson</w:t>
+      </w:r>
+      <w:r>
+        <w:rPr>
+          <w:iCs/>
+        </w:rPr>
+        <w:t>s</w:t>
+      </w:r>
+    </w:p>
+    <w:p>
+      <w:pPr>
+        <w:pStyle w:val="ListParagraph"/>
+        <w:numPr>
+          <w:ilvl w:val="0"/>
+          <w:numId w:val="10"/>
+        </w:numPr>
+        <w:spacing w:line="240" w:lineRule="auto"/>
+        <w:rPr>
+          <w:iCs/>
+        </w:rPr>
+      </w:pPr>
+      <w:r>
+        <w:rPr>
+          <w:iCs/>
+        </w:rPr>
+        <w:t xml:space="preserve">Order of Arrest </w:t>
+      </w:r>
+    </w:p>
+    <w:p>
+      <w:pPr>
+        <w:pStyle w:val="ListParagraph"/>
+        <w:numPr>
+          <w:ilvl w:val="0"/>
+          <w:numId w:val="10"/>
+        </w:numPr>
+        <w:spacing w:line="240" w:lineRule="auto"/>
+        <w:rPr>
+          <w:iCs/>
+        </w:rPr>
+      </w:pPr>
+      <w:r>
+        <w:rPr>
+          <w:iCs/>
+        </w:rPr>
+        <w:t>Missing Person</w:t>
+      </w:r>
+      <w:r>
+        <w:rPr>
+          <w:iCs/>
+        </w:rPr>
+        <w:t>s</w:t>
+      </w:r>
+    </w:p>
+    <w:p>
+      <w:pPr>
+        <w:pStyle w:val="ListParagraph"/>
+        <w:numPr>
+          <w:ilvl w:val="0"/>
+          <w:numId w:val="10"/>
+        </w:numPr>
+        <w:spacing w:line="240" w:lineRule="auto"/>
+        <w:rPr>
+          <w:iCs/>
+        </w:rPr>
+      </w:pPr>
+      <w:r>
+        <w:rPr>
+          <w:iCs/>
+        </w:rPr>
+        <w:t>Identity Theft</w:t>
+      </w:r>
+    </w:p>
+    <w:p>
+      <w:pPr>
+        <w:pStyle w:val="ListParagraph"/>
+        <w:numPr>
+          <w:ilvl w:val="0"/>
+          <w:numId w:val="10"/>
+        </w:numPr>
+        <w:spacing w:line="240" w:lineRule="auto"/>
+        <w:rPr>
+          <w:iCs/>
+        </w:rPr>
+      </w:pPr>
+      <w:r>
+        <w:rPr>
+          <w:iCs/>
+        </w:rPr>
+        <w:t>Supervised Release</w:t>
+      </w:r>
+    </w:p>
+    <w:p>
+      <w:pPr>
+        <w:spacing w:line="240" w:lineRule="auto"/>
         <w:rPr>
           <w:iCs/>
           <w:u w:val="single"/>
         </w:rPr>
+      </w:pPr>
+      <w:r>
+        <w:rPr>
+          <w:iCs/>
+          <w:u w:val="single"/>
+        </w:rPr>
         <w:t>Key Deliverables</w:t>
       </w:r>
     </w:p>
@@ -2877,8 +3013,13 @@
         </w:numPr>
         <w:spacing w:after="0" w:line="240" w:lineRule="auto"/>
       </w:pPr>
-      <w:r>
-        <w:t>Nlets interface</w:t>
+      <w:proofErr w:type="spellStart"/>
+      <w:r>
+        <w:t>Nlets</w:t>
+      </w:r>
+      <w:proofErr w:type="spellEnd"/>
+      <w:r>
+        <w:t xml:space="preserve"> interface</w:t>
       </w:r>
     </w:p>
     <w:p>
@@ -2891,6 +3032,7 @@
         <w:spacing w:after="0" w:line="240" w:lineRule="auto"/>
       </w:pPr>
       <w:r>
+        <w:lastRenderedPageBreak/>
         <w:t>NCIC interface</w:t>
       </w:r>
     </w:p>
@@ -2904,7 +3046,15 @@
         <w:spacing w:after="0" w:line="240" w:lineRule="auto"/>
       </w:pPr>
       <w:r>
-        <w:t>State Hotfile interface</w:t>
+        <w:t xml:space="preserve">State </w:t>
+      </w:r>
+      <w:proofErr w:type="spellStart"/>
+      <w:r>
+        <w:t>Hotfile</w:t>
+      </w:r>
+      <w:proofErr w:type="spellEnd"/>
+      <w:r>
+        <w:t xml:space="preserve"> interface</w:t>
       </w:r>
     </w:p>
     <w:p>
@@ -2988,7 +3138,7 @@
             <w:tcW w:w="7380" w:type="dxa"/>
           </w:tcPr>
           <w:p>
-            <w:hyperlink r:id="rId15" w:history="1">
+            <w:hyperlink r:id="rId20" w:history="1">
               <w:r>
                 <w:rPr>
                   <w:rStyle w:val="Hyperlink"/>
@@ -3008,8 +3158,13 @@
             <w:tcW w:w="2898" w:type="dxa"/>
           </w:tcPr>
           <w:p>
-            <w:r>
-              <w:t>Nlets File Reference Card</w:t>
+            <w:proofErr w:type="spellStart"/>
+            <w:r>
+              <w:t>Nlets</w:t>
+            </w:r>
+            <w:proofErr w:type="spellEnd"/>
+            <w:r>
+              <w:t xml:space="preserve"> File Reference Card</w:t>
             </w:r>
           </w:p>
         </w:tc>
@@ -3021,7 +3176,7 @@
             <w:r>
               <w:t xml:space="preserve"> </w:t>
             </w:r>
-            <w:hyperlink r:id="rId16" w:history="1">
+            <w:hyperlink r:id="rId21" w:history="1">
               <w:r>
                 <w:rPr>
                   <w:rStyle w:val="Hyperlink"/>
@@ -3044,8 +3199,13 @@
             <w:tcW w:w="2898" w:type="dxa"/>
           </w:tcPr>
           <w:p>
-            <w:r>
-              <w:t>Nlets Wiki</w:t>
+            <w:proofErr w:type="spellStart"/>
+            <w:r>
+              <w:t>Nlets</w:t>
+            </w:r>
+            <w:proofErr w:type="spellEnd"/>
+            <w:r>
+              <w:t xml:space="preserve"> Wiki</w:t>
             </w:r>
           </w:p>
         </w:tc>
@@ -3057,7 +3217,7 @@
             <w:r>
               <w:t xml:space="preserve"> </w:t>
             </w:r>
-            <w:hyperlink r:id="rId17" w:history="1">
+            <w:hyperlink r:id="rId22" w:history="1">
               <w:r>
                 <w:rPr>
                   <w:rStyle w:val="Hyperlink"/>
@@ -3104,7 +3264,7 @@
               </w:rPr>
               <w:t xml:space="preserve"> </w:t>
             </w:r>
-            <w:hyperlink r:id="rId18" w:history="1">
+            <w:hyperlink r:id="rId23" w:history="1">
               <w:r>
                 <w:rPr>
                   <w:rStyle w:val="Hyperlink"/>
@@ -3137,7 +3297,7 @@
             <w:r>
               <w:t xml:space="preserve"> </w:t>
             </w:r>
-            <w:hyperlink r:id="rId19" w:history="1">
+            <w:hyperlink r:id="rId24" w:history="1">
               <w:r>
                 <w:rPr>
                   <w:rStyle w:val="Hyperlink"/>
@@ -3173,7 +3333,7 @@
             <w:r>
               <w:t xml:space="preserve"> </w:t>
             </w:r>
-            <w:hyperlink r:id="rId20" w:history="1">
+            <w:hyperlink r:id="rId25" w:history="1">
               <w:r>
                 <w:rPr>
                   <w:rStyle w:val="Hyperlink"/>
@@ -3206,7 +3366,7 @@
             <w:r>
               <w:t xml:space="preserve"> </w:t>
             </w:r>
-            <w:hyperlink r:id="rId21" w:history="1">
+            <w:hyperlink r:id="rId26" w:history="1">
               <w:r>
                 <w:rPr>
                   <w:rStyle w:val="Hyperlink"/>
@@ -3236,7 +3396,7 @@
             <w:tcW w:w="7380" w:type="dxa"/>
           </w:tcPr>
           <w:p>
-            <w:hyperlink r:id="rId22" w:history="1">
+            <w:hyperlink r:id="rId27" w:history="1">
               <w:r>
                 <w:rPr>
                   <w:rStyle w:val="Hyperlink"/>
@@ -3266,7 +3426,7 @@
             <w:tcW w:w="7380" w:type="dxa"/>
           </w:tcPr>
           <w:p>
-            <w:hyperlink r:id="rId23" w:history="1">
+            <w:hyperlink r:id="rId28" w:history="1">
               <w:r>
                 <w:rPr>
                   <w:rStyle w:val="Hyperlink"/>
@@ -3296,7 +3456,7 @@
             <w:tcW w:w="7380" w:type="dxa"/>
           </w:tcPr>
           <w:p>
-            <w:hyperlink r:id="rId24" w:history="1">
+            <w:hyperlink r:id="rId29" w:history="1">
               <w:r>
                 <w:rPr>
                   <w:rStyle w:val="Hyperlink"/>
@@ -3326,7 +3486,7 @@
             <w:tcW w:w="7380" w:type="dxa"/>
           </w:tcPr>
           <w:p>
-            <w:hyperlink r:id="rId25" w:history="1">
+            <w:hyperlink r:id="rId30" w:history="1">
               <w:r>
                 <w:rPr>
                   <w:rStyle w:val="Hyperlink"/>
@@ -3358,7 +3518,7 @@
 
 <file path=word/comments.xml><?xml version="1.0" encoding="utf-8"?>
 <w:comments xmlns:wpc="http://schemas.microsoft.com/office/word/2010/wordprocessingCanvas" xmlns:mo="http://schemas.microsoft.com/office/mac/office/2008/main" xmlns:mc="http://schemas.openxmlformats.org/markup-compatibility/2006" xmlns:mv="urn:schemas-microsoft-com:mac:vml" xmlns:o="urn:schemas-microsoft-com:office:office" xmlns:r="http://schemas.openxmlformats.org/officeDocument/2006/relationships" xmlns:m="http://schemas.openxmlformats.org/officeDocument/2006/math" xmlns:v="urn:schemas-microsoft-com:vml" xmlns:wp14="http://schemas.microsoft.com/office/word/2010/wordprocessingDrawing" xmlns:wp="http://schemas.openxmlformats.org/drawingml/2006/wordprocessingDrawing" xmlns:w10="urn:schemas-microsoft-com:office:word" xmlns:w="http://schemas.openxmlformats.org/wordprocessingml/2006/main" xmlns:w14="http://schemas.microsoft.com/office/word/2010/wordml" xmlns:w15="http://schemas.microsoft.com/office/word/2012/wordml" xmlns:wpg="http://schemas.microsoft.com/office/word/2010/wordprocessingGroup" xmlns:wpi="http://schemas.microsoft.com/office/word/2010/wordprocessingInk" xmlns:wne="http://schemas.microsoft.com/office/word/2006/wordml" xmlns:wps="http://schemas.microsoft.com/office/word/2010/wordprocessingShape" mc:Ignorable="w14 w15 wp14">
-  <w:comment w:id="0" w:author="Michael Jacobson" w:date="2017-12-08T16:25:00Z" w:initials="MJ">
+  <w:comment w:id="2" w:author="Michael Jacobson" w:date="2018-01-17T09:39:00Z" w:initials="MJ">
     <w:p>
       <w:pPr>
         <w:pStyle w:val="CommentText"/>
@@ -3370,14 +3530,25 @@
         <w:annotationRef/>
       </w:r>
       <w:r>
-        <w:t>Need to attach</w:t>
+        <w:t xml:space="preserve">Not sure if this is still out of scope for the project – it is for SEARCH, but are we going to have </w:t>
+      </w:r>
+      <w:proofErr w:type="spellStart"/>
+      <w:r>
+        <w:t>Innovatio</w:t>
+      </w:r>
+      <w:proofErr w:type="spellEnd"/>
+      <w:r>
+        <w:t xml:space="preserve"> work on client software?</w:t>
       </w:r>
     </w:p>
   </w:comment>
-  <w:comment w:id="1" w:author="Andrew T. Owen" w:date="2017-03-25T09:37:00Z" w:initials="ATO">
+  <w:comment w:id="3" w:author="Michael Jacobson" w:date="2018-01-17T09:33:00Z" w:initials="MJ">
     <w:p>
       <w:pPr>
         <w:pStyle w:val="CommentText"/>
+        <w:rPr>
+          <w:i/>
+        </w:rPr>
       </w:pPr>
       <w:r>
         <w:rPr>
@@ -3386,25 +3557,40 @@
         <w:annotationRef/>
       </w:r>
       <w:r>
-        <w:t xml:space="preserve">How about a new private </w:t>
-      </w:r>
-      <w:r>
-        <w:t>GitHub</w:t>
-      </w:r>
-      <w:r>
-        <w:t xml:space="preserve"> repo?</w:t>
+        <w:rPr>
+          <w:i/>
+        </w:rPr>
+        <w:t xml:space="preserve">Can we set up a repository </w:t>
+      </w:r>
+      <w:r>
+        <w:rPr>
+          <w:rStyle w:val="CommentReference"/>
+        </w:rPr>
+        <w:annotationRef/>
+      </w:r>
+      <w:r>
+        <w:rPr>
+          <w:i/>
+        </w:rPr>
+        <w:t>for everyone to access documentation?</w:t>
       </w:r>
     </w:p>
     <w:p>
       <w:pPr>
         <w:pStyle w:val="CommentText"/>
-      </w:pPr>
-      <w:r>
-        <w:t xml:space="preserve">MP: As long as it is serviceable for business documentation, I’m willing to give it a try.  </w:t>
+        <w:rPr>
+          <w:iCs/>
+        </w:rPr>
+      </w:pPr>
+      <w:r>
+        <w:rPr>
+          <w:iCs/>
+        </w:rPr>
+        <w:t>AO: We’ll set up a GitHub repo</w:t>
       </w:r>
     </w:p>
   </w:comment>
-  <w:comment w:id="3" w:author="Mark Perbix" w:date="2017-12-11T07:57:00Z" w:initials="MP">
+  <w:comment w:id="4" w:author="Andrew Owen" w:date="2017-12-11T08:05:00Z" w:initials="AO">
     <w:p>
       <w:pPr>
         <w:pStyle w:val="CommentText"/>
@@ -3416,11 +3602,32 @@
         <w:annotationRef/>
       </w:r>
       <w:r>
-        <w:t>I’m not sure how this applies to “not in scope”.</w:t>
+        <w:t>Can we word this in a way to makes it clear these are the desired interfaces</w:t>
+      </w:r>
+      <w:proofErr w:type="gramStart"/>
+      <w:r>
+        <w:t xml:space="preserve">?  </w:t>
+      </w:r>
+      <w:proofErr w:type="gramEnd"/>
+      <w:r>
+        <w:t>We aren’t sure yet if we have the necessary budget to complete all of these</w:t>
+      </w:r>
+    </w:p>
+    <w:p>
+      <w:pPr>
+        <w:pStyle w:val="CommentText"/>
+      </w:pPr>
+    </w:p>
+    <w:p>
+      <w:pPr>
+        <w:pStyle w:val="CommentText"/>
+      </w:pPr>
+      <w:r>
+        <w:t>MP:  Do we want to refer to individual queries as “interfaces”?</w:t>
       </w:r>
     </w:p>
   </w:comment>
-  <w:comment w:id="4" w:author="Michael Jacobson" w:date="2018-01-04T16:19:00Z" w:initials="MJ">
+  <w:comment w:id="5" w:author="Michael Jacobson" w:date="2017-12-11T08:10:00Z" w:initials="MJ">
     <w:p>
       <w:pPr>
         <w:pStyle w:val="CommentText"/>
@@ -3432,11 +3639,11 @@
         <w:annotationRef/>
       </w:r>
       <w:r>
-        <w:t>Need to move to proper section</w:t>
+        <w:t xml:space="preserve">I don’t think these are in priority order, yet. </w:t>
       </w:r>
     </w:p>
   </w:comment>
-  <w:comment w:id="12" w:author="Andrew Owen" w:date="2017-12-11T08:05:00Z" w:initials="AO">
+  <w:comment w:id="6" w:author="Michael Jacobson" w:date="2018-01-17T09:37:00Z" w:initials="MJ">
     <w:p>
       <w:pPr>
         <w:pStyle w:val="CommentText"/>
@@ -3448,36 +3655,7 @@
         <w:annotationRef/>
       </w:r>
       <w:r>
-        <w:t>Can we word this in a way to makes it clear these are the desired interfaces?  We aren’t sure yet if we have the necessary budget to complete all of these</w:t>
-      </w:r>
-    </w:p>
-    <w:p>
-      <w:pPr>
-        <w:pStyle w:val="CommentText"/>
-      </w:pPr>
-    </w:p>
-    <w:p>
-      <w:pPr>
-        <w:pStyle w:val="CommentText"/>
-      </w:pPr>
-      <w:r>
-        <w:t>MP:  Do we want to refer to individual queries as “interfaces”?</w:t>
-      </w:r>
-    </w:p>
-  </w:comment>
-  <w:comment w:id="13" w:author="Michael Jacobson" w:date="2017-12-11T08:10:00Z" w:initials="MJ">
-    <w:p>
-      <w:pPr>
-        <w:pStyle w:val="CommentText"/>
-      </w:pPr>
-      <w:r>
-        <w:rPr>
-          <w:rStyle w:val="CommentReference"/>
-        </w:rPr>
-        <w:annotationRef/>
-      </w:r>
-      <w:r>
-        <w:t xml:space="preserve">I don’t think these are in priority order, yet. </w:t>
+        <w:t>Reworded per AO</w:t>
       </w:r>
     </w:p>
   </w:comment>
@@ -3486,12 +3664,11 @@
 
 <file path=word/commentsExtended.xml><?xml version="1.0" encoding="utf-8"?>
 <w15:commentsEx xmlns:wpc="http://schemas.microsoft.com/office/word/2010/wordprocessingCanvas" xmlns:mo="http://schemas.microsoft.com/office/mac/office/2008/main" xmlns:mc="http://schemas.openxmlformats.org/markup-compatibility/2006" xmlns:mv="urn:schemas-microsoft-com:mac:vml" xmlns:o="urn:schemas-microsoft-com:office:office" xmlns:r="http://schemas.openxmlformats.org/officeDocument/2006/relationships" xmlns:m="http://schemas.openxmlformats.org/officeDocument/2006/math" xmlns:v="urn:schemas-microsoft-com:vml" xmlns:wp14="http://schemas.microsoft.com/office/word/2010/wordprocessingDrawing" xmlns:wp="http://schemas.openxmlformats.org/drawingml/2006/wordprocessingDrawing" xmlns:w10="urn:schemas-microsoft-com:office:word" xmlns:w="http://schemas.openxmlformats.org/wordprocessingml/2006/main" xmlns:w14="http://schemas.microsoft.com/office/word/2010/wordml" xmlns:w15="http://schemas.microsoft.com/office/word/2012/wordml" xmlns:wpg="http://schemas.microsoft.com/office/word/2010/wordprocessingGroup" xmlns:wpi="http://schemas.microsoft.com/office/word/2010/wordprocessingInk" xmlns:wne="http://schemas.microsoft.com/office/word/2006/wordml" xmlns:wps="http://schemas.microsoft.com/office/word/2010/wordprocessingShape" mc:Ignorable="w14 w15 wp14">
-  <w15:commentEx w15:paraId="5A564BDD" w15:done="0"/>
-  <w15:commentEx w15:paraId="3F01D986" w15:done="0"/>
-  <w15:commentEx w15:paraId="6208FECF" w15:done="0"/>
-  <w15:commentEx w15:paraId="7B126FF5" w15:paraIdParent="6208FECF" w15:done="0"/>
+  <w15:commentEx w15:paraId="020A24E1" w15:done="0"/>
+  <w15:commentEx w15:paraId="1C1F5137" w15:done="0"/>
   <w15:commentEx w15:paraId="194B7566" w15:done="0"/>
   <w15:commentEx w15:paraId="06C4FCCD" w15:paraIdParent="194B7566" w15:done="0"/>
+  <w15:commentEx w15:paraId="228B36F2" w15:paraIdParent="194B7566" w15:done="0"/>
 </w15:commentsEx>
 </file>
 
@@ -5179,6 +5356,16 @@
       <w:u w:val="single"/>
     </w:rPr>
   </w:style>
+  <w:style w:type="paragraph" w:styleId="Revision">
+    <w:name w:val="Revision"/>
+    <w:hidden/>
+    <w:uiPriority w:val="99"/>
+    <w:semiHidden/>
+    <w:rsid w:val="00F932D1"/>
+    <w:pPr>
+      <w:spacing w:after="0" w:line="240" w:lineRule="auto"/>
+    </w:pPr>
+  </w:style>
 </w:styles>
 </file>
 
@@ -5468,25 +5655,12 @@
 </file>
 
 <file path=customXml/item1.xml><?xml version="1.0" encoding="utf-8"?>
-<p:properties xmlns:p="http://schemas.microsoft.com/office/2006/metadata/properties" xmlns:xsi="http://www.w3.org/2001/XMLSchema-instance" xmlns:pc="http://schemas.microsoft.com/office/infopath/2007/PartnerControls">
-  <documentManagement>
-    <Funding_x0020_Source xmlns="d55fe6c3-41eb-40d5-bf17-87828c6d549e">141</Funding_x0020_Source>
-    <ATS_x0020_ID xmlns="d55fe6c3-41eb-40d5-bf17-87828c6d549e">3922</ATS_x0020_ID>
-    <_Status xmlns="http://schemas.microsoft.com/sharepoint/v3/fields">Working Document</_Status>
-    <Document_x0020_Purpose xmlns="ef5a8d25-ade4-4894-b586-bac44eebb87b">
-      <ns2:Value xmlns:ns2="ef5a8d25-ade4-4894-b586-bac44eebb87b">Project Report</ns2:Value>
-    </Document_x0020_Purpose>
-    <Route_x0020_To xmlns="ef5a8d25-ade4-4894-b586-bac44eebb87b">
-      <UserInfo>
-        <DisplayName/>
-        <AccountId xsi:nil="true"/>
-        <AccountType/>
-      </UserInfo>
-    </Route_x0020_To>
-    <TaxCatchAll xmlns="d55fe6c3-41eb-40d5-bf17-87828c6d549e"/>
-    <External_x0020_Document xmlns="ef5a8d25-ade4-4894-b586-bac44eebb87b">false</External_x0020_Document>
-  </documentManagement>
-</p:properties>
+<?mso-contentType ?>
+<FormTemplates xmlns="http://schemas.microsoft.com/sharepoint/v3/contenttype/forms">
+  <Display>DocumentLibraryForm</Display>
+  <Edit>DocumentLibraryForm</Edit>
+  <New>DocumentLibraryForm</New>
+</FormTemplates>
 </file>
 
 <file path=customXml/item2.xml><?xml version="1.0" encoding="utf-8"?>
@@ -5795,22 +5969,31 @@
 </file>
 
 <file path=customXml/item3.xml><?xml version="1.0" encoding="utf-8"?>
-<?mso-contentType ?>
-<FormTemplates xmlns="http://schemas.microsoft.com/sharepoint/v3/contenttype/forms">
-  <Display>DocumentLibraryForm</Display>
-  <Edit>DocumentLibraryForm</Edit>
-  <New>DocumentLibraryForm</New>
-</FormTemplates>
+<p:properties xmlns:p="http://schemas.microsoft.com/office/2006/metadata/properties" xmlns:xsi="http://www.w3.org/2001/XMLSchema-instance" xmlns:pc="http://schemas.microsoft.com/office/infopath/2007/PartnerControls">
+  <documentManagement>
+    <Funding_x0020_Source xmlns="d55fe6c3-41eb-40d5-bf17-87828c6d549e">141</Funding_x0020_Source>
+    <ATS_x0020_ID xmlns="d55fe6c3-41eb-40d5-bf17-87828c6d549e">3922</ATS_x0020_ID>
+    <_Status xmlns="http://schemas.microsoft.com/sharepoint/v3/fields">Working Document</_Status>
+    <Document_x0020_Purpose xmlns="ef5a8d25-ade4-4894-b586-bac44eebb87b">
+      <ns2:Value xmlns:ns2="ef5a8d25-ade4-4894-b586-bac44eebb87b">Project Report</ns2:Value>
+    </Document_x0020_Purpose>
+    <Route_x0020_To xmlns="ef5a8d25-ade4-4894-b586-bac44eebb87b">
+      <UserInfo>
+        <DisplayName/>
+        <AccountId xsi:nil="true"/>
+        <AccountType/>
+      </UserInfo>
+    </Route_x0020_To>
+    <TaxCatchAll xmlns="d55fe6c3-41eb-40d5-bf17-87828c6d549e"/>
+    <External_x0020_Document xmlns="ef5a8d25-ade4-4894-b586-bac44eebb87b">false</External_x0020_Document>
+  </documentManagement>
+</p:properties>
 </file>
 
 <file path=customXml/itemProps1.xml><?xml version="1.0" encoding="utf-8"?>
-<ds:datastoreItem xmlns:ds="http://schemas.openxmlformats.org/officeDocument/2006/customXml" ds:itemID="{D74631EF-F9F4-44E6-B0E0-B90C0F5BDC32}">
+<ds:datastoreItem xmlns:ds="http://schemas.openxmlformats.org/officeDocument/2006/customXml" ds:itemID="{C634E7F9-2909-4218-85C0-4C9FA882ED54}">
   <ds:schemaRefs>
-    <ds:schemaRef ds:uri="http://schemas.microsoft.com/office/2006/metadata/properties"/>
-    <ds:schemaRef ds:uri="http://schemas.microsoft.com/office/infopath/2007/PartnerControls"/>
-    <ds:schemaRef ds:uri="d55fe6c3-41eb-40d5-bf17-87828c6d549e"/>
-    <ds:schemaRef ds:uri="http://schemas.microsoft.com/sharepoint/v3/fields"/>
-    <ds:schemaRef ds:uri="ef5a8d25-ade4-4894-b586-bac44eebb87b"/>
+    <ds:schemaRef ds:uri="http://schemas.microsoft.com/sharepoint/v3/contenttype/forms"/>
   </ds:schemaRefs>
 </ds:datastoreItem>
 </file>
@@ -5836,9 +6019,13 @@
 </file>
 
 <file path=customXml/itemProps3.xml><?xml version="1.0" encoding="utf-8"?>
-<ds:datastoreItem xmlns:ds="http://schemas.openxmlformats.org/officeDocument/2006/customXml" ds:itemID="{C634E7F9-2909-4218-85C0-4C9FA882ED54}">
+<ds:datastoreItem xmlns:ds="http://schemas.openxmlformats.org/officeDocument/2006/customXml" ds:itemID="{D74631EF-F9F4-44E6-B0E0-B90C0F5BDC32}">
   <ds:schemaRefs>
-    <ds:schemaRef ds:uri="http://schemas.microsoft.com/sharepoint/v3/contenttype/forms"/>
+    <ds:schemaRef ds:uri="http://schemas.microsoft.com/office/2006/metadata/properties"/>
+    <ds:schemaRef ds:uri="http://schemas.microsoft.com/office/infopath/2007/PartnerControls"/>
+    <ds:schemaRef ds:uri="d55fe6c3-41eb-40d5-bf17-87828c6d549e"/>
+    <ds:schemaRef ds:uri="http://schemas.microsoft.com/sharepoint/v3/fields"/>
+    <ds:schemaRef ds:uri="ef5a8d25-ade4-4894-b586-bac44eebb87b"/>
   </ds:schemaRefs>
 </ds:datastoreItem>
 </file>
</xml_diff>

<commit_message>
Added project charter and timeline to the project documents folder
</commit_message>
<xml_diff>
--- a/ProjectDocuments/OSMS Design Principles and Preliminary Project Plan.docx
+++ b/ProjectDocuments/OSMS Design Principles and Preliminary Project Plan.docx
@@ -5,6 +5,7 @@
     <w:p>
       <w:pPr>
         <w:spacing w:line="240" w:lineRule="auto"/>
+        <w:outlineLvl w:val="0"/>
       </w:pPr>
       <w:r>
         <w:rPr>
@@ -55,99 +56,94 @@
           <w:t>-</w:t>
         </w:r>
       </w:ins>
+      <w:r>
+        <w:t>awarded funds to SEARCH, The National Consortium for Justice Information and Statistics, to lead this project</w:t>
+      </w:r>
+      <w:r>
+        <w:t xml:space="preserve"> and </w:t>
+      </w:r>
+      <w:r>
+        <w:t>is joining</w:t>
+      </w:r>
+      <w:r>
+        <w:t xml:space="preserve"> the Open Justic</w:t>
+      </w:r>
+      <w:r>
+        <w:t>e</w:t>
+      </w:r>
+      <w:r>
+        <w:t xml:space="preserve"> Broker Consortium (OJBC)</w:t>
+      </w:r>
+      <w:r>
+        <w:t xml:space="preserve">.  The goal of this project is to develop </w:t>
+      </w:r>
+      <w:r>
+        <w:t xml:space="preserve">a </w:t>
+      </w:r>
+      <w:r>
+        <w:t>viable law enforcement message switch computer s</w:t>
+      </w:r>
+      <w:r>
+        <w:t>ystem</w:t>
+      </w:r>
+      <w:r>
+        <w:t xml:space="preserve"> that uses open source technologies and components and that implements national justice information sharing standards.     </w:t>
+      </w:r>
+    </w:p>
+    <w:p>
+      <w:pPr>
+        <w:spacing w:line="240" w:lineRule="auto"/>
+      </w:pPr>
       <w:bookmarkStart w:id="1" w:name="_GoBack"/>
+      <w:r>
+        <w:t xml:space="preserve">The project team consists of representatives from the Puerto Rico CJIS agency (Sistema de </w:t>
+      </w:r>
+      <w:proofErr w:type="spellStart"/>
+      <w:r>
+        <w:t>Informacion</w:t>
+      </w:r>
+      <w:proofErr w:type="spellEnd"/>
+      <w:r>
+        <w:t xml:space="preserve"> de </w:t>
+      </w:r>
+      <w:proofErr w:type="spellStart"/>
+      <w:r>
+        <w:t>Justicia</w:t>
+      </w:r>
+      <w:proofErr w:type="spellEnd"/>
+      <w:r>
+        <w:t xml:space="preserve"> Criminal (SIJC)</w:t>
+      </w:r>
+      <w:r>
+        <w:t>)</w:t>
+      </w:r>
+      <w:r>
+        <w:t xml:space="preserve">, the Montana Department of Justice – CJIS </w:t>
+      </w:r>
+      <w:r>
+        <w:t>Division</w:t>
+      </w:r>
+      <w:r>
+        <w:t xml:space="preserve"> (MT DOJ)</w:t>
+      </w:r>
+      <w:r>
+        <w:t xml:space="preserve">, </w:t>
+      </w:r>
+      <w:proofErr w:type="spellStart"/>
+      <w:r>
+        <w:t>Nlets</w:t>
+      </w:r>
+      <w:proofErr w:type="spellEnd"/>
+      <w:r>
+        <w:t xml:space="preserve"> – the International </w:t>
+      </w:r>
+      <w:r>
+        <w:t>Justice and Public Safety Network,</w:t>
+      </w:r>
+      <w:r>
+        <w:t xml:space="preserve"> and SEARCH.</w:t>
+      </w:r>
       <w:bookmarkEnd w:id="1"/>
-      <w:r>
-        <w:t>awarded funds to SEARCH, The National Consortium for Justice Information and Statistics, to lead this project</w:t>
-      </w:r>
-      <w:r>
-        <w:t xml:space="preserve"> and </w:t>
-      </w:r>
-      <w:r>
-        <w:t>is joining</w:t>
-      </w:r>
-      <w:r>
-        <w:t xml:space="preserve"> the Open Justic</w:t>
-      </w:r>
-      <w:r>
-        <w:t>e</w:t>
-      </w:r>
-      <w:r>
-        <w:t xml:space="preserve"> Broker Consortium (OJBC)</w:t>
-      </w:r>
-      <w:proofErr w:type="gramStart"/>
-      <w:r>
-        <w:t xml:space="preserve">.  </w:t>
-      </w:r>
-      <w:proofErr w:type="gramEnd"/>
-      <w:r>
-        <w:t xml:space="preserve">The goal of this project is to develop </w:t>
-      </w:r>
-      <w:r>
-        <w:t xml:space="preserve">a </w:t>
-      </w:r>
-      <w:r>
-        <w:t>viable law enforcement message switch computer s</w:t>
-      </w:r>
-      <w:r>
-        <w:t>ystem</w:t>
-      </w:r>
-      <w:r>
-        <w:t xml:space="preserve"> that uses open source technologies and components and that implements national justice information sharing standards.     </w:t>
-      </w:r>
-    </w:p>
-    <w:p>
-      <w:pPr>
-        <w:spacing w:line="240" w:lineRule="auto"/>
-      </w:pPr>
-      <w:r>
-        <w:t xml:space="preserve">The project team consists of representatives from the Puerto Rico CJIS agency (Sistema de </w:t>
-      </w:r>
-      <w:proofErr w:type="spellStart"/>
-      <w:r>
-        <w:t>Informacion</w:t>
-      </w:r>
-      <w:proofErr w:type="spellEnd"/>
-      <w:r>
-        <w:t xml:space="preserve"> de </w:t>
-      </w:r>
-      <w:proofErr w:type="spellStart"/>
-      <w:r>
-        <w:t>Justicia</w:t>
-      </w:r>
-      <w:proofErr w:type="spellEnd"/>
-      <w:r>
-        <w:t xml:space="preserve"> Criminal (SIJC)</w:t>
-      </w:r>
-      <w:r>
-        <w:t>)</w:t>
-      </w:r>
-      <w:r>
-        <w:t xml:space="preserve">, the Montana Department of Justice – CJIS </w:t>
-      </w:r>
-      <w:r>
-        <w:t>Division</w:t>
-      </w:r>
-      <w:r>
-        <w:t xml:space="preserve"> (MT DOJ)</w:t>
-      </w:r>
-      <w:r>
-        <w:t xml:space="preserve">, </w:t>
-      </w:r>
-      <w:proofErr w:type="spellStart"/>
-      <w:r>
-        <w:t>Nlets</w:t>
-      </w:r>
-      <w:proofErr w:type="spellEnd"/>
-      <w:r>
-        <w:t xml:space="preserve"> – the International </w:t>
-      </w:r>
-      <w:r>
-        <w:t>Justice and Public Safety Network,</w:t>
-      </w:r>
-      <w:r>
-        <w:t xml:space="preserve"> and SEARCH.</w:t>
-      </w:r>
     </w:p>
     <w:tbl>
       <w:tblPr>
@@ -957,6 +953,7 @@
     <w:p>
       <w:pPr>
         <w:spacing w:line="240" w:lineRule="auto"/>
+        <w:outlineLvl w:val="0"/>
       </w:pPr>
       <w:r>
         <w:rPr>
@@ -1132,6 +1129,7 @@
     <w:p>
       <w:pPr>
         <w:spacing w:after="0" w:line="240" w:lineRule="auto"/>
+        <w:outlineLvl w:val="0"/>
         <w:rPr>
           <w:u w:val="single"/>
         </w:rPr>
@@ -1275,6 +1273,7 @@
     <w:p>
       <w:pPr>
         <w:spacing w:after="0" w:line="240" w:lineRule="auto"/>
+        <w:outlineLvl w:val="0"/>
         <w:rPr>
           <w:u w:val="single"/>
         </w:rPr>
@@ -1379,6 +1378,7 @@
     <w:p>
       <w:pPr>
         <w:spacing w:after="0" w:line="240" w:lineRule="auto"/>
+        <w:outlineLvl w:val="0"/>
         <w:rPr>
           <w:u w:val="single"/>
         </w:rPr>
@@ -1494,6 +1494,7 @@
     <w:p>
       <w:pPr>
         <w:spacing w:after="0" w:line="240" w:lineRule="auto"/>
+        <w:outlineLvl w:val="0"/>
         <w:rPr>
           <w:u w:val="single"/>
         </w:rPr>
@@ -1552,11 +1553,9 @@
         </w:rPr>
         <w:commentReference w:id="2"/>
       </w:r>
-      <w:proofErr w:type="gramStart"/>
       <w:r>
         <w:t xml:space="preserve">.  </w:t>
       </w:r>
-      <w:proofErr w:type="gramEnd"/>
       <w:r>
         <w:t xml:space="preserve">A client application is required for a user </w:t>
       </w:r>
@@ -1564,17 +1563,13 @@
         <w:t>to interact with the message switch</w:t>
       </w:r>
       <w:r>
-        <w:t>.  Numerous client products exist that could be modified to use the OSMS. The scope of this project is to develop an open source interface/data exchange standard that enables other entities to develop client software to interact with the message switch</w:t>
-      </w:r>
-      <w:proofErr w:type="gramStart"/>
-      <w:r>
-        <w:t xml:space="preserve">.  </w:t>
-      </w:r>
-      <w:proofErr w:type="gramEnd"/>
-    </w:p>
-    <w:p>
-      <w:pPr>
-        <w:spacing w:line="240" w:lineRule="auto"/>
+        <w:t xml:space="preserve">.  Numerous client products exist that could be modified to use the OSMS. The scope of this project is to develop an open source interface/data exchange standard that enables other entities to develop client software to interact with the message switch.  </w:t>
+      </w:r>
+    </w:p>
+    <w:p>
+      <w:pPr>
+        <w:spacing w:line="240" w:lineRule="auto"/>
+        <w:outlineLvl w:val="0"/>
         <w:rPr>
           <w:u w:val="single"/>
         </w:rPr>
@@ -1608,7 +1603,6 @@
     <w:p>
       <w:pPr>
         <w:spacing w:line="240" w:lineRule="auto"/>
-        <w:ind w:left="720"/>
       </w:pPr>
       <w:r>
         <w:t>The open source message switch</w:t>
@@ -1650,15 +1644,7 @@
         <w:t>on unit</w:t>
       </w:r>
       <w:r>
-        <w:t xml:space="preserve"> testing as well as automated continuous integration using Jenkins</w:t>
-      </w:r>
-      <w:proofErr w:type="gramStart"/>
-      <w:r>
-        <w:t xml:space="preserve">.  </w:t>
-      </w:r>
-      <w:proofErr w:type="gramEnd"/>
-      <w:r>
-        <w:t xml:space="preserve"> All source code will be checked into a</w:t>
+        <w:t xml:space="preserve"> testing as well as automated continuous integration using Jenkins.   All source code will be checked into a</w:t>
       </w:r>
       <w:r>
         <w:t xml:space="preserve"> </w:t>
@@ -1702,18 +1688,12 @@
         <w:t xml:space="preserve">be </w:t>
       </w:r>
       <w:r>
-        <w:t>open this to the public</w:t>
-      </w:r>
-      <w:proofErr w:type="gramStart"/>
-      <w:r>
-        <w:t xml:space="preserve">.  </w:t>
-      </w:r>
-      <w:proofErr w:type="gramEnd"/>
-    </w:p>
-    <w:p>
-      <w:pPr>
-        <w:spacing w:line="240" w:lineRule="auto"/>
-        <w:ind w:left="720"/>
+        <w:t xml:space="preserve">open this to the public.  </w:t>
+      </w:r>
+    </w:p>
+    <w:p>
+      <w:pPr>
+        <w:spacing w:line="240" w:lineRule="auto"/>
       </w:pPr>
       <w:r>
         <w:t>Software development will follow an</w:t>
@@ -1731,13 +1711,8 @@
         <w:t xml:space="preserve">, </w:t>
       </w:r>
       <w:r>
-        <w:t>according to the Scrum development process</w:t>
-      </w:r>
-      <w:proofErr w:type="gramStart"/>
-      <w:r>
-        <w:t xml:space="preserve">.  </w:t>
-      </w:r>
-      <w:proofErr w:type="gramEnd"/>
+        <w:t xml:space="preserve">according to the Scrum development process.  </w:t>
+      </w:r>
       <w:r>
         <w:t>Specifically,</w:t>
       </w:r>
@@ -1759,6 +1734,7 @@
           <w:numId w:val="7"/>
         </w:numPr>
         <w:spacing w:line="240" w:lineRule="auto"/>
+        <w:ind w:left="540"/>
       </w:pPr>
       <w:r>
         <w:rPr>
@@ -1778,6 +1754,7 @@
           <w:numId w:val="7"/>
         </w:numPr>
         <w:spacing w:line="240" w:lineRule="auto"/>
+        <w:ind w:left="540"/>
       </w:pPr>
       <w:r>
         <w:rPr>
@@ -1797,6 +1774,7 @@
           <w:numId w:val="7"/>
         </w:numPr>
         <w:spacing w:line="240" w:lineRule="auto"/>
+        <w:ind w:left="540"/>
         <w:rPr>
           <w:b/>
         </w:rPr>
@@ -1819,6 +1797,7 @@
           <w:numId w:val="7"/>
         </w:numPr>
         <w:spacing w:line="240" w:lineRule="auto"/>
+        <w:ind w:left="540"/>
       </w:pPr>
       <w:r>
         <w:rPr>
@@ -1838,6 +1817,7 @@
           <w:numId w:val="7"/>
         </w:numPr>
         <w:spacing w:line="240" w:lineRule="auto"/>
+        <w:ind w:left="540"/>
         <w:rPr>
           <w:i/>
         </w:rPr>
@@ -1870,6 +1850,7 @@
     <w:p>
       <w:pPr>
         <w:spacing w:line="240" w:lineRule="auto"/>
+        <w:outlineLvl w:val="0"/>
         <w:rPr>
           <w:u w:val="single"/>
         </w:rPr>
@@ -1948,6 +1929,7 @@
     <w:p>
       <w:pPr>
         <w:spacing w:line="240" w:lineRule="auto"/>
+        <w:outlineLvl w:val="0"/>
         <w:rPr>
           <w:u w:val="single"/>
         </w:rPr>
@@ -2124,6 +2106,7 @@
     <w:p>
       <w:pPr>
         <w:spacing w:line="240" w:lineRule="auto"/>
+        <w:outlineLvl w:val="0"/>
         <w:rPr>
           <w:u w:val="single"/>
         </w:rPr>
@@ -2333,6 +2316,7 @@
     <w:p>
       <w:pPr>
         <w:spacing w:line="240" w:lineRule="auto"/>
+        <w:outlineLvl w:val="0"/>
         <w:rPr>
           <w:iCs/>
         </w:rPr>
@@ -2858,6 +2842,7 @@
     <w:p>
       <w:pPr>
         <w:spacing w:line="240" w:lineRule="auto"/>
+        <w:outlineLvl w:val="0"/>
         <w:rPr>
           <w:iCs/>
           <w:u w:val="single"/>
@@ -3091,6 +3076,7 @@
     <w:p>
       <w:pPr>
         <w:spacing w:after="0" w:line="240" w:lineRule="auto"/>
+        <w:outlineLvl w:val="0"/>
         <w:rPr>
           <w:u w:val="single"/>
         </w:rPr>
@@ -3602,15 +3588,7 @@
         <w:annotationRef/>
       </w:r>
       <w:r>
-        <w:t>Can we word this in a way to makes it clear these are the desired interfaces</w:t>
-      </w:r>
-      <w:proofErr w:type="gramStart"/>
-      <w:r>
-        <w:t xml:space="preserve">?  </w:t>
-      </w:r>
-      <w:proofErr w:type="gramEnd"/>
-      <w:r>
-        <w:t>We aren’t sure yet if we have the necessary budget to complete all of these</w:t>
+        <w:t>Can we word this in a way to makes it clear these are the desired interfaces?  We aren’t sure yet if we have the necessary budget to complete all of these</w:t>
       </w:r>
     </w:p>
     <w:p>
@@ -5365,6 +5343,36 @@
     <w:pPr>
       <w:spacing w:after="0" w:line="240" w:lineRule="auto"/>
     </w:pPr>
+  </w:style>
+  <w:style w:type="paragraph" w:styleId="DocumentMap">
+    <w:name w:val="Document Map"/>
+    <w:basedOn w:val="Normal"/>
+    <w:link w:val="DocumentMapChar"/>
+    <w:uiPriority w:val="99"/>
+    <w:semiHidden/>
+    <w:unhideWhenUsed/>
+    <w:rsid w:val="000A1EB6"/>
+    <w:pPr>
+      <w:spacing w:after="0" w:line="240" w:lineRule="auto"/>
+    </w:pPr>
+    <w:rPr>
+      <w:rFonts w:ascii="Times New Roman" w:hAnsi="Times New Roman" w:cs="Times New Roman"/>
+      <w:sz w:val="24"/>
+      <w:szCs w:val="24"/>
+    </w:rPr>
+  </w:style>
+  <w:style w:type="character" w:customStyle="1" w:styleId="DocumentMapChar">
+    <w:name w:val="Document Map Char"/>
+    <w:basedOn w:val="DefaultParagraphFont"/>
+    <w:link w:val="DocumentMap"/>
+    <w:uiPriority w:val="99"/>
+    <w:semiHidden/>
+    <w:rsid w:val="000A1EB6"/>
+    <w:rPr>
+      <w:rFonts w:ascii="Times New Roman" w:hAnsi="Times New Roman" w:cs="Times New Roman"/>
+      <w:sz w:val="24"/>
+      <w:szCs w:val="24"/>
+    </w:rPr>
   </w:style>
 </w:styles>
 </file>

</xml_diff>

<commit_message>
updates to files based on GCOM and Innovatio reviews
</commit_message>
<xml_diff>
--- a/ProjectDocuments/OSMS Design Principles and Preliminary Project Plan.docx
+++ b/ProjectDocuments/OSMS Design Principles and Preliminary Project Plan.docx
@@ -51,11 +51,9 @@
       <w:r>
         <w:t>rogram through a grant to the Puerto Rico Department of Justice. PRDOJ, in turn, sub</w:t>
       </w:r>
-      <w:ins w:id="0" w:author="Michael Jacobson" w:date="2018-01-31T08:09:00Z">
-        <w:r>
-          <w:t>-</w:t>
-        </w:r>
-      </w:ins>
+      <w:r>
+        <w:t>-</w:t>
+      </w:r>
       <w:r>
         <w:t>awarded funds to SEARCH, The National Consortium for Justice Information and Statistics, to lead this project</w:t>
       </w:r>
@@ -94,7 +92,6 @@
       <w:pPr>
         <w:spacing w:line="240" w:lineRule="auto"/>
       </w:pPr>
-      <w:bookmarkStart w:id="1" w:name="_GoBack"/>
       <w:r>
         <w:t xml:space="preserve">The project team consists of representatives from the Puerto Rico CJIS agency (Sistema de </w:t>
       </w:r>
@@ -143,7 +140,6 @@
       <w:r>
         <w:t xml:space="preserve"> and SEARCH.</w:t>
       </w:r>
-      <w:bookmarkEnd w:id="1"/>
     </w:p>
     <w:tbl>
       <w:tblPr>
@@ -800,7 +796,7 @@
         <w:spacing w:line="240" w:lineRule="auto"/>
       </w:pPr>
       <w:r>
-        <w:t xml:space="preserve">Allows users to access and manage information in </w:t>
+        <w:t xml:space="preserve">Allows users to access information in </w:t>
       </w:r>
       <w:r>
         <w:t xml:space="preserve">national </w:t>
@@ -858,7 +854,10 @@
         <w:spacing w:line="240" w:lineRule="auto"/>
       </w:pPr>
       <w:r>
-        <w:t xml:space="preserve">Acts as the control terminal message switch for systems such as NCIC and </w:t>
+        <w:t>Acts as the control terminal message switch for systems such as NCIC</w:t>
+      </w:r>
+      <w:r>
+        <w:t xml:space="preserve">, </w:t>
       </w:r>
       <w:proofErr w:type="spellStart"/>
       <w:r>
@@ -866,6 +865,9 @@
       </w:r>
       <w:proofErr w:type="spellEnd"/>
       <w:r>
+        <w:t>, III and NICS</w:t>
+      </w:r>
+      <w:r>
         <w:t xml:space="preserve"> that require connection to a single system in a state </w:t>
       </w:r>
     </w:p>
@@ -879,20 +881,20 @@
         <w:spacing w:line="240" w:lineRule="auto"/>
       </w:pPr>
       <w:r>
+        <w:t xml:space="preserve">Supports the latest information sharing technologies and standards </w:t>
+      </w:r>
+    </w:p>
+    <w:p>
+      <w:pPr>
+        <w:pStyle w:val="ListParagraph"/>
+        <w:numPr>
+          <w:ilvl w:val="0"/>
+          <w:numId w:val="8"/>
+        </w:numPr>
+        <w:spacing w:line="240" w:lineRule="auto"/>
+      </w:pPr>
+      <w:r>
         <w:lastRenderedPageBreak/>
-        <w:t xml:space="preserve">Supports the latest information sharing technologies and standards </w:t>
-      </w:r>
-    </w:p>
-    <w:p>
-      <w:pPr>
-        <w:pStyle w:val="ListParagraph"/>
-        <w:numPr>
-          <w:ilvl w:val="0"/>
-          <w:numId w:val="8"/>
-        </w:numPr>
-        <w:spacing w:line="240" w:lineRule="auto"/>
-      </w:pPr>
-      <w:r>
         <w:t>Integrat</w:t>
       </w:r>
       <w:r>
@@ -1111,10 +1113,28 @@
         <w:spacing w:after="0" w:line="240" w:lineRule="auto"/>
       </w:pPr>
       <w:r>
-        <w:t>Implement only the current XML standard messages</w:t>
-      </w:r>
-      <w:r>
-        <w:t xml:space="preserve"> and will not implement text-based socket protocols</w:t>
+        <w:t xml:space="preserve">Implement only the current XML </w:t>
+      </w:r>
+      <w:r>
+        <w:t>and legacy text</w:t>
+      </w:r>
+      <w:r>
+        <w:t xml:space="preserve"> </w:t>
+      </w:r>
+      <w:r>
+        <w:t>messages</w:t>
+      </w:r>
+      <w:r>
+        <w:t xml:space="preserve"> </w:t>
+      </w:r>
+      <w:r>
+        <w:t>but</w:t>
+      </w:r>
+      <w:r>
+        <w:t xml:space="preserve"> </w:t>
+      </w:r>
+      <w:r>
+        <w:t>not text-based socket protocols</w:t>
       </w:r>
       <w:r>
         <w:t>.</w:t>
@@ -1185,19 +1205,6 @@
         <w:spacing w:after="0" w:line="240" w:lineRule="auto"/>
       </w:pPr>
       <w:r>
-        <w:t>authenticate and authorize users;</w:t>
-      </w:r>
-    </w:p>
-    <w:p>
-      <w:pPr>
-        <w:pStyle w:val="ListParagraph"/>
-        <w:numPr>
-          <w:ilvl w:val="0"/>
-          <w:numId w:val="4"/>
-        </w:numPr>
-        <w:spacing w:after="0" w:line="240" w:lineRule="auto"/>
-      </w:pPr>
-      <w:r>
         <w:t xml:space="preserve">validate messages; </w:t>
       </w:r>
     </w:p>
@@ -1311,62 +1318,49 @@
         <w:spacing w:after="0" w:line="240" w:lineRule="auto"/>
       </w:pPr>
       <w:r>
+        <w:t xml:space="preserve">provide logging and auditing capabilities; </w:t>
+      </w:r>
+    </w:p>
+    <w:p>
+      <w:pPr>
+        <w:pStyle w:val="ListParagraph"/>
+        <w:numPr>
+          <w:ilvl w:val="0"/>
+          <w:numId w:val="2"/>
+        </w:numPr>
+        <w:spacing w:after="0" w:line="240" w:lineRule="auto"/>
+      </w:pPr>
+      <w:r>
+        <w:t>detect and resolve errors;</w:t>
+      </w:r>
+    </w:p>
+    <w:p>
+      <w:pPr>
+        <w:pStyle w:val="ListParagraph"/>
+        <w:numPr>
+          <w:ilvl w:val="0"/>
+          <w:numId w:val="2"/>
+        </w:numPr>
+        <w:spacing w:after="0" w:line="240" w:lineRule="auto"/>
+      </w:pPr>
+      <w:r>
+        <w:t>monitor system performance;</w:t>
+      </w:r>
+      <w:r>
+        <w:t xml:space="preserve"> and</w:t>
+      </w:r>
+    </w:p>
+    <w:p>
+      <w:pPr>
+        <w:pStyle w:val="ListParagraph"/>
+        <w:numPr>
+          <w:ilvl w:val="0"/>
+          <w:numId w:val="2"/>
+        </w:numPr>
+        <w:spacing w:after="0" w:line="240" w:lineRule="auto"/>
+      </w:pPr>
+      <w:r>
         <w:lastRenderedPageBreak/>
-        <w:t>manage users and devices;</w:t>
-      </w:r>
-    </w:p>
-    <w:p>
-      <w:pPr>
-        <w:pStyle w:val="ListParagraph"/>
-        <w:numPr>
-          <w:ilvl w:val="0"/>
-          <w:numId w:val="2"/>
-        </w:numPr>
-        <w:spacing w:after="0" w:line="240" w:lineRule="auto"/>
-      </w:pPr>
-      <w:r>
-        <w:t xml:space="preserve">provide logging and auditing capabilities; </w:t>
-      </w:r>
-    </w:p>
-    <w:p>
-      <w:pPr>
-        <w:pStyle w:val="ListParagraph"/>
-        <w:numPr>
-          <w:ilvl w:val="0"/>
-          <w:numId w:val="2"/>
-        </w:numPr>
-        <w:spacing w:after="0" w:line="240" w:lineRule="auto"/>
-      </w:pPr>
-      <w:r>
-        <w:t>detect and resolve errors;</w:t>
-      </w:r>
-    </w:p>
-    <w:p>
-      <w:pPr>
-        <w:pStyle w:val="ListParagraph"/>
-        <w:numPr>
-          <w:ilvl w:val="0"/>
-          <w:numId w:val="2"/>
-        </w:numPr>
-        <w:spacing w:after="0" w:line="240" w:lineRule="auto"/>
-      </w:pPr>
-      <w:r>
-        <w:t>monitor system performance;</w:t>
-      </w:r>
-      <w:r>
-        <w:t xml:space="preserve"> and</w:t>
-      </w:r>
-    </w:p>
-    <w:p>
-      <w:pPr>
-        <w:pStyle w:val="ListParagraph"/>
-        <w:numPr>
-          <w:ilvl w:val="0"/>
-          <w:numId w:val="2"/>
-        </w:numPr>
-        <w:spacing w:after="0" w:line="240" w:lineRule="auto"/>
-      </w:pPr>
-      <w:r>
         <w:t xml:space="preserve">monitor system functionality throughout the environment. </w:t>
       </w:r>
     </w:p>
@@ -1411,10 +1405,10 @@
           <w:lang w:eastAsia="zh-CN"/>
         </w:rPr>
         <w:drawing>
-          <wp:inline distT="0" distB="0" distL="0" distR="0" wp14:anchorId="4C01A119" wp14:editId="0F98CE54">
+          <wp:inline distT="0" distB="0" distL="0" distR="0" wp14:anchorId="0690E7EF" wp14:editId="53F7A0A0">
             <wp:extent cx="5943600" cy="4592955"/>
             <wp:effectExtent l="0" t="0" r="0" b="0"/>
-            <wp:docPr id="1" name="Picture 1"/>
+            <wp:docPr id="2" name="Picture 2"/>
             <wp:cNvGraphicFramePr>
               <a:graphicFrameLocks xmlns:a="http://schemas.openxmlformats.org/drawingml/2006/main" noChangeAspect="1"/>
             </wp:cNvGraphicFramePr>
@@ -1422,7 +1416,7 @@
               <a:graphicData uri="http://schemas.openxmlformats.org/drawingml/2006/picture">
                 <pic:pic xmlns:pic="http://schemas.openxmlformats.org/drawingml/2006/picture">
                   <pic:nvPicPr>
-                    <pic:cNvPr id="1" name="OSMS High Level Diagram pg1.pdf"/>
+                    <pic:cNvPr id="2" name="OSMS High Level Diagram20180223.pdf"/>
                     <pic:cNvPicPr/>
                   </pic:nvPicPr>
                   <pic:blipFill>
@@ -1542,29 +1536,99 @@
       </w:pPr>
     </w:p>
     <w:p>
-      <w:commentRangeStart w:id="2"/>
-      <w:r>
-        <w:t>Client software</w:t>
-      </w:r>
-      <w:commentRangeEnd w:id="2"/>
-      <w:r>
-        <w:rPr>
-          <w:rStyle w:val="CommentReference"/>
-        </w:rPr>
-        <w:commentReference w:id="2"/>
-      </w:r>
-      <w:r>
-        <w:t xml:space="preserve">.  </w:t>
-      </w:r>
-      <w:r>
-        <w:t xml:space="preserve">A client application is required for a user </w:t>
-      </w:r>
-      <w:r>
-        <w:t>to interact with the message switch</w:t>
-      </w:r>
-      <w:r>
-        <w:t xml:space="preserve">.  Numerous client products exist that could be modified to use the OSMS. The scope of this project is to develop an open source interface/data exchange standard that enables other entities to develop client software to interact with the message switch.  </w:t>
-      </w:r>
+      <w:pPr>
+        <w:pStyle w:val="ListParagraph"/>
+        <w:numPr>
+          <w:ilvl w:val="0"/>
+          <w:numId w:val="12"/>
+        </w:numPr>
+        <w:spacing w:after="0" w:line="288" w:lineRule="auto"/>
+        <w:rPr>
+          <w:iCs/>
+          <w:color w:val="000000" w:themeColor="text1"/>
+        </w:rPr>
+      </w:pPr>
+      <w:r>
+        <w:t xml:space="preserve">The project team </w:t>
+      </w:r>
+      <w:r>
+        <w:t xml:space="preserve">does not plan to </w:t>
+      </w:r>
+      <w:r>
+        <w:t xml:space="preserve">develop </w:t>
+      </w:r>
+      <w:r>
+        <w:t>a commercial</w:t>
+      </w:r>
+      <w:r>
+        <w:t xml:space="preserve"> client solution</w:t>
+      </w:r>
+      <w:r>
+        <w:t xml:space="preserve"> </w:t>
+      </w:r>
+      <w:r>
+        <w:t xml:space="preserve">but will provide specifications for client applications to interface with the OSMS. A client application is required for a user to interact with the message switch. Numerous client products exist that could be modified to use the OSMS. </w:t>
+      </w:r>
+    </w:p>
+    <w:p>
+      <w:pPr>
+        <w:pStyle w:val="ListParagraph"/>
+        <w:numPr>
+          <w:ilvl w:val="0"/>
+          <w:numId w:val="12"/>
+        </w:numPr>
+        <w:spacing w:after="0" w:line="288" w:lineRule="auto"/>
+        <w:rPr>
+          <w:iCs/>
+          <w:color w:val="000000" w:themeColor="text1"/>
+        </w:rPr>
+      </w:pPr>
+      <w:r>
+        <w:t>This project does not include the long-term support and maintenance required of a mission-critical 24/7/365 system; however, sustainability planning will be discussed and evaluated to understand the sustainability requirements.</w:t>
+      </w:r>
+    </w:p>
+    <w:p>
+      <w:pPr>
+        <w:pStyle w:val="ListParagraph"/>
+        <w:numPr>
+          <w:ilvl w:val="0"/>
+          <w:numId w:val="12"/>
+        </w:numPr>
+        <w:spacing w:after="0" w:line="288" w:lineRule="auto"/>
+        <w:rPr>
+          <w:iCs/>
+          <w:color w:val="000000" w:themeColor="text1"/>
+        </w:rPr>
+      </w:pPr>
+      <w:r>
+        <w:lastRenderedPageBreak/>
+        <w:t xml:space="preserve">User management and user account management is not part of this project. However, we will create </w:t>
+      </w:r>
+      <w:proofErr w:type="spellStart"/>
+      <w:r>
+        <w:t>IdP</w:t>
+      </w:r>
+      <w:proofErr w:type="spellEnd"/>
+      <w:r>
+        <w:t xml:space="preserve"> capabilities to prove the rules and policies for access control</w:t>
+      </w:r>
+      <w:proofErr w:type="gramStart"/>
+      <w:r>
+        <w:t>.</w:t>
+      </w:r>
+      <w:r>
+        <w:t xml:space="preserve">  </w:t>
+      </w:r>
+      <w:proofErr w:type="gramEnd"/>
+    </w:p>
+    <w:p>
+      <w:pPr>
+        <w:spacing w:after="0" w:line="288" w:lineRule="auto"/>
+        <w:rPr>
+          <w:iCs/>
+          <w:color w:val="000000" w:themeColor="text1"/>
+        </w:rPr>
+      </w:pPr>
     </w:p>
     <w:p>
       <w:pPr>
@@ -1578,7 +1642,6 @@
         <w:rPr>
           <w:u w:val="single"/>
         </w:rPr>
-        <w:lastRenderedPageBreak/>
         <w:t>Software Development Tools</w:t>
       </w:r>
       <w:r>
@@ -1649,19 +1712,14 @@
       <w:r>
         <w:t xml:space="preserve"> </w:t>
       </w:r>
-      <w:commentRangeStart w:id="3"/>
-      <w:r>
-        <w:t xml:space="preserve">GitHub </w:t>
-      </w:r>
-      <w:commentRangeEnd w:id="3"/>
-      <w:r>
-        <w:rPr>
-          <w:rStyle w:val="CommentReference"/>
-        </w:rPr>
-        <w:commentReference w:id="3"/>
-      </w:r>
-      <w:r>
-        <w:t>repository</w:t>
+      <w:r>
+        <w:t>GitHub repository</w:t>
+      </w:r>
+      <w:r>
+        <w:t xml:space="preserve"> </w:t>
+      </w:r>
+      <w:r>
+        <w:t>https://github.com/message-switch/main</w:t>
       </w:r>
       <w:r>
         <w:t>.</w:t>
@@ -2115,6 +2173,7 @@
         <w:rPr>
           <w:u w:val="single"/>
         </w:rPr>
+        <w:lastRenderedPageBreak/>
         <w:t>T</w:t>
       </w:r>
       <w:r>
@@ -2166,6 +2225,8 @@
         </w:rPr>
         <w:t xml:space="preserve"> </w:t>
       </w:r>
+      <w:bookmarkStart w:id="0" w:name="_GoBack"/>
+      <w:bookmarkEnd w:id="0"/>
       <w:r>
         <w:rPr>
           <w:i/>
@@ -2208,7 +2269,6 @@
         <w:rPr>
           <w:i/>
         </w:rPr>
-        <w:lastRenderedPageBreak/>
         <w:t>Data items in each interface</w:t>
       </w:r>
     </w:p>
@@ -2328,9 +2388,6 @@
         </w:rPr>
         <w:t>Initial Queries (</w:t>
       </w:r>
-      <w:commentRangeStart w:id="4"/>
-      <w:commentRangeStart w:id="5"/>
-      <w:commentRangeStart w:id="6"/>
       <w:r>
         <w:rPr>
           <w:iCs/>
@@ -2338,33 +2395,12 @@
         </w:rPr>
         <w:t>Interfaces</w:t>
       </w:r>
-      <w:commentRangeEnd w:id="4"/>
-      <w:r>
-        <w:rPr>
-          <w:rStyle w:val="CommentReference"/>
-        </w:rPr>
-        <w:commentReference w:id="4"/>
-      </w:r>
-      <w:commentRangeEnd w:id="5"/>
-      <w:commentRangeEnd w:id="6"/>
       <w:r>
         <w:rPr>
           <w:iCs/>
           <w:u w:val="single"/>
         </w:rPr>
         <w:t>)</w:t>
-      </w:r>
-      <w:r>
-        <w:rPr>
-          <w:iCs/>
-        </w:rPr>
-        <w:commentReference w:id="5"/>
-      </w:r>
-      <w:r>
-        <w:rPr>
-          <w:rStyle w:val="CommentReference"/>
-        </w:rPr>
-        <w:commentReference w:id="6"/>
       </w:r>
     </w:p>
     <w:p>
@@ -2931,33 +2967,42 @@
         <w:spacing w:after="0" w:line="240" w:lineRule="auto"/>
       </w:pPr>
       <w:r>
-        <w:t>User configuration</w:t>
-      </w:r>
-    </w:p>
-    <w:p>
-      <w:pPr>
-        <w:pStyle w:val="ListParagraph"/>
-        <w:numPr>
-          <w:ilvl w:val="1"/>
+        <w:t>Help file configuration</w:t>
+      </w:r>
+    </w:p>
+    <w:p>
+      <w:pPr>
+        <w:pStyle w:val="ListParagraph"/>
+        <w:numPr>
+          <w:ilvl w:val="0"/>
           <w:numId w:val="9"/>
         </w:numPr>
         <w:spacing w:after="0" w:line="240" w:lineRule="auto"/>
       </w:pPr>
       <w:r>
-        <w:t>Device configuration</w:t>
-      </w:r>
-    </w:p>
-    <w:p>
-      <w:pPr>
-        <w:pStyle w:val="ListParagraph"/>
-        <w:numPr>
-          <w:ilvl w:val="1"/>
+        <w:t xml:space="preserve">Client </w:t>
+      </w:r>
+      <w:r>
+        <w:t>interface standards</w:t>
+      </w:r>
+    </w:p>
+    <w:p>
+      <w:pPr>
+        <w:pStyle w:val="ListParagraph"/>
+        <w:numPr>
+          <w:ilvl w:val="0"/>
           <w:numId w:val="9"/>
         </w:numPr>
         <w:spacing w:after="0" w:line="240" w:lineRule="auto"/>
       </w:pPr>
-      <w:r>
-        <w:t>Help file configuration</w:t>
+      <w:proofErr w:type="spellStart"/>
+      <w:r>
+        <w:lastRenderedPageBreak/>
+        <w:t>Nlets</w:t>
+      </w:r>
+      <w:proofErr w:type="spellEnd"/>
+      <w:r>
+        <w:t xml:space="preserve"> interface</w:t>
       </w:r>
     </w:p>
     <w:p>
@@ -2970,54 +3015,6 @@
         <w:spacing w:after="0" w:line="240" w:lineRule="auto"/>
       </w:pPr>
       <w:r>
-        <w:t>Authentication and authorization</w:t>
-      </w:r>
-    </w:p>
-    <w:p>
-      <w:pPr>
-        <w:pStyle w:val="ListParagraph"/>
-        <w:numPr>
-          <w:ilvl w:val="0"/>
-          <w:numId w:val="9"/>
-        </w:numPr>
-        <w:spacing w:after="0" w:line="240" w:lineRule="auto"/>
-      </w:pPr>
-      <w:r>
-        <w:t>Client software</w:t>
-      </w:r>
-      <w:r>
-        <w:t xml:space="preserve"> (to be provided by resources external to the project)</w:t>
-      </w:r>
-    </w:p>
-    <w:p>
-      <w:pPr>
-        <w:pStyle w:val="ListParagraph"/>
-        <w:numPr>
-          <w:ilvl w:val="0"/>
-          <w:numId w:val="9"/>
-        </w:numPr>
-        <w:spacing w:after="0" w:line="240" w:lineRule="auto"/>
-      </w:pPr>
-      <w:proofErr w:type="spellStart"/>
-      <w:r>
-        <w:t>Nlets</w:t>
-      </w:r>
-      <w:proofErr w:type="spellEnd"/>
-      <w:r>
-        <w:t xml:space="preserve"> interface</w:t>
-      </w:r>
-    </w:p>
-    <w:p>
-      <w:pPr>
-        <w:pStyle w:val="ListParagraph"/>
-        <w:numPr>
-          <w:ilvl w:val="0"/>
-          <w:numId w:val="9"/>
-        </w:numPr>
-        <w:spacing w:after="0" w:line="240" w:lineRule="auto"/>
-      </w:pPr>
-      <w:r>
-        <w:lastRenderedPageBreak/>
         <w:t>NCIC interface</w:t>
       </w:r>
     </w:p>
@@ -3124,7 +3121,7 @@
             <w:tcW w:w="7380" w:type="dxa"/>
           </w:tcPr>
           <w:p>
-            <w:hyperlink r:id="rId20" w:history="1">
+            <w:hyperlink r:id="rId18" w:history="1">
               <w:r>
                 <w:rPr>
                   <w:rStyle w:val="Hyperlink"/>
@@ -3162,7 +3159,7 @@
             <w:r>
               <w:t xml:space="preserve"> </w:t>
             </w:r>
-            <w:hyperlink r:id="rId21" w:history="1">
+            <w:hyperlink r:id="rId19" w:history="1">
               <w:r>
                 <w:rPr>
                   <w:rStyle w:val="Hyperlink"/>
@@ -3203,7 +3200,7 @@
             <w:r>
               <w:t xml:space="preserve"> </w:t>
             </w:r>
-            <w:hyperlink r:id="rId22" w:history="1">
+            <w:hyperlink r:id="rId20" w:history="1">
               <w:r>
                 <w:rPr>
                   <w:rStyle w:val="Hyperlink"/>
@@ -3250,7 +3247,7 @@
               </w:rPr>
               <w:t xml:space="preserve"> </w:t>
             </w:r>
-            <w:hyperlink r:id="rId23" w:history="1">
+            <w:hyperlink r:id="rId21" w:history="1">
               <w:r>
                 <w:rPr>
                   <w:rStyle w:val="Hyperlink"/>
@@ -3283,7 +3280,7 @@
             <w:r>
               <w:t xml:space="preserve"> </w:t>
             </w:r>
-            <w:hyperlink r:id="rId24" w:history="1">
+            <w:hyperlink r:id="rId22" w:history="1">
               <w:r>
                 <w:rPr>
                   <w:rStyle w:val="Hyperlink"/>
@@ -3319,7 +3316,7 @@
             <w:r>
               <w:t xml:space="preserve"> </w:t>
             </w:r>
-            <w:hyperlink r:id="rId25" w:history="1">
+            <w:hyperlink r:id="rId23" w:history="1">
               <w:r>
                 <w:rPr>
                   <w:rStyle w:val="Hyperlink"/>
@@ -3352,7 +3349,7 @@
             <w:r>
               <w:t xml:space="preserve"> </w:t>
             </w:r>
-            <w:hyperlink r:id="rId26" w:history="1">
+            <w:hyperlink r:id="rId24" w:history="1">
               <w:r>
                 <w:rPr>
                   <w:rStyle w:val="Hyperlink"/>
@@ -3382,7 +3379,7 @@
             <w:tcW w:w="7380" w:type="dxa"/>
           </w:tcPr>
           <w:p>
-            <w:hyperlink r:id="rId27" w:history="1">
+            <w:hyperlink r:id="rId25" w:history="1">
               <w:r>
                 <w:rPr>
                   <w:rStyle w:val="Hyperlink"/>
@@ -3412,7 +3409,7 @@
             <w:tcW w:w="7380" w:type="dxa"/>
           </w:tcPr>
           <w:p>
-            <w:hyperlink r:id="rId28" w:history="1">
+            <w:hyperlink r:id="rId26" w:history="1">
               <w:r>
                 <w:rPr>
                   <w:rStyle w:val="Hyperlink"/>
@@ -3442,7 +3439,7 @@
             <w:tcW w:w="7380" w:type="dxa"/>
           </w:tcPr>
           <w:p>
-            <w:hyperlink r:id="rId29" w:history="1">
+            <w:hyperlink r:id="rId27" w:history="1">
               <w:r>
                 <w:rPr>
                   <w:rStyle w:val="Hyperlink"/>
@@ -3472,7 +3469,7 @@
             <w:tcW w:w="7380" w:type="dxa"/>
           </w:tcPr>
           <w:p>
-            <w:hyperlink r:id="rId30" w:history="1">
+            <w:hyperlink r:id="rId28" w:history="1">
               <w:r>
                 <w:rPr>
                   <w:rStyle w:val="Hyperlink"/>
@@ -3502,154 +3499,6 @@
 </w:document>
 </file>
 
-<file path=word/comments.xml><?xml version="1.0" encoding="utf-8"?>
-<w:comments xmlns:wpc="http://schemas.microsoft.com/office/word/2010/wordprocessingCanvas" xmlns:mo="http://schemas.microsoft.com/office/mac/office/2008/main" xmlns:mc="http://schemas.openxmlformats.org/markup-compatibility/2006" xmlns:mv="urn:schemas-microsoft-com:mac:vml" xmlns:o="urn:schemas-microsoft-com:office:office" xmlns:r="http://schemas.openxmlformats.org/officeDocument/2006/relationships" xmlns:m="http://schemas.openxmlformats.org/officeDocument/2006/math" xmlns:v="urn:schemas-microsoft-com:vml" xmlns:wp14="http://schemas.microsoft.com/office/word/2010/wordprocessingDrawing" xmlns:wp="http://schemas.openxmlformats.org/drawingml/2006/wordprocessingDrawing" xmlns:w10="urn:schemas-microsoft-com:office:word" xmlns:w="http://schemas.openxmlformats.org/wordprocessingml/2006/main" xmlns:w14="http://schemas.microsoft.com/office/word/2010/wordml" xmlns:w15="http://schemas.microsoft.com/office/word/2012/wordml" xmlns:wpg="http://schemas.microsoft.com/office/word/2010/wordprocessingGroup" xmlns:wpi="http://schemas.microsoft.com/office/word/2010/wordprocessingInk" xmlns:wne="http://schemas.microsoft.com/office/word/2006/wordml" xmlns:wps="http://schemas.microsoft.com/office/word/2010/wordprocessingShape" mc:Ignorable="w14 w15 wp14">
-  <w:comment w:id="2" w:author="Michael Jacobson" w:date="2018-01-17T09:39:00Z" w:initials="MJ">
-    <w:p>
-      <w:pPr>
-        <w:pStyle w:val="CommentText"/>
-      </w:pPr>
-      <w:r>
-        <w:rPr>
-          <w:rStyle w:val="CommentReference"/>
-        </w:rPr>
-        <w:annotationRef/>
-      </w:r>
-      <w:r>
-        <w:t xml:space="preserve">Not sure if this is still out of scope for the project – it is for SEARCH, but are we going to have </w:t>
-      </w:r>
-      <w:proofErr w:type="spellStart"/>
-      <w:r>
-        <w:t>Innovatio</w:t>
-      </w:r>
-      <w:proofErr w:type="spellEnd"/>
-      <w:r>
-        <w:t xml:space="preserve"> work on client software?</w:t>
-      </w:r>
-    </w:p>
-  </w:comment>
-  <w:comment w:id="3" w:author="Michael Jacobson" w:date="2018-01-17T09:33:00Z" w:initials="MJ">
-    <w:p>
-      <w:pPr>
-        <w:pStyle w:val="CommentText"/>
-        <w:rPr>
-          <w:i/>
-        </w:rPr>
-      </w:pPr>
-      <w:r>
-        <w:rPr>
-          <w:rStyle w:val="CommentReference"/>
-        </w:rPr>
-        <w:annotationRef/>
-      </w:r>
-      <w:r>
-        <w:rPr>
-          <w:i/>
-        </w:rPr>
-        <w:t xml:space="preserve">Can we set up a repository </w:t>
-      </w:r>
-      <w:r>
-        <w:rPr>
-          <w:rStyle w:val="CommentReference"/>
-        </w:rPr>
-        <w:annotationRef/>
-      </w:r>
-      <w:r>
-        <w:rPr>
-          <w:i/>
-        </w:rPr>
-        <w:t>for everyone to access documentation?</w:t>
-      </w:r>
-    </w:p>
-    <w:p>
-      <w:pPr>
-        <w:pStyle w:val="CommentText"/>
-        <w:rPr>
-          <w:iCs/>
-        </w:rPr>
-      </w:pPr>
-      <w:r>
-        <w:rPr>
-          <w:iCs/>
-        </w:rPr>
-        <w:t>AO: We’ll set up a GitHub repo</w:t>
-      </w:r>
-    </w:p>
-  </w:comment>
-  <w:comment w:id="4" w:author="Andrew Owen" w:date="2017-12-11T08:05:00Z" w:initials="AO">
-    <w:p>
-      <w:pPr>
-        <w:pStyle w:val="CommentText"/>
-      </w:pPr>
-      <w:r>
-        <w:rPr>
-          <w:rStyle w:val="CommentReference"/>
-        </w:rPr>
-        <w:annotationRef/>
-      </w:r>
-      <w:r>
-        <w:t>Can we word this in a way to makes it clear these are the desired interfaces?  We aren’t sure yet if we have the necessary budget to complete all of these</w:t>
-      </w:r>
-    </w:p>
-    <w:p>
-      <w:pPr>
-        <w:pStyle w:val="CommentText"/>
-      </w:pPr>
-    </w:p>
-    <w:p>
-      <w:pPr>
-        <w:pStyle w:val="CommentText"/>
-      </w:pPr>
-      <w:r>
-        <w:t>MP:  Do we want to refer to individual queries as “interfaces”?</w:t>
-      </w:r>
-    </w:p>
-  </w:comment>
-  <w:comment w:id="5" w:author="Michael Jacobson" w:date="2017-12-11T08:10:00Z" w:initials="MJ">
-    <w:p>
-      <w:pPr>
-        <w:pStyle w:val="CommentText"/>
-      </w:pPr>
-      <w:r>
-        <w:rPr>
-          <w:rStyle w:val="CommentReference"/>
-        </w:rPr>
-        <w:annotationRef/>
-      </w:r>
-      <w:r>
-        <w:t xml:space="preserve">I don’t think these are in priority order, yet. </w:t>
-      </w:r>
-    </w:p>
-  </w:comment>
-  <w:comment w:id="6" w:author="Michael Jacobson" w:date="2018-01-17T09:37:00Z" w:initials="MJ">
-    <w:p>
-      <w:pPr>
-        <w:pStyle w:val="CommentText"/>
-      </w:pPr>
-      <w:r>
-        <w:rPr>
-          <w:rStyle w:val="CommentReference"/>
-        </w:rPr>
-        <w:annotationRef/>
-      </w:r>
-      <w:r>
-        <w:t>Reworded per AO</w:t>
-      </w:r>
-    </w:p>
-  </w:comment>
-</w:comments>
-</file>
-
-<file path=word/commentsExtended.xml><?xml version="1.0" encoding="utf-8"?>
-<w15:commentsEx xmlns:wpc="http://schemas.microsoft.com/office/word/2010/wordprocessingCanvas" xmlns:mo="http://schemas.microsoft.com/office/mac/office/2008/main" xmlns:mc="http://schemas.openxmlformats.org/markup-compatibility/2006" xmlns:mv="urn:schemas-microsoft-com:mac:vml" xmlns:o="urn:schemas-microsoft-com:office:office" xmlns:r="http://schemas.openxmlformats.org/officeDocument/2006/relationships" xmlns:m="http://schemas.openxmlformats.org/officeDocument/2006/math" xmlns:v="urn:schemas-microsoft-com:vml" xmlns:wp14="http://schemas.microsoft.com/office/word/2010/wordprocessingDrawing" xmlns:wp="http://schemas.openxmlformats.org/drawingml/2006/wordprocessingDrawing" xmlns:w10="urn:schemas-microsoft-com:office:word" xmlns:w="http://schemas.openxmlformats.org/wordprocessingml/2006/main" xmlns:w14="http://schemas.microsoft.com/office/word/2010/wordml" xmlns:w15="http://schemas.microsoft.com/office/word/2012/wordml" xmlns:wpg="http://schemas.microsoft.com/office/word/2010/wordprocessingGroup" xmlns:wpi="http://schemas.microsoft.com/office/word/2010/wordprocessingInk" xmlns:wne="http://schemas.microsoft.com/office/word/2006/wordml" xmlns:wps="http://schemas.microsoft.com/office/word/2010/wordprocessingShape" mc:Ignorable="w14 w15 wp14">
-  <w15:commentEx w15:paraId="020A24E1" w15:done="0"/>
-  <w15:commentEx w15:paraId="1C1F5137" w15:done="0"/>
-  <w15:commentEx w15:paraId="194B7566" w15:done="0"/>
-  <w15:commentEx w15:paraId="06C4FCCD" w15:paraIdParent="194B7566" w15:done="0"/>
-  <w15:commentEx w15:paraId="228B36F2" w15:paraIdParent="194B7566" w15:done="0"/>
-</w15:commentsEx>
-</file>
-
 <file path=word/numbering.xml><?xml version="1.0" encoding="utf-8"?>
 <w:numbering xmlns:wpc="http://schemas.microsoft.com/office/word/2010/wordprocessingCanvas" xmlns:mo="http://schemas.microsoft.com/office/mac/office/2008/main" xmlns:mc="http://schemas.openxmlformats.org/markup-compatibility/2006" xmlns:mv="urn:schemas-microsoft-com:mac:vml" xmlns:o="urn:schemas-microsoft-com:office:office" xmlns:r="http://schemas.openxmlformats.org/officeDocument/2006/relationships" xmlns:m="http://schemas.openxmlformats.org/officeDocument/2006/math" xmlns:v="urn:schemas-microsoft-com:vml" xmlns:wp14="http://schemas.microsoft.com/office/word/2010/wordprocessingDrawing" xmlns:wp="http://schemas.openxmlformats.org/drawingml/2006/wordprocessingDrawing" xmlns:w10="urn:schemas-microsoft-com:office:word" xmlns:w="http://schemas.openxmlformats.org/wordprocessingml/2006/main" xmlns:w14="http://schemas.microsoft.com/office/word/2010/wordml" xmlns:w15="http://schemas.microsoft.com/office/word/2012/wordml" xmlns:wpg="http://schemas.microsoft.com/office/word/2010/wordprocessingGroup" xmlns:wpi="http://schemas.microsoft.com/office/word/2010/wordprocessingInk" xmlns:wne="http://schemas.microsoft.com/office/word/2006/wordml" xmlns:wps="http://schemas.microsoft.com/office/word/2010/wordprocessingShape" mc:Ignorable="w14 w15 wp14">
   <w:abstractNum w:abstractNumId="0">
@@ -4430,6 +4279,119 @@
     </w:lvl>
   </w:abstractNum>
   <w:abstractNum w:abstractNumId="8">
+    <w:nsid w:val="6F4566D6"/>
+    <w:multiLevelType w:val="hybridMultilevel"/>
+    <w:tmpl w:val="B968644C"/>
+    <w:lvl w:ilvl="0" w:tplc="04090001">
+      <w:start w:val="1"/>
+      <w:numFmt w:val="bullet"/>
+      <w:lvlText w:val=""/>
+      <w:lvlJc w:val="left"/>
+      <w:pPr>
+        <w:ind w:left="720" w:hanging="360"/>
+      </w:pPr>
+      <w:rPr>
+        <w:rFonts w:ascii="Symbol" w:hAnsi="Symbol" w:hint="default"/>
+      </w:rPr>
+    </w:lvl>
+    <w:lvl w:ilvl="1" w:tplc="04090003" w:tentative="1">
+      <w:start w:val="1"/>
+      <w:numFmt w:val="bullet"/>
+      <w:lvlText w:val="o"/>
+      <w:lvlJc w:val="left"/>
+      <w:pPr>
+        <w:ind w:left="1440" w:hanging="360"/>
+      </w:pPr>
+      <w:rPr>
+        <w:rFonts w:ascii="Courier New" w:hAnsi="Courier New" w:cs="Courier New" w:hint="default"/>
+      </w:rPr>
+    </w:lvl>
+    <w:lvl w:ilvl="2" w:tplc="04090005" w:tentative="1">
+      <w:start w:val="1"/>
+      <w:numFmt w:val="bullet"/>
+      <w:lvlText w:val=""/>
+      <w:lvlJc w:val="left"/>
+      <w:pPr>
+        <w:ind w:left="2160" w:hanging="360"/>
+      </w:pPr>
+      <w:rPr>
+        <w:rFonts w:ascii="Wingdings" w:hAnsi="Wingdings" w:hint="default"/>
+      </w:rPr>
+    </w:lvl>
+    <w:lvl w:ilvl="3" w:tplc="04090001" w:tentative="1">
+      <w:start w:val="1"/>
+      <w:numFmt w:val="bullet"/>
+      <w:lvlText w:val=""/>
+      <w:lvlJc w:val="left"/>
+      <w:pPr>
+        <w:ind w:left="2880" w:hanging="360"/>
+      </w:pPr>
+      <w:rPr>
+        <w:rFonts w:ascii="Symbol" w:hAnsi="Symbol" w:hint="default"/>
+      </w:rPr>
+    </w:lvl>
+    <w:lvl w:ilvl="4" w:tplc="04090003" w:tentative="1">
+      <w:start w:val="1"/>
+      <w:numFmt w:val="bullet"/>
+      <w:lvlText w:val="o"/>
+      <w:lvlJc w:val="left"/>
+      <w:pPr>
+        <w:ind w:left="3600" w:hanging="360"/>
+      </w:pPr>
+      <w:rPr>
+        <w:rFonts w:ascii="Courier New" w:hAnsi="Courier New" w:cs="Courier New" w:hint="default"/>
+      </w:rPr>
+    </w:lvl>
+    <w:lvl w:ilvl="5" w:tplc="04090005" w:tentative="1">
+      <w:start w:val="1"/>
+      <w:numFmt w:val="bullet"/>
+      <w:lvlText w:val=""/>
+      <w:lvlJc w:val="left"/>
+      <w:pPr>
+        <w:ind w:left="4320" w:hanging="360"/>
+      </w:pPr>
+      <w:rPr>
+        <w:rFonts w:ascii="Wingdings" w:hAnsi="Wingdings" w:hint="default"/>
+      </w:rPr>
+    </w:lvl>
+    <w:lvl w:ilvl="6" w:tplc="04090001" w:tentative="1">
+      <w:start w:val="1"/>
+      <w:numFmt w:val="bullet"/>
+      <w:lvlText w:val=""/>
+      <w:lvlJc w:val="left"/>
+      <w:pPr>
+        <w:ind w:left="5040" w:hanging="360"/>
+      </w:pPr>
+      <w:rPr>
+        <w:rFonts w:ascii="Symbol" w:hAnsi="Symbol" w:hint="default"/>
+      </w:rPr>
+    </w:lvl>
+    <w:lvl w:ilvl="7" w:tplc="04090003" w:tentative="1">
+      <w:start w:val="1"/>
+      <w:numFmt w:val="bullet"/>
+      <w:lvlText w:val="o"/>
+      <w:lvlJc w:val="left"/>
+      <w:pPr>
+        <w:ind w:left="5760" w:hanging="360"/>
+      </w:pPr>
+      <w:rPr>
+        <w:rFonts w:ascii="Courier New" w:hAnsi="Courier New" w:cs="Courier New" w:hint="default"/>
+      </w:rPr>
+    </w:lvl>
+    <w:lvl w:ilvl="8" w:tplc="04090005" w:tentative="1">
+      <w:start w:val="1"/>
+      <w:numFmt w:val="bullet"/>
+      <w:lvlText w:val=""/>
+      <w:lvlJc w:val="left"/>
+      <w:pPr>
+        <w:ind w:left="6480" w:hanging="360"/>
+      </w:pPr>
+      <w:rPr>
+        <w:rFonts w:ascii="Wingdings" w:hAnsi="Wingdings" w:hint="default"/>
+      </w:rPr>
+    </w:lvl>
+  </w:abstractNum>
+  <w:abstractNum w:abstractNumId="9">
     <w:nsid w:val="6FE152EC"/>
     <w:multiLevelType w:val="hybridMultilevel"/>
     <w:tmpl w:val="D958B572"/>
@@ -4518,7 +4480,7 @@
       </w:pPr>
     </w:lvl>
   </w:abstractNum>
-  <w:abstractNum w:abstractNumId="9">
+  <w:abstractNum w:abstractNumId="10">
     <w:nsid w:val="71F63C58"/>
     <w:multiLevelType w:val="hybridMultilevel"/>
     <w:tmpl w:val="1AE8A928"/>
@@ -4607,7 +4569,7 @@
       </w:pPr>
     </w:lvl>
   </w:abstractNum>
-  <w:abstractNum w:abstractNumId="10">
+  <w:abstractNum w:abstractNumId="11">
     <w:nsid w:val="74900C6A"/>
     <w:multiLevelType w:val="hybridMultilevel"/>
     <w:tmpl w:val="3EBC296E"/>
@@ -4700,13 +4662,13 @@
     <w:abstractNumId w:val="5"/>
   </w:num>
   <w:num w:numId="2">
-    <w:abstractNumId w:val="8"/>
+    <w:abstractNumId w:val="9"/>
   </w:num>
   <w:num w:numId="3">
     <w:abstractNumId w:val="6"/>
   </w:num>
   <w:num w:numId="4">
-    <w:abstractNumId w:val="9"/>
+    <w:abstractNumId w:val="10"/>
   </w:num>
   <w:num w:numId="5">
     <w:abstractNumId w:val="2"/>
@@ -4721,7 +4683,7 @@
     <w:abstractNumId w:val="3"/>
   </w:num>
   <w:num w:numId="9">
-    <w:abstractNumId w:val="10"/>
+    <w:abstractNumId w:val="11"/>
   </w:num>
   <w:num w:numId="10">
     <w:abstractNumId w:val="0"/>
@@ -4729,18 +4691,10 @@
   <w:num w:numId="11">
     <w:abstractNumId w:val="1"/>
   </w:num>
+  <w:num w:numId="12">
+    <w:abstractNumId w:val="8"/>
+  </w:num>
 </w:numbering>
-</file>
-
-<file path=word/people.xml><?xml version="1.0" encoding="utf-8"?>
-<w15:people xmlns:wpc="http://schemas.microsoft.com/office/word/2010/wordprocessingCanvas" xmlns:mo="http://schemas.microsoft.com/office/mac/office/2008/main" xmlns:mc="http://schemas.openxmlformats.org/markup-compatibility/2006" xmlns:mv="urn:schemas-microsoft-com:mac:vml" xmlns:o="urn:schemas-microsoft-com:office:office" xmlns:r="http://schemas.openxmlformats.org/officeDocument/2006/relationships" xmlns:m="http://schemas.openxmlformats.org/officeDocument/2006/math" xmlns:v="urn:schemas-microsoft-com:vml" xmlns:wp14="http://schemas.microsoft.com/office/word/2010/wordprocessingDrawing" xmlns:wp="http://schemas.openxmlformats.org/drawingml/2006/wordprocessingDrawing" xmlns:w10="urn:schemas-microsoft-com:office:word" xmlns:w="http://schemas.openxmlformats.org/wordprocessingml/2006/main" xmlns:w14="http://schemas.microsoft.com/office/word/2010/wordml" xmlns:w15="http://schemas.microsoft.com/office/word/2012/wordml" xmlns:wpg="http://schemas.microsoft.com/office/word/2010/wordprocessingGroup" xmlns:wpi="http://schemas.microsoft.com/office/word/2010/wordprocessingInk" xmlns:wne="http://schemas.microsoft.com/office/word/2006/wordml" xmlns:wps="http://schemas.microsoft.com/office/word/2010/wordprocessingShape" mc:Ignorable="w14 w15 wp14">
-  <w15:person w15:author="Michael Jacobson">
-    <w15:presenceInfo w15:providerId="None" w15:userId="Michael Jacobson"/>
-  </w15:person>
-  <w15:person w15:author="Andrew Owen">
-    <w15:presenceInfo w15:providerId="None" w15:userId="Andrew Owen"/>
-  </w15:person>
-</w15:people>
 </file>
 
 <file path=word/styles.xml><?xml version="1.0" encoding="utf-8"?>

</xml_diff>

<commit_message>
updated design principles and project plan
</commit_message>
<xml_diff>
--- a/ProjectDocuments/OSMS Design Principles and Preliminary Project Plan.docx
+++ b/ProjectDocuments/OSMS Design Principles and Preliminary Project Plan.docx
@@ -77,13 +77,8 @@
       <w:r>
         <w:t xml:space="preserve"> Broker Consortium (OJBC)</w:t>
       </w:r>
-      <w:proofErr w:type="gramStart"/>
-      <w:r>
-        <w:t xml:space="preserve">.  </w:t>
-      </w:r>
-      <w:proofErr w:type="gramEnd"/>
-      <w:r>
-        <w:t xml:space="preserve">The goal of this project is to develop </w:t>
+      <w:r>
+        <w:t xml:space="preserve">.  The goal of this project is to develop </w:t>
       </w:r>
       <w:r>
         <w:t xml:space="preserve">a </w:t>
@@ -103,23 +98,7 @@
         <w:spacing w:line="240" w:lineRule="auto"/>
       </w:pPr>
       <w:r>
-        <w:t xml:space="preserve">The project team consists of representatives from the Puerto Rico CJIS agency (Sistema de </w:t>
-      </w:r>
-      <w:proofErr w:type="spellStart"/>
-      <w:r>
-        <w:t>Informacion</w:t>
-      </w:r>
-      <w:proofErr w:type="spellEnd"/>
-      <w:r>
-        <w:t xml:space="preserve"> de </w:t>
-      </w:r>
-      <w:proofErr w:type="spellStart"/>
-      <w:r>
-        <w:t>Justicia</w:t>
-      </w:r>
-      <w:proofErr w:type="spellEnd"/>
-      <w:r>
-        <w:t xml:space="preserve"> Criminal (SIJC)</w:t>
+        <w:t>The project team consists of representatives from the Puerto Rico CJIS agency (Sistema de Informacion de Justicia Criminal (SIJC)</w:t>
       </w:r>
       <w:r>
         <w:t>)</w:t>
@@ -134,15 +113,7 @@
         <w:t xml:space="preserve"> (MT DOJ)</w:t>
       </w:r>
       <w:r>
-        <w:t xml:space="preserve">, </w:t>
-      </w:r>
-      <w:proofErr w:type="spellStart"/>
-      <w:r>
-        <w:t>Nlets</w:t>
-      </w:r>
-      <w:proofErr w:type="spellEnd"/>
-      <w:r>
-        <w:t xml:space="preserve"> – the International </w:t>
+        <w:t xml:space="preserve">, Nlets – the International </w:t>
       </w:r>
       <w:r>
         <w:t>Justice and Public Safety Network,</w:t>
@@ -303,13 +274,8 @@
           </w:tcPr>
           <w:p>
             <w:r>
-              <w:t xml:space="preserve">Miguel Soto </w:t>
-            </w:r>
-            <w:proofErr w:type="spellStart"/>
-            <w:r>
-              <w:t>Pastrana</w:t>
-            </w:r>
-            <w:proofErr w:type="spellEnd"/>
+              <w:t>Miguel Soto Pastrana</w:t>
+            </w:r>
           </w:p>
         </w:tc>
         <w:tc>
@@ -361,21 +327,8 @@
           </w:tcPr>
           <w:p>
             <w:r>
-              <w:t xml:space="preserve">Christie </w:t>
-            </w:r>
-            <w:proofErr w:type="spellStart"/>
-            <w:r>
-              <w:t>Machín</w:t>
-            </w:r>
-            <w:proofErr w:type="spellEnd"/>
-            <w:r>
-              <w:t xml:space="preserve"> </w:t>
-            </w:r>
-            <w:proofErr w:type="spellStart"/>
-            <w:r>
-              <w:t>Ramírez</w:t>
-            </w:r>
-            <w:proofErr w:type="spellEnd"/>
+              <w:t>Christie Machín Ramírez</w:t>
+            </w:r>
           </w:p>
         </w:tc>
         <w:tc>
@@ -430,13 +383,8 @@
               <w:t>nifer</w:t>
             </w:r>
             <w:r>
-              <w:t xml:space="preserve"> </w:t>
-            </w:r>
-            <w:proofErr w:type="spellStart"/>
-            <w:r>
-              <w:t>Viets</w:t>
-            </w:r>
-            <w:proofErr w:type="spellEnd"/>
+              <w:t xml:space="preserve"> Viets</w:t>
+            </w:r>
           </w:p>
         </w:tc>
         <w:tc>
@@ -482,13 +430,8 @@
           </w:tcPr>
           <w:p>
             <w:r>
-              <w:t xml:space="preserve">Kate </w:t>
-            </w:r>
-            <w:proofErr w:type="spellStart"/>
-            <w:r>
-              <w:t>Silhol</w:t>
-            </w:r>
-            <w:proofErr w:type="spellEnd"/>
+              <w:t>Kate Silhol</w:t>
+            </w:r>
           </w:p>
         </w:tc>
         <w:tc>
@@ -506,11 +449,9 @@
             <w:tcW w:w="1794" w:type="dxa"/>
           </w:tcPr>
           <w:p>
-            <w:proofErr w:type="spellStart"/>
             <w:r>
               <w:t>Nlets</w:t>
             </w:r>
-            <w:proofErr w:type="spellEnd"/>
           </w:p>
         </w:tc>
         <w:tc>
@@ -872,15 +813,7 @@
         <w:spacing w:line="240" w:lineRule="auto"/>
       </w:pPr>
       <w:r>
-        <w:t xml:space="preserve">Acts as the control terminal message switch for systems such as NCIC and </w:t>
-      </w:r>
-      <w:proofErr w:type="spellStart"/>
-      <w:r>
-        <w:t>Nlets</w:t>
-      </w:r>
-      <w:proofErr w:type="spellEnd"/>
-      <w:r>
-        <w:t xml:space="preserve"> that require connection to a single system in a state </w:t>
+        <w:t xml:space="preserve">Acts as the control terminal message switch for systems such as NCIC and Nlets that require connection to a single system in a state </w:t>
       </w:r>
     </w:p>
     <w:p>
@@ -1556,19 +1489,9 @@
       <w:r>
         <w:t>interact with the message switch</w:t>
       </w:r>
-      <w:proofErr w:type="gramStart"/>
-      <w:r>
-        <w:t xml:space="preserve">.  </w:t>
-      </w:r>
-      <w:proofErr w:type="gramEnd"/>
-      <w:r>
-        <w:t>Numerous client products exist that could be modified to use the OSMS. The scope of this project is to develop an open source interface/data exchange standard that enables other entities to develop client software to interact with the message switch</w:t>
-      </w:r>
-      <w:proofErr w:type="gramStart"/>
-      <w:r>
-        <w:t xml:space="preserve">.  </w:t>
-      </w:r>
-      <w:proofErr w:type="gramEnd"/>
+      <w:r>
+        <w:t xml:space="preserve">.  Numerous client products exist that could be modified to use the OSMS. The scope of this project is to develop an open source interface/data exchange standard that enables other entities to develop client software to interact with the message switch.  </w:t>
+      </w:r>
     </w:p>
     <w:p>
       <w:pPr>
@@ -1648,15 +1571,7 @@
         <w:t>on unit</w:t>
       </w:r>
       <w:r>
-        <w:t xml:space="preserve"> testing as well as automated continuous integration using Jenkins</w:t>
-      </w:r>
-      <w:proofErr w:type="gramStart"/>
-      <w:r>
-        <w:t xml:space="preserve">.  </w:t>
-      </w:r>
-      <w:proofErr w:type="gramEnd"/>
-      <w:r>
-        <w:t xml:space="preserve"> All source code will be checked into a</w:t>
+        <w:t xml:space="preserve"> testing as well as automated continuous integration using Jenkins.   All source code will be checked into a</w:t>
       </w:r>
       <w:r>
         <w:t xml:space="preserve"> </w:t>
@@ -1689,13 +1604,8 @@
         <w:t xml:space="preserve">be </w:t>
       </w:r>
       <w:r>
-        <w:t>open this to the public</w:t>
-      </w:r>
-      <w:proofErr w:type="gramStart"/>
-      <w:r>
-        <w:t xml:space="preserve">.  </w:t>
-      </w:r>
-      <w:proofErr w:type="gramEnd"/>
+        <w:t xml:space="preserve">open this to the public.  </w:t>
+      </w:r>
     </w:p>
     <w:p>
       <w:pPr>
@@ -1718,13 +1628,8 @@
         <w:t xml:space="preserve">, </w:t>
       </w:r>
       <w:r>
-        <w:t>according to the Scrum development process</w:t>
-      </w:r>
-      <w:proofErr w:type="gramStart"/>
-      <w:r>
-        <w:t xml:space="preserve">.  </w:t>
-      </w:r>
-      <w:proofErr w:type="gramEnd"/>
+        <w:t xml:space="preserve">according to the Scrum development process.  </w:t>
+      </w:r>
       <w:r>
         <w:t>Specifically,</w:t>
       </w:r>
@@ -1754,7 +1659,13 @@
         <w:t xml:space="preserve">Sprints </w:t>
       </w:r>
       <w:r>
-        <w:t>– these will be 2-3 week windows of development time where the development team focuses on a well-defined set of tasks</w:t>
+        <w:t xml:space="preserve">– these will be </w:t>
+      </w:r>
+      <w:r>
+        <w:t>4</w:t>
+      </w:r>
+      <w:r>
+        <w:t xml:space="preserve"> week windows of development time where the development team focuses on a well-defined set of tasks</w:t>
       </w:r>
     </w:p>
     <w:p>
@@ -1897,24 +1808,17 @@
         <w:t>s</w:t>
       </w:r>
       <w:r>
-        <w:t xml:space="preserve"> that exercises all of the core components and capabilities of the message switch</w:t>
-      </w:r>
-      <w:proofErr w:type="gramStart"/>
+        <w:t xml:space="preserve"> that exercises all of the core components and capabilities of the message switch.  </w:t>
+      </w:r>
+      <w:r>
+        <w:t xml:space="preserve">The business use case for initial development will be based on </w:t>
+      </w:r>
+      <w:r>
+        <w:t>requests and responses associated with the criminal history</w:t>
+      </w:r>
       <w:r>
         <w:t xml:space="preserve">.  </w:t>
       </w:r>
-      <w:proofErr w:type="gramEnd"/>
-      <w:r>
-        <w:t xml:space="preserve">The business use case for initial development will be based on </w:t>
-      </w:r>
-      <w:r>
-        <w:t>requests and responses associated with the criminal history</w:t>
-      </w:r>
-      <w:proofErr w:type="gramStart"/>
-      <w:r>
-        <w:t xml:space="preserve">.  </w:t>
-      </w:r>
-      <w:proofErr w:type="gramEnd"/>
       <w:r>
         <w:rPr>
           <w:i/>
@@ -1981,21 +1885,7 @@
         <w:rPr>
           <w:iCs/>
         </w:rPr>
-        <w:t xml:space="preserve">From </w:t>
-      </w:r>
-      <w:proofErr w:type="spellStart"/>
-      <w:r>
-        <w:rPr>
-          <w:iCs/>
-        </w:rPr>
-        <w:t>Nlets</w:t>
-      </w:r>
-      <w:proofErr w:type="spellEnd"/>
-      <w:r>
-        <w:rPr>
-          <w:iCs/>
-        </w:rPr>
-        <w:t xml:space="preserve"> (FQ/IQ)</w:t>
+        <w:t>From Nlets (FQ/IQ)</w:t>
       </w:r>
       <w:r>
         <w:rPr>
@@ -2032,21 +1922,7 @@
         <w:rPr>
           <w:iCs/>
         </w:rPr>
-        <w:t xml:space="preserve">CR for III responses, the response is through </w:t>
-      </w:r>
-      <w:proofErr w:type="spellStart"/>
-      <w:r>
-        <w:rPr>
-          <w:iCs/>
-        </w:rPr>
-        <w:t>Nlets</w:t>
-      </w:r>
-      <w:proofErr w:type="spellEnd"/>
-      <w:r>
-        <w:rPr>
-          <w:iCs/>
-        </w:rPr>
-        <w:t>.</w:t>
+        <w:t>CR for III responses, the response is through Nlets.</w:t>
       </w:r>
     </w:p>
     <w:p>
@@ -2182,21 +2058,7 @@
         <w:rPr>
           <w:iCs/>
         </w:rPr>
-        <w:t xml:space="preserve">CR – State response through </w:t>
-      </w:r>
-      <w:proofErr w:type="spellStart"/>
-      <w:r>
-        <w:rPr>
-          <w:iCs/>
-        </w:rPr>
-        <w:t>Nlets</w:t>
-      </w:r>
-      <w:proofErr w:type="spellEnd"/>
-      <w:r>
-        <w:rPr>
-          <w:iCs/>
-        </w:rPr>
-        <w:t xml:space="preserve"> to the QR request</w:t>
+        <w:t>CR – State response through Nlets to the QR request</w:t>
       </w:r>
     </w:p>
     <w:p>
@@ -2211,19 +2073,11 @@
           <w:iCs/>
         </w:rPr>
       </w:pPr>
-      <w:proofErr w:type="gramStart"/>
       <w:r>
         <w:rPr>
           <w:iCs/>
         </w:rPr>
-        <w:t>$.A.CHR</w:t>
-      </w:r>
-      <w:proofErr w:type="gramEnd"/>
-      <w:r>
-        <w:rPr>
-          <w:iCs/>
-        </w:rPr>
-        <w:t xml:space="preserve"> – describes the record and the destination of the rap sheet</w:t>
+        <w:t>$.A.CHR – describes the record and the destination of the rap sheet</w:t>
       </w:r>
     </w:p>
     <w:p>
@@ -2257,33 +2111,33 @@
     </w:p>
     <w:p>
       <w:pPr>
-        <w:pStyle w:val="ListParagraph"/>
-        <w:numPr>
-          <w:ilvl w:val="0"/>
-          <w:numId w:val="6"/>
-        </w:numPr>
         <w:spacing w:line="240" w:lineRule="auto"/>
-      </w:pPr>
+        <w:rPr>
+          <w:u w:val="single"/>
+        </w:rPr>
+      </w:pPr>
+      <w:r>
+        <w:rPr>
+          <w:u w:val="single"/>
+        </w:rPr>
+        <w:t xml:space="preserve">Sprint </w:t>
+      </w:r>
+      <w:r>
+        <w:rPr>
+          <w:u w:val="single"/>
+        </w:rPr>
+        <w:t>Plan</w:t>
+      </w:r>
     </w:p>
     <w:p>
       <w:pPr>
         <w:spacing w:line="240" w:lineRule="auto"/>
-        <w:rPr>
-          <w:u w:val="single"/>
-        </w:rPr>
-      </w:pPr>
-      <w:r>
-        <w:rPr>
-          <w:u w:val="single"/>
-        </w:rPr>
-        <w:t xml:space="preserve">Sprint </w:t>
-      </w:r>
-      <w:r>
-        <w:rPr>
-          <w:u w:val="single"/>
-        </w:rPr>
-        <w:t>Plan</w:t>
-      </w:r>
+      </w:pPr>
+      <w:r>
+        <w:t>Work will begin on October 1, 2018 and complete by March 31, 2019. The following graph illustrates the planned sprint progression.</w:t>
+      </w:r>
+      <w:bookmarkStart w:id="0" w:name="_GoBack"/>
+      <w:bookmarkEnd w:id="0"/>
     </w:p>
     <w:p>
       <w:pPr>
@@ -2377,15 +2231,7 @@
         <w:t>Interface Adaptor</w:t>
       </w:r>
       <w:r>
-        <w:t xml:space="preserve">/Connector – used to receive and send messages from and to </w:t>
-      </w:r>
-      <w:proofErr w:type="spellStart"/>
-      <w:r>
-        <w:t>Nlets</w:t>
-      </w:r>
-      <w:proofErr w:type="spellEnd"/>
-      <w:r>
-        <w:t>, the mock user interface and NCIC (FBI)</w:t>
+        <w:t>/Connector – used to receive and send messages from and to Nlets, the mock user interface and NCIC (FBI)</w:t>
       </w:r>
     </w:p>
     <w:p>
@@ -2417,15 +2263,7 @@
         <w:t>Transformation</w:t>
       </w:r>
       <w:r>
-        <w:t xml:space="preserve"> – used to transform message formats into </w:t>
-      </w:r>
-      <w:proofErr w:type="spellStart"/>
-      <w:r>
-        <w:t>Nlets</w:t>
-      </w:r>
-      <w:proofErr w:type="spellEnd"/>
-      <w:r>
-        <w:t xml:space="preserve"> and NCIC standards. This will allow legacy clients to interface with the OSMS without making changes to their messages.</w:t>
+        <w:t xml:space="preserve"> – used to transform message formats into Nlets and NCIC standards. This will allow legacy clients to interface with the OSMS without making changes to their messages.</w:t>
       </w:r>
     </w:p>
     <w:p>
@@ -2499,15 +2337,7 @@
         <w:spacing w:after="0" w:line="240" w:lineRule="auto"/>
       </w:pPr>
       <w:r>
-        <w:t xml:space="preserve">Mock User Interface (Mock UI) – created to test the messages from a client. The Mock UI will use the </w:t>
-      </w:r>
-      <w:proofErr w:type="spellStart"/>
-      <w:r>
-        <w:t>Nlets</w:t>
-      </w:r>
-      <w:proofErr w:type="spellEnd"/>
-      <w:r>
-        <w:t xml:space="preserve"> –XML message structures and web-services.</w:t>
+        <w:t>Mock User Interface (Mock UI) – created to test the messages from a client. The Mock UI will use the Nlets –XML message structures and web-services.</w:t>
       </w:r>
     </w:p>
     <w:p>
@@ -2612,11 +2442,9 @@
         </w:numPr>
         <w:spacing w:after="0" w:line="240" w:lineRule="auto"/>
       </w:pPr>
-      <w:proofErr w:type="gramStart"/>
       <w:r>
         <w:t>$.A.CHR</w:t>
       </w:r>
-      <w:proofErr w:type="gramEnd"/>
       <w:r>
         <w:t xml:space="preserve"> – message header</w:t>
       </w:r>
@@ -2672,7 +2500,6 @@
         <w:rPr>
           <w:u w:val="single"/>
         </w:rPr>
-        <w:lastRenderedPageBreak/>
         <w:t>Communications Plan</w:t>
       </w:r>
     </w:p>
@@ -3472,27 +3299,7 @@
                 <w:i w:val="0"/>
                 <w:color w:val="000000" w:themeColor="text1"/>
               </w:rPr>
-              <w:t xml:space="preserve">Backlog list, </w:t>
-            </w:r>
-            <w:proofErr w:type="spellStart"/>
-            <w:r>
-              <w:rPr>
-                <w:rStyle w:val="Emphasis"/>
-                <w:rFonts w:eastAsiaTheme="majorEastAsia"/>
-                <w:i w:val="0"/>
-                <w:color w:val="000000" w:themeColor="text1"/>
-              </w:rPr>
-              <w:t>ZoHo</w:t>
-            </w:r>
-            <w:proofErr w:type="spellEnd"/>
-            <w:r>
-              <w:rPr>
-                <w:rStyle w:val="Emphasis"/>
-                <w:rFonts w:eastAsiaTheme="majorEastAsia"/>
-                <w:i w:val="0"/>
-                <w:color w:val="000000" w:themeColor="text1"/>
-              </w:rPr>
-              <w:t xml:space="preserve"> sprint tracking, project status report. </w:t>
+              <w:t xml:space="preserve">Backlog list, ZoHo sprint tracking, project status report. </w:t>
             </w:r>
             <w:r>
               <w:rPr>
@@ -3755,13 +3562,8 @@
             <w:tcW w:w="2898" w:type="dxa"/>
           </w:tcPr>
           <w:p>
-            <w:proofErr w:type="spellStart"/>
-            <w:r>
-              <w:t>Nlets</w:t>
-            </w:r>
-            <w:proofErr w:type="spellEnd"/>
-            <w:r>
-              <w:t xml:space="preserve"> File Reference Card</w:t>
+            <w:r>
+              <w:t>Nlets File Reference Card</w:t>
             </w:r>
           </w:p>
         </w:tc>
@@ -3796,13 +3598,8 @@
             <w:tcW w:w="2898" w:type="dxa"/>
           </w:tcPr>
           <w:p>
-            <w:proofErr w:type="spellStart"/>
-            <w:r>
-              <w:t>Nlets</w:t>
-            </w:r>
-            <w:proofErr w:type="spellEnd"/>
-            <w:r>
-              <w:t xml:space="preserve"> Wiki</w:t>
+            <w:r>
+              <w:t>Nlets Wiki</w:t>
             </w:r>
           </w:p>
         </w:tc>
@@ -4079,34 +3876,19 @@
             </w:r>
           </w:p>
         </w:tc>
-        <w:bookmarkStart w:id="0" w:name="_GoBack"/>
         <w:tc>
           <w:tcPr>
             <w:tcW w:w="7380" w:type="dxa"/>
           </w:tcPr>
           <w:p>
-            <w:r>
-              <w:fldChar w:fldCharType="begin"/>
-            </w:r>
-            <w:r>
-              <w:instrText xml:space="preserve"> HYPERLINK "https://sgi1.sharepoint.com/SEARCHDocumentLibrary/OSMS_BPDD_v_1.0.0.docx?d=w23735240cb2447728e1fc1073d637dcd" </w:instrText>
-            </w:r>
-            <w:r>
-              <w:fldChar w:fldCharType="separate"/>
-            </w:r>
-            <w:r>
-              <w:rPr>
-                <w:rStyle w:val="Hyperlink"/>
-              </w:rPr>
-              <w:t>https://sgi1.sharepoint.com/SEARCHDocumentLibrary/OSMS_BPDD_v_1.0.0.docx?d=w23735240cb2447728e1fc1073d637dcd</w:t>
-            </w:r>
-            <w:r>
-              <w:rPr>
-                <w:rStyle w:val="Hyperlink"/>
-              </w:rPr>
-              <w:fldChar w:fldCharType="end"/>
-            </w:r>
-            <w:bookmarkEnd w:id="0"/>
+            <w:hyperlink r:id="rId31" w:history="1">
+              <w:r>
+                <w:rPr>
+                  <w:rStyle w:val="Hyperlink"/>
+                </w:rPr>
+                <w:t>https://sgi1.sharepoint.com/SEARCHDocumentLibrary/OSMS_BPDD_v_1.0.0.docx?d=w23735240cb2447728e1fc1073d637dcd</w:t>
+              </w:r>
+            </w:hyperlink>
             <w:r>
               <w:t xml:space="preserve"> </w:t>
             </w:r>
@@ -6813,17 +6595,11 @@
 <file path=customXml/itemProps3.xml><?xml version="1.0" encoding="utf-8"?>
 <ds:datastoreItem xmlns:ds="http://schemas.openxmlformats.org/officeDocument/2006/customXml" ds:itemID="{D74631EF-F9F4-44E6-B0E0-B90C0F5BDC32}">
   <ds:schemaRefs>
-    <ds:schemaRef ds:uri="http://www.w3.org/XML/1998/namespace"/>
+    <ds:schemaRef ds:uri="http://schemas.microsoft.com/office/2006/metadata/properties"/>
+    <ds:schemaRef ds:uri="http://schemas.microsoft.com/office/infopath/2007/PartnerControls"/>
     <ds:schemaRef ds:uri="d55fe6c3-41eb-40d5-bf17-87828c6d549e"/>
-    <ds:schemaRef ds:uri="http://schemas.microsoft.com/office/2006/documentManagement/types"/>
-    <ds:schemaRef ds:uri="http://schemas.microsoft.com/office/2006/metadata/properties"/>
+    <ds:schemaRef ds:uri="http://schemas.microsoft.com/sharepoint/v3/fields"/>
     <ds:schemaRef ds:uri="ef5a8d25-ade4-4894-b586-bac44eebb87b"/>
-    <ds:schemaRef ds:uri="http://purl.org/dc/terms/"/>
-    <ds:schemaRef ds:uri="http://purl.org/dc/elements/1.1/"/>
-    <ds:schemaRef ds:uri="http://schemas.microsoft.com/office/infopath/2007/PartnerControls"/>
-    <ds:schemaRef ds:uri="http://schemas.openxmlformats.org/package/2006/metadata/core-properties"/>
-    <ds:schemaRef ds:uri="http://schemas.microsoft.com/sharepoint/v3/fields"/>
-    <ds:schemaRef ds:uri="http://purl.org/dc/dcmitype/"/>
   </ds:schemaRefs>
 </ds:datastoreItem>
 </file>
</xml_diff>